<commit_message>
feat: Add Certificates and Projects components, and include various resume documents. theHelper eneters.
</commit_message>
<xml_diff>
--- a/public/resumes/Kunj_Shah_Resume.docx
+++ b/public/resumes/Kunj_Shah_Resume.docx
@@ -31,8 +31,8 @@
         <w:jc w:val="center"/>
         <w:rPr>
           <w:rFonts w:ascii="Arial" w:hAnsi="Arial" w:cs="Arial"/>
-          <w:sz w:val="24"/>
-          <w:szCs w:val="24"/>
+          <w:sz w:val="20"/>
+          <w:szCs w:val="20"/>
         </w:rPr>
       </w:pPr>
       <w:hyperlink r:id="rId6" w:history="1">
@@ -40,8 +40,8 @@
           <w:rPr>
             <w:rStyle w:val="Hyperlink"/>
             <w:rFonts w:ascii="Arial" w:hAnsi="Arial" w:cs="Arial"/>
-            <w:sz w:val="24"/>
-            <w:szCs w:val="24"/>
+            <w:sz w:val="20"/>
+            <w:szCs w:val="20"/>
           </w:rPr>
           <w:t>kunjcr2@gmail.com</w:t>
         </w:r>
@@ -49,40 +49,40 @@
       <w:r>
         <w:rPr>
           <w:rFonts w:ascii="Arial" w:hAnsi="Arial" w:cs="Arial"/>
-          <w:sz w:val="24"/>
-          <w:szCs w:val="24"/>
+          <w:sz w:val="20"/>
+          <w:szCs w:val="20"/>
         </w:rPr>
         <w:t xml:space="preserve"> |</w:t>
       </w:r>
       <w:r>
         <w:rPr>
           <w:rFonts w:ascii="Arial" w:hAnsi="Arial" w:cs="Arial"/>
-          <w:sz w:val="24"/>
-          <w:szCs w:val="24"/>
+          <w:sz w:val="20"/>
+          <w:szCs w:val="20"/>
         </w:rPr>
         <w:t xml:space="preserve"> </w:t>
       </w:r>
       <w:r>
         <w:rPr>
           <w:rFonts w:ascii="Arial" w:hAnsi="Arial" w:cs="Arial"/>
-          <w:sz w:val="24"/>
-          <w:szCs w:val="24"/>
+          <w:sz w:val="20"/>
+          <w:szCs w:val="20"/>
         </w:rPr>
         <w:t>+1</w:t>
       </w:r>
       <w:r>
         <w:rPr>
           <w:rFonts w:ascii="Arial" w:hAnsi="Arial" w:cs="Arial"/>
-          <w:sz w:val="24"/>
-          <w:szCs w:val="24"/>
+          <w:sz w:val="20"/>
+          <w:szCs w:val="20"/>
         </w:rPr>
         <w:t xml:space="preserve"> </w:t>
       </w:r>
       <w:r>
         <w:rPr>
           <w:rFonts w:ascii="Arial" w:hAnsi="Arial" w:cs="Arial"/>
-          <w:sz w:val="24"/>
-          <w:szCs w:val="24"/>
+          <w:sz w:val="20"/>
+          <w:szCs w:val="20"/>
         </w:rPr>
         <w:t>(628)-529-6990</w:t>
       </w:r>
@@ -93,8 +93,8 @@
         <w:jc w:val="center"/>
         <w:rPr>
           <w:rFonts w:ascii="Arial" w:hAnsi="Arial" w:cs="Arial"/>
-          <w:sz w:val="24"/>
-          <w:szCs w:val="24"/>
+          <w:sz w:val="20"/>
+          <w:szCs w:val="20"/>
         </w:rPr>
       </w:pPr>
       <w:hyperlink r:id="rId7" w:history="1">
@@ -102,8 +102,8 @@
           <w:rPr>
             <w:rStyle w:val="Hyperlink"/>
             <w:rFonts w:ascii="Arial" w:hAnsi="Arial" w:cs="Arial"/>
-            <w:sz w:val="24"/>
-            <w:szCs w:val="24"/>
+            <w:sz w:val="20"/>
+            <w:szCs w:val="20"/>
           </w:rPr>
           <w:t>LinkedIn</w:t>
         </w:r>
@@ -111,45 +111,43 @@
       <w:r>
         <w:rPr>
           <w:rFonts w:ascii="Arial" w:hAnsi="Arial" w:cs="Arial"/>
-          <w:sz w:val="24"/>
-          <w:szCs w:val="24"/>
+          <w:sz w:val="20"/>
+          <w:szCs w:val="20"/>
         </w:rPr>
         <w:t xml:space="preserve"> |</w:t>
       </w:r>
       <w:r>
         <w:rPr>
           <w:rFonts w:ascii="Arial" w:hAnsi="Arial" w:cs="Arial"/>
-          <w:sz w:val="24"/>
-          <w:szCs w:val="24"/>
+          <w:sz w:val="20"/>
+          <w:szCs w:val="20"/>
         </w:rPr>
         <w:t xml:space="preserve"> </w:t>
       </w:r>
       <w:hyperlink r:id="rId8" w:history="1">
-        <w:proofErr w:type="spellStart"/>
         <w:r>
           <w:rPr>
             <w:rStyle w:val="Hyperlink"/>
             <w:rFonts w:ascii="Arial" w:hAnsi="Arial" w:cs="Arial"/>
-            <w:sz w:val="24"/>
-            <w:szCs w:val="24"/>
+            <w:sz w:val="20"/>
+            <w:szCs w:val="20"/>
           </w:rPr>
           <w:t>Github</w:t>
         </w:r>
-        <w:proofErr w:type="spellEnd"/>
       </w:hyperlink>
       <w:r>
         <w:rPr>
           <w:rFonts w:ascii="Arial" w:hAnsi="Arial" w:cs="Arial"/>
-          <w:sz w:val="24"/>
-          <w:szCs w:val="24"/>
+          <w:sz w:val="20"/>
+          <w:szCs w:val="20"/>
         </w:rPr>
         <w:t xml:space="preserve"> |</w:t>
       </w:r>
       <w:r>
         <w:rPr>
           <w:rFonts w:ascii="Arial" w:hAnsi="Arial" w:cs="Arial"/>
-          <w:sz w:val="24"/>
-          <w:szCs w:val="24"/>
+          <w:sz w:val="20"/>
+          <w:szCs w:val="20"/>
         </w:rPr>
         <w:t xml:space="preserve"> </w:t>
       </w:r>
@@ -158,8 +156,8 @@
           <w:rPr>
             <w:rStyle w:val="Hyperlink"/>
             <w:rFonts w:ascii="Arial" w:hAnsi="Arial" w:cs="Arial"/>
-            <w:sz w:val="24"/>
-            <w:szCs w:val="24"/>
+            <w:sz w:val="20"/>
+            <w:szCs w:val="20"/>
           </w:rPr>
           <w:t>Portfolio</w:t>
         </w:r>
@@ -167,16 +165,16 @@
       <w:r>
         <w:rPr>
           <w:rFonts w:ascii="Arial" w:hAnsi="Arial" w:cs="Arial"/>
-          <w:sz w:val="24"/>
-          <w:szCs w:val="24"/>
+          <w:sz w:val="20"/>
+          <w:szCs w:val="20"/>
         </w:rPr>
         <w:t xml:space="preserve"> |</w:t>
       </w:r>
       <w:r>
         <w:rPr>
           <w:rFonts w:ascii="Arial" w:hAnsi="Arial" w:cs="Arial"/>
-          <w:sz w:val="24"/>
-          <w:szCs w:val="24"/>
+          <w:sz w:val="20"/>
+          <w:szCs w:val="20"/>
         </w:rPr>
         <w:t xml:space="preserve"> San Francisco, CA</w:t>
       </w:r>
@@ -184,10 +182,11 @@
     <w:p>
       <w:pPr>
         <w:spacing w:after="0" w:line="276" w:lineRule="auto"/>
+        <w:jc w:val="center"/>
         <w:rPr>
           <w:rFonts w:ascii="Arial" w:hAnsi="Arial" w:cs="Arial"/>
-          <w:sz w:val="24"/>
-          <w:szCs w:val="24"/>
+          <w:sz w:val="20"/>
+          <w:szCs w:val="20"/>
         </w:rPr>
       </w:pPr>
     </w:p>
@@ -212,8 +211,8 @@
           <w:rFonts w:ascii="Arial" w:eastAsia="Calibri" w:hAnsi="Arial" w:cs="Arial"/>
           <w:b/>
           <w:color w:val="000000"/>
-          <w:sz w:val="21"/>
-          <w:szCs w:val="21"/>
+          <w:sz w:val="20"/>
+          <w:szCs w:val="20"/>
           <w:u w:val="single"/>
         </w:rPr>
       </w:pPr>
@@ -222,8 +221,8 @@
           <w:rFonts w:ascii="Arial" w:eastAsia="Calibri" w:hAnsi="Arial" w:cs="Arial"/>
           <w:b/>
           <w:color w:val="000000"/>
-          <w:sz w:val="21"/>
-          <w:szCs w:val="21"/>
+          <w:sz w:val="20"/>
+          <w:szCs w:val="20"/>
           <w:u w:val="single"/>
         </w:rPr>
         <w:t>EDUCATION</w:t>
@@ -236,8 +235,8 @@
           <w:rFonts w:ascii="Arial" w:hAnsi="Arial" w:cs="Arial"/>
           <w:bCs/>
           <w:color w:val="000000" w:themeColor="text1"/>
-          <w:sz w:val="21"/>
-          <w:szCs w:val="21"/>
+          <w:sz w:val="20"/>
+          <w:szCs w:val="20"/>
         </w:rPr>
       </w:pPr>
       <w:r>
@@ -245,412 +244,43 @@
           <w:rFonts w:ascii="Arial" w:hAnsi="Arial" w:cs="Arial"/>
           <w:bCs/>
           <w:color w:val="000000" w:themeColor="text1"/>
-          <w:sz w:val="21"/>
-          <w:szCs w:val="21"/>
-        </w:rPr>
-        <w:t xml:space="preserve">San </w:t>
+          <w:sz w:val="20"/>
+          <w:szCs w:val="20"/>
+        </w:rPr>
+        <w:t>San Jose State University — B.S. Computer Science | GPA: 3.96/4.00 | Dean’s List</w:t>
       </w:r>
-      <w:r>
+    </w:p>
+    <w:p>
+      <w:pPr>
+        <w:spacing w:after="0" w:line="276" w:lineRule="auto"/>
         <w:rPr>
           <w:rFonts w:ascii="Arial" w:hAnsi="Arial" w:cs="Arial"/>
           <w:bCs/>
           <w:color w:val="000000" w:themeColor="text1"/>
-          <w:sz w:val="21"/>
-          <w:szCs w:val="21"/>
-        </w:rPr>
-        <w:t>Jose</w:t>
-      </w:r>
+          <w:sz w:val="20"/>
+          <w:szCs w:val="20"/>
+        </w:rPr>
+      </w:pPr>
       <w:r>
         <w:rPr>
           <w:rFonts w:ascii="Arial" w:hAnsi="Arial" w:cs="Arial"/>
           <w:bCs/>
           <w:color w:val="000000" w:themeColor="text1"/>
-          <w:sz w:val="21"/>
-          <w:szCs w:val="21"/>
-        </w:rPr>
-        <w:t xml:space="preserve"> State University</w:t>
-      </w:r>
-      <w:r>
-        <w:rPr>
-          <w:rFonts w:ascii="Arial" w:hAnsi="Arial" w:cs="Arial"/>
-          <w:bCs/>
-          <w:color w:val="000000" w:themeColor="text1"/>
-          <w:sz w:val="21"/>
-          <w:szCs w:val="21"/>
-        </w:rPr>
-        <w:t xml:space="preserve">                       </w:t>
-      </w:r>
-      <w:r>
-        <w:rPr>
-          <w:rFonts w:ascii="Arial" w:hAnsi="Arial" w:cs="Arial"/>
-          <w:bCs/>
-          <w:color w:val="000000" w:themeColor="text1"/>
-          <w:sz w:val="21"/>
-          <w:szCs w:val="21"/>
-        </w:rPr>
-        <w:tab/>
-      </w:r>
-      <w:r>
-        <w:rPr>
-          <w:rFonts w:ascii="Arial" w:hAnsi="Arial" w:cs="Arial"/>
-          <w:bCs/>
-          <w:color w:val="000000" w:themeColor="text1"/>
-          <w:sz w:val="21"/>
-          <w:szCs w:val="21"/>
-        </w:rPr>
-        <w:tab/>
-      </w:r>
-      <w:r>
-        <w:rPr>
-          <w:rFonts w:ascii="Arial" w:hAnsi="Arial" w:cs="Arial"/>
-          <w:bCs/>
-          <w:color w:val="000000" w:themeColor="text1"/>
-          <w:sz w:val="21"/>
-          <w:szCs w:val="21"/>
-        </w:rPr>
-        <w:t xml:space="preserve">    </w:t>
-      </w:r>
-      <w:r>
-        <w:rPr>
-          <w:rFonts w:ascii="Arial" w:hAnsi="Arial" w:cs="Arial"/>
-          <w:bCs/>
-          <w:color w:val="000000" w:themeColor="text1"/>
-          <w:sz w:val="21"/>
-          <w:szCs w:val="21"/>
-        </w:rPr>
-        <w:tab/>
-      </w:r>
-      <w:r>
-        <w:rPr>
-          <w:rFonts w:ascii="Arial" w:hAnsi="Arial" w:cs="Arial"/>
-          <w:bCs/>
-          <w:color w:val="000000" w:themeColor="text1"/>
-          <w:sz w:val="21"/>
-          <w:szCs w:val="21"/>
-        </w:rPr>
-        <w:t xml:space="preserve">            </w:t>
-      </w:r>
-      <w:r>
-        <w:rPr>
-          <w:rFonts w:ascii="Arial" w:hAnsi="Arial" w:cs="Arial"/>
-          <w:bCs/>
-          <w:color w:val="000000" w:themeColor="text1"/>
-          <w:sz w:val="21"/>
-          <w:szCs w:val="21"/>
-        </w:rPr>
-        <w:tab/>
-      </w:r>
-      <w:r>
-        <w:rPr>
-          <w:rFonts w:ascii="Arial" w:hAnsi="Arial" w:cs="Arial"/>
-          <w:bCs/>
-          <w:color w:val="000000" w:themeColor="text1"/>
-          <w:sz w:val="21"/>
-          <w:szCs w:val="21"/>
-        </w:rPr>
-        <w:t xml:space="preserve">     </w:t>
-      </w:r>
-      <w:r>
-        <w:rPr>
-          <w:rFonts w:ascii="Arial" w:hAnsi="Arial" w:cs="Arial"/>
-          <w:bCs/>
-          <w:color w:val="000000" w:themeColor="text1"/>
-          <w:sz w:val="21"/>
-          <w:szCs w:val="21"/>
-        </w:rPr>
-        <w:t xml:space="preserve">    </w:t>
-      </w:r>
-      <w:r>
-        <w:rPr>
-          <w:rFonts w:ascii="Arial" w:hAnsi="Arial" w:cs="Arial"/>
-          <w:bCs/>
-          <w:color w:val="000000" w:themeColor="text1"/>
-          <w:sz w:val="21"/>
-          <w:szCs w:val="21"/>
-        </w:rPr>
-        <w:tab/>
-      </w:r>
-      <w:r>
-        <w:rPr>
-          <w:rFonts w:ascii="Arial" w:hAnsi="Arial" w:cs="Arial"/>
-          <w:bCs/>
-          <w:color w:val="000000" w:themeColor="text1"/>
-          <w:sz w:val="21"/>
-          <w:szCs w:val="21"/>
-        </w:rPr>
-        <w:tab/>
-        <w:t xml:space="preserve">         </w:t>
-      </w:r>
-      <w:r>
-        <w:rPr>
-          <w:rFonts w:ascii="Arial" w:hAnsi="Arial" w:cs="Arial"/>
-          <w:bCs/>
-          <w:color w:val="000000" w:themeColor="text1"/>
-          <w:sz w:val="21"/>
-          <w:szCs w:val="21"/>
-        </w:rPr>
-        <w:t>San Francisco</w:t>
-      </w:r>
-      <w:r>
-        <w:rPr>
-          <w:rFonts w:ascii="Arial" w:hAnsi="Arial" w:cs="Arial"/>
-          <w:bCs/>
-          <w:color w:val="000000" w:themeColor="text1"/>
-          <w:sz w:val="21"/>
-          <w:szCs w:val="21"/>
-        </w:rPr>
-        <w:t xml:space="preserve">, </w:t>
-      </w:r>
-      <w:r>
-        <w:rPr>
-          <w:rFonts w:ascii="Arial" w:hAnsi="Arial" w:cs="Arial"/>
-          <w:bCs/>
-          <w:color w:val="000000" w:themeColor="text1"/>
-          <w:sz w:val="21"/>
-          <w:szCs w:val="21"/>
-        </w:rPr>
-        <w:t>California</w:t>
+          <w:sz w:val="20"/>
+          <w:szCs w:val="20"/>
+        </w:rPr>
+        <w:t>Expected Graduation: May 2027</w:t>
       </w:r>
     </w:p>
     <w:p>
       <w:pPr>
         <w:spacing w:after="0" w:line="276" w:lineRule="auto"/>
         <w:rPr>
-          <w:rFonts w:ascii="Arial" w:hAnsi="Arial" w:cs="Arial"/>
-          <w:bCs/>
-          <w:color w:val="000000" w:themeColor="text1"/>
-          <w:sz w:val="21"/>
-          <w:szCs w:val="21"/>
-        </w:rPr>
-      </w:pPr>
-      <w:r>
-        <w:rPr>
-          <w:rFonts w:ascii="Arial" w:hAnsi="Arial" w:cs="Arial"/>
-          <w:bCs/>
-          <w:i/>
-          <w:iCs/>
-          <w:color w:val="000000" w:themeColor="text1"/>
-          <w:sz w:val="21"/>
-          <w:szCs w:val="21"/>
-        </w:rPr>
-        <w:t>B.S. in Computer Science</w:t>
-      </w:r>
-    </w:p>
-    <w:p>
-      <w:pPr>
-        <w:numPr>
-          <w:ilvl w:val="0"/>
-          <w:numId w:val="1"/>
-        </w:numPr>
-        <w:spacing w:after="0" w:line="276" w:lineRule="auto"/>
-        <w:rPr>
           <w:rFonts w:ascii="Arial" w:eastAsia="Calibri" w:hAnsi="Arial" w:cs="Arial"/>
           <w:bCs/>
           <w:color w:val="000000"/>
-          <w:sz w:val="21"/>
-          <w:szCs w:val="21"/>
-          <w:u w:val="single"/>
-        </w:rPr>
-      </w:pPr>
-      <w:r>
-        <w:rPr>
-          <w:rFonts w:ascii="Arial" w:hAnsi="Arial" w:cs="Arial"/>
-          <w:bCs/>
-          <w:color w:val="000000" w:themeColor="text1"/>
-          <w:sz w:val="21"/>
-          <w:szCs w:val="21"/>
-        </w:rPr>
-        <w:t>GPA: 3.9</w:t>
-      </w:r>
-      <w:r>
-        <w:rPr>
-          <w:rFonts w:ascii="Arial" w:hAnsi="Arial" w:cs="Arial"/>
-          <w:bCs/>
-          <w:color w:val="000000" w:themeColor="text1"/>
-          <w:sz w:val="21"/>
-          <w:szCs w:val="21"/>
-        </w:rPr>
-        <w:t>6</w:t>
-      </w:r>
-      <w:r>
-        <w:rPr>
-          <w:rFonts w:ascii="Arial" w:hAnsi="Arial" w:cs="Arial"/>
-          <w:bCs/>
-          <w:color w:val="000000" w:themeColor="text1"/>
-          <w:sz w:val="21"/>
-          <w:szCs w:val="21"/>
-        </w:rPr>
-        <w:t>/4.00, </w:t>
-      </w:r>
-      <w:r>
-        <w:rPr>
-          <w:rFonts w:ascii="Arial" w:hAnsi="Arial" w:cs="Arial"/>
-          <w:bCs/>
-          <w:i/>
-          <w:iCs/>
-          <w:color w:val="000000" w:themeColor="text1"/>
-          <w:sz w:val="21"/>
-          <w:szCs w:val="21"/>
-        </w:rPr>
-        <w:t>Dean’s List</w:t>
-      </w:r>
-      <w:r>
-        <w:rPr>
-          <w:rFonts w:ascii="Arial" w:hAnsi="Arial" w:cs="Arial"/>
-          <w:bCs/>
-          <w:i/>
-          <w:iCs/>
-          <w:color w:val="000000" w:themeColor="text1"/>
-          <w:sz w:val="21"/>
-          <w:szCs w:val="21"/>
-        </w:rPr>
-        <w:tab/>
-      </w:r>
-      <w:r>
-        <w:rPr>
-          <w:rFonts w:ascii="Arial" w:hAnsi="Arial" w:cs="Arial"/>
-          <w:bCs/>
-          <w:i/>
-          <w:iCs/>
-          <w:color w:val="000000" w:themeColor="text1"/>
-          <w:sz w:val="21"/>
-          <w:szCs w:val="21"/>
-        </w:rPr>
-        <w:tab/>
-      </w:r>
-      <w:r>
-        <w:rPr>
-          <w:rFonts w:ascii="Arial" w:hAnsi="Arial" w:cs="Arial"/>
-          <w:bCs/>
-          <w:i/>
-          <w:iCs/>
-          <w:color w:val="000000" w:themeColor="text1"/>
-          <w:sz w:val="21"/>
-          <w:szCs w:val="21"/>
-        </w:rPr>
-        <w:tab/>
-      </w:r>
-      <w:r>
-        <w:rPr>
-          <w:rFonts w:ascii="Arial" w:hAnsi="Arial" w:cs="Arial"/>
-          <w:bCs/>
-          <w:i/>
-          <w:iCs/>
-          <w:color w:val="000000" w:themeColor="text1"/>
-          <w:sz w:val="21"/>
-          <w:szCs w:val="21"/>
-        </w:rPr>
-        <w:t xml:space="preserve"> </w:t>
-      </w:r>
-      <w:r>
-        <w:rPr>
-          <w:rFonts w:ascii="Arial" w:hAnsi="Arial" w:cs="Arial"/>
-          <w:bCs/>
-          <w:i/>
-          <w:iCs/>
-          <w:color w:val="000000" w:themeColor="text1"/>
-          <w:sz w:val="21"/>
-          <w:szCs w:val="21"/>
-        </w:rPr>
-        <w:tab/>
-      </w:r>
-      <w:r>
-        <w:rPr>
-          <w:rFonts w:ascii="Arial" w:hAnsi="Arial" w:cs="Arial"/>
-          <w:bCs/>
-          <w:i/>
-          <w:iCs/>
-          <w:color w:val="000000" w:themeColor="text1"/>
-          <w:sz w:val="21"/>
-          <w:szCs w:val="21"/>
-        </w:rPr>
-        <w:tab/>
-        <w:t xml:space="preserve">     </w:t>
-      </w:r>
-      <w:r>
-        <w:rPr>
-          <w:rFonts w:ascii="Arial" w:hAnsi="Arial" w:cs="Arial"/>
-          <w:bCs/>
-          <w:i/>
-          <w:iCs/>
-          <w:color w:val="000000" w:themeColor="text1"/>
-          <w:sz w:val="21"/>
-          <w:szCs w:val="21"/>
-        </w:rPr>
-        <w:tab/>
-      </w:r>
-      <w:r>
-        <w:rPr>
-          <w:rFonts w:ascii="Arial" w:hAnsi="Arial" w:cs="Arial"/>
-          <w:bCs/>
-          <w:i/>
-          <w:iCs/>
-          <w:color w:val="000000" w:themeColor="text1"/>
-          <w:sz w:val="21"/>
-          <w:szCs w:val="21"/>
-        </w:rPr>
-        <w:t xml:space="preserve">           </w:t>
-      </w:r>
-      <w:r>
-        <w:rPr>
-          <w:rFonts w:ascii="Arial" w:hAnsi="Arial" w:cs="Arial"/>
-          <w:bCs/>
-          <w:color w:val="000000" w:themeColor="text1"/>
-          <w:sz w:val="21"/>
-          <w:szCs w:val="21"/>
-        </w:rPr>
-        <w:t>Expected</w:t>
-      </w:r>
-      <w:r>
-        <w:rPr>
-          <w:rFonts w:ascii="Arial" w:hAnsi="Arial" w:cs="Arial"/>
-          <w:bCs/>
-          <w:color w:val="000000" w:themeColor="text1"/>
-          <w:sz w:val="21"/>
-          <w:szCs w:val="21"/>
-        </w:rPr>
-        <w:t xml:space="preserve"> </w:t>
-      </w:r>
-      <w:r>
-        <w:rPr>
-          <w:rFonts w:ascii="Arial" w:hAnsi="Arial" w:cs="Arial"/>
-          <w:bCs/>
-          <w:color w:val="000000" w:themeColor="text1"/>
-          <w:sz w:val="21"/>
-          <w:szCs w:val="21"/>
-        </w:rPr>
-        <w:t xml:space="preserve">Graduation </w:t>
-      </w:r>
-      <w:r>
-        <w:rPr>
-          <w:rFonts w:ascii="Arial" w:hAnsi="Arial" w:cs="Arial"/>
-          <w:bCs/>
-          <w:color w:val="000000" w:themeColor="text1"/>
-          <w:sz w:val="21"/>
-          <w:szCs w:val="21"/>
-        </w:rPr>
-        <w:t xml:space="preserve">May </w:t>
-      </w:r>
-      <w:r>
-        <w:rPr>
-          <w:rFonts w:ascii="Arial" w:hAnsi="Arial" w:cs="Arial"/>
-          <w:bCs/>
-          <w:color w:val="000000" w:themeColor="text1"/>
-          <w:sz w:val="21"/>
-          <w:szCs w:val="21"/>
-        </w:rPr>
-        <w:t>2027</w:t>
-      </w:r>
-    </w:p>
-    <w:p>
-      <w:pPr>
-        <w:spacing w:after="0" w:line="276" w:lineRule="auto"/>
-        <w:rPr>
-          <w:rFonts w:ascii="Arial" w:eastAsia="Calibri" w:hAnsi="Arial" w:cs="Arial"/>
-          <w:bCs/>
-          <w:color w:val="000000"/>
-          <w:sz w:val="21"/>
-          <w:szCs w:val="21"/>
+          <w:sz w:val="20"/>
+          <w:szCs w:val="20"/>
           <w:u w:val="single"/>
         </w:rPr>
       </w:pPr>
@@ -676,8 +306,8 @@
           <w:rFonts w:ascii="Arial" w:eastAsia="Calibri" w:hAnsi="Arial" w:cs="Arial"/>
           <w:b/>
           <w:color w:val="000000"/>
-          <w:sz w:val="21"/>
-          <w:szCs w:val="21"/>
+          <w:sz w:val="20"/>
+          <w:szCs w:val="20"/>
           <w:u w:val="single"/>
         </w:rPr>
       </w:pPr>
@@ -686,8 +316,8 @@
           <w:rFonts w:ascii="Arial" w:eastAsia="Calibri" w:hAnsi="Arial" w:cs="Arial"/>
           <w:b/>
           <w:color w:val="000000"/>
-          <w:sz w:val="21"/>
-          <w:szCs w:val="21"/>
+          <w:sz w:val="20"/>
+          <w:szCs w:val="20"/>
           <w:u w:val="single"/>
         </w:rPr>
         <w:t>EXPERIENC</w:t>
@@ -697,8 +327,8 @@
           <w:rFonts w:ascii="Arial" w:eastAsia="Calibri" w:hAnsi="Arial" w:cs="Arial"/>
           <w:b/>
           <w:color w:val="000000"/>
-          <w:sz w:val="21"/>
-          <w:szCs w:val="21"/>
+          <w:sz w:val="20"/>
+          <w:szCs w:val="20"/>
           <w:u w:val="single"/>
         </w:rPr>
         <w:t>E</w:t>
@@ -727,8 +357,8 @@
           <w:i/>
           <w:iCs/>
           <w:color w:val="000000"/>
-          <w:sz w:val="21"/>
-          <w:szCs w:val="21"/>
+          <w:sz w:val="20"/>
+          <w:szCs w:val="20"/>
         </w:rPr>
       </w:pPr>
       <w:r>
@@ -738,10 +368,10 @@
           <w:i/>
           <w:iCs/>
           <w:color w:val="000000"/>
-          <w:sz w:val="21"/>
-          <w:szCs w:val="21"/>
-        </w:rPr>
-        <w:t>ML Engineering Intern, Routes Technologies, Remote, TX</w:t>
+          <w:sz w:val="20"/>
+          <w:szCs w:val="20"/>
+        </w:rPr>
+        <w:t>ML Intern, Routes Technologies, Remote, TX</w:t>
       </w:r>
       <w:r>
         <w:rPr>
@@ -750,8 +380,8 @@
           <w:i/>
           <w:iCs/>
           <w:color w:val="000000"/>
-          <w:sz w:val="21"/>
-          <w:szCs w:val="21"/>
+          <w:sz w:val="20"/>
+          <w:szCs w:val="20"/>
         </w:rPr>
         <w:tab/>
         <w:t xml:space="preserve">                            </w:t>
@@ -763,8 +393,8 @@
           <w:i/>
           <w:iCs/>
           <w:color w:val="000000"/>
-          <w:sz w:val="21"/>
-          <w:szCs w:val="21"/>
+          <w:sz w:val="20"/>
+          <w:szCs w:val="20"/>
         </w:rPr>
         <w:tab/>
       </w:r>
@@ -775,8 +405,8 @@
           <w:i/>
           <w:iCs/>
           <w:color w:val="000000"/>
-          <w:sz w:val="21"/>
-          <w:szCs w:val="21"/>
+          <w:sz w:val="20"/>
+          <w:szCs w:val="20"/>
         </w:rPr>
         <w:tab/>
         <w:t xml:space="preserve">                  Oct 2025 – Present</w:t>
@@ -797,8 +427,8 @@
           <w:iCs/>
           <w:color w:val="000000" w:themeColor="text1"/>
           <w:kern w:val="0"/>
-          <w:sz w:val="21"/>
-          <w:szCs w:val="21"/>
+          <w:sz w:val="20"/>
+          <w:szCs w:val="20"/>
           <w14:ligatures w14:val="none"/>
         </w:rPr>
       </w:pPr>
@@ -808,72 +438,103 @@
           <w:bCs/>
           <w:color w:val="000000" w:themeColor="text1"/>
           <w:kern w:val="0"/>
-          <w:sz w:val="21"/>
-          <w:szCs w:val="21"/>
+          <w:sz w:val="20"/>
+          <w:szCs w:val="20"/>
           <w14:ligatures w14:val="none"/>
         </w:rPr>
-        <w:t xml:space="preserve">Working with the team to train and manage AI Models using Python, </w:t>
-      </w:r>
-      <w:proofErr w:type="spellStart"/>
-      <w:r>
-        <w:rPr>
-          <w:rFonts w:ascii="Arial" w:eastAsia="Times New Roman" w:hAnsi="Arial" w:cs="Arial"/>
-          <w:bCs/>
-          <w:color w:val="000000" w:themeColor="text1"/>
-          <w:kern w:val="0"/>
-          <w:sz w:val="21"/>
-          <w:szCs w:val="21"/>
-          <w14:ligatures w14:val="none"/>
-        </w:rPr>
-        <w:t>PyTorch</w:t>
-      </w:r>
-      <w:proofErr w:type="spellEnd"/>
-      <w:r>
-        <w:rPr>
-          <w:rFonts w:ascii="Arial" w:eastAsia="Times New Roman" w:hAnsi="Arial" w:cs="Arial"/>
-          <w:bCs/>
-          <w:color w:val="000000" w:themeColor="text1"/>
-          <w:kern w:val="0"/>
-          <w:sz w:val="21"/>
-          <w:szCs w:val="21"/>
-          <w14:ligatures w14:val="none"/>
-        </w:rPr>
-        <w:t xml:space="preserve"> and transformers; along with model tracking with </w:t>
-      </w:r>
-      <w:proofErr w:type="spellStart"/>
-      <w:r>
-        <w:rPr>
-          <w:rFonts w:ascii="Arial" w:eastAsia="Times New Roman" w:hAnsi="Arial" w:cs="Arial"/>
-          <w:bCs/>
-          <w:color w:val="000000" w:themeColor="text1"/>
-          <w:kern w:val="0"/>
-          <w:sz w:val="21"/>
-          <w:szCs w:val="21"/>
-          <w14:ligatures w14:val="none"/>
-        </w:rPr>
-        <w:t>wandb</w:t>
-      </w:r>
-      <w:proofErr w:type="spellEnd"/>
-      <w:r>
-        <w:rPr>
-          <w:rFonts w:ascii="Arial" w:eastAsia="Times New Roman" w:hAnsi="Arial" w:cs="Arial"/>
-          <w:bCs/>
-          <w:color w:val="000000" w:themeColor="text1"/>
-          <w:kern w:val="0"/>
-          <w:sz w:val="21"/>
-          <w:szCs w:val="21"/>
-          <w14:ligatures w14:val="none"/>
-        </w:rPr>
-        <w:t xml:space="preserve"> as well as model serving using endpoints on Azure ML Studio.</w:t>
+        <w:t>Developed, trained, and deployed ML models using PyTorch and Transformers, with experiment tracking and model governance via Weights &amp; Biases, ensuring reproducibility and monitoring.</w:t>
       </w:r>
     </w:p>
     <w:p>
       <w:pPr>
-        <w:pStyle w:val="ListParagraph"/>
         <w:numPr>
           <w:ilvl w:val="0"/>
           <w:numId w:val="1"/>
         </w:numPr>
+        <w:spacing w:before="100" w:beforeAutospacing="1" w:after="100" w:afterAutospacing="1" w:line="240" w:lineRule="auto"/>
+        <w:rPr>
+          <w:rFonts w:ascii="Arial" w:eastAsia="Times New Roman" w:hAnsi="Arial" w:cs="Arial"/>
+          <w:kern w:val="0"/>
+          <w:sz w:val="20"/>
+          <w:szCs w:val="20"/>
+          <w14:ligatures w14:val="none"/>
+        </w:rPr>
+      </w:pPr>
+      <w:r>
+        <w:rPr>
+          <w:rFonts w:ascii="Arial" w:eastAsia="Times New Roman" w:hAnsi="Arial" w:cs="Arial"/>
+          <w:kern w:val="0"/>
+          <w:sz w:val="20"/>
+          <w:szCs w:val="20"/>
+          <w14:ligatures w14:val="none"/>
+        </w:rPr>
+        <w:t>Built scalable data ingestion pipelines (Scrapy, BeautifulSoup) to collect, clean, and validate large-scale web data under ethical and compliance-aware constraints.</w:t>
+      </w:r>
+    </w:p>
+    <w:p>
+      <w:pPr>
+        <w:numPr>
+          <w:ilvl w:val="0"/>
+          <w:numId w:val="1"/>
+        </w:numPr>
+        <w:spacing w:before="100" w:beforeAutospacing="1" w:after="100" w:afterAutospacing="1" w:line="240" w:lineRule="auto"/>
+        <w:rPr>
+          <w:rFonts w:ascii="Arial" w:eastAsia="Times New Roman" w:hAnsi="Arial" w:cs="Arial"/>
+          <w:kern w:val="0"/>
+          <w:sz w:val="20"/>
+          <w:szCs w:val="20"/>
+          <w14:ligatures w14:val="none"/>
+        </w:rPr>
+      </w:pPr>
+      <w:r>
+        <w:rPr>
+          <w:rFonts w:ascii="Arial" w:eastAsia="Times New Roman" w:hAnsi="Arial" w:cs="Arial"/>
+          <w:kern w:val="0"/>
+          <w:sz w:val="20"/>
+          <w:szCs w:val="20"/>
+          <w14:ligatures w14:val="none"/>
+        </w:rPr>
+        <w:t>Designed and deployed REST-based ML endpoints on Azure ML Studio, supporting secure model inference and lifecycle management.</w:t>
+      </w:r>
+    </w:p>
+    <w:p>
+      <w:pPr>
+        <w:numPr>
+          <w:ilvl w:val="0"/>
+          <w:numId w:val="1"/>
+        </w:numPr>
+        <w:spacing w:before="100" w:beforeAutospacing="1" w:after="100" w:afterAutospacing="1" w:line="240" w:lineRule="auto"/>
+        <w:rPr>
+          <w:rFonts w:ascii="Arial" w:eastAsia="Times New Roman" w:hAnsi="Arial" w:cs="Arial"/>
+          <w:kern w:val="0"/>
+          <w:sz w:val="20"/>
+          <w:szCs w:val="20"/>
+          <w14:ligatures w14:val="none"/>
+        </w:rPr>
+      </w:pPr>
+      <w:r>
+        <w:rPr>
+          <w:rFonts w:ascii="Arial" w:eastAsia="Times New Roman" w:hAnsi="Arial" w:cs="Arial"/>
+          <w:kern w:val="0"/>
+          <w:sz w:val="20"/>
+          <w:szCs w:val="20"/>
+          <w14:ligatures w14:val="none"/>
+        </w:rPr>
+        <w:t>Collaborated cross-functionally to translate business requirements into data-driven ML solutions</w:t>
+      </w:r>
+      <w:r>
+        <w:rPr>
+          <w:rFonts w:ascii="Arial" w:eastAsia="Times New Roman" w:hAnsi="Arial" w:cs="Arial"/>
+          <w:kern w:val="0"/>
+          <w:sz w:val="20"/>
+          <w:szCs w:val="20"/>
+          <w14:ligatures w14:val="none"/>
+        </w:rPr>
+        <w:t>.</w:t>
+      </w:r>
+    </w:p>
+    <w:p>
+      <w:pPr>
         <w:spacing w:after="0" w:line="276" w:lineRule="auto"/>
         <w:rPr>
           <w:rFonts w:ascii="Arial" w:eastAsia="Times New Roman" w:hAnsi="Arial" w:cs="Arial"/>
@@ -882,32 +543,96 @@
           <w:iCs/>
           <w:color w:val="000000" w:themeColor="text1"/>
           <w:kern w:val="0"/>
-          <w:sz w:val="21"/>
-          <w:szCs w:val="21"/>
+          <w:sz w:val="20"/>
+          <w:szCs w:val="20"/>
           <w14:ligatures w14:val="none"/>
         </w:rPr>
       </w:pPr>
       <w:r>
         <w:rPr>
           <w:rFonts w:ascii="Arial" w:eastAsia="Times New Roman" w:hAnsi="Arial" w:cs="Arial"/>
-          <w:bCs/>
+          <w:b/>
+          <w:i/>
+          <w:iCs/>
           <w:color w:val="000000" w:themeColor="text1"/>
           <w:kern w:val="0"/>
-          <w:sz w:val="21"/>
-          <w:szCs w:val="21"/>
+          <w:sz w:val="20"/>
+          <w:szCs w:val="20"/>
           <w14:ligatures w14:val="none"/>
         </w:rPr>
-        <w:t>Created a fully working Web Crawler using Scrapy and a scraper using BeautifulSoup4, providing company relevant data from open websites under proper ethics.</w:t>
+        <w:t xml:space="preserve">AI </w:t>
       </w:r>
-    </w:p>
-    <w:p>
-      <w:pPr>
-        <w:pStyle w:val="ListParagraph"/>
-        <w:numPr>
-          <w:ilvl w:val="0"/>
-          <w:numId w:val="1"/>
-        </w:numPr>
-        <w:spacing w:after="0" w:line="276" w:lineRule="auto"/>
+      <w:r>
+        <w:rPr>
+          <w:rFonts w:ascii="Arial" w:eastAsia="Times New Roman" w:hAnsi="Arial" w:cs="Arial"/>
+          <w:b/>
+          <w:i/>
+          <w:iCs/>
+          <w:color w:val="000000" w:themeColor="text1"/>
+          <w:kern w:val="0"/>
+          <w:sz w:val="20"/>
+          <w:szCs w:val="20"/>
+          <w14:ligatures w14:val="none"/>
+        </w:rPr>
+        <w:t xml:space="preserve">Engineer </w:t>
+      </w:r>
+      <w:r>
+        <w:rPr>
+          <w:rFonts w:ascii="Arial" w:eastAsia="Times New Roman" w:hAnsi="Arial" w:cs="Arial"/>
+          <w:b/>
+          <w:i/>
+          <w:iCs/>
+          <w:color w:val="000000" w:themeColor="text1"/>
+          <w:kern w:val="0"/>
+          <w:sz w:val="20"/>
+          <w:szCs w:val="20"/>
+          <w14:ligatures w14:val="none"/>
+        </w:rPr>
+        <w:t xml:space="preserve">Intern, </w:t>
+      </w:r>
+      <w:r>
+        <w:rPr>
+          <w:rFonts w:ascii="Arial" w:eastAsia="Times New Roman" w:hAnsi="Arial" w:cs="Arial"/>
+          <w:b/>
+          <w:i/>
+          <w:iCs/>
+          <w:color w:val="000000" w:themeColor="text1"/>
+          <w:kern w:val="0"/>
+          <w:sz w:val="20"/>
+          <w:szCs w:val="20"/>
+          <w14:ligatures w14:val="none"/>
+        </w:rPr>
+        <w:t>Dreamable Inc.</w:t>
+      </w:r>
+      <w:r>
+        <w:rPr>
+          <w:rFonts w:ascii="Arial" w:eastAsia="Times New Roman" w:hAnsi="Arial" w:cs="Arial"/>
+          <w:b/>
+          <w:i/>
+          <w:iCs/>
+          <w:color w:val="000000" w:themeColor="text1"/>
+          <w:kern w:val="0"/>
+          <w:sz w:val="20"/>
+          <w:szCs w:val="20"/>
+          <w14:ligatures w14:val="none"/>
+        </w:rPr>
+        <w:t>, San Francisco,</w:t>
+      </w:r>
+      <w:r>
+        <w:rPr>
+          <w:rFonts w:ascii="Arial" w:eastAsia="Times New Roman" w:hAnsi="Arial" w:cs="Arial"/>
+          <w:b/>
+          <w:i/>
+          <w:iCs/>
+          <w:color w:val="000000" w:themeColor="text1"/>
+          <w:kern w:val="0"/>
+          <w:sz w:val="20"/>
+          <w:szCs w:val="20"/>
+          <w14:ligatures w14:val="none"/>
+        </w:rPr>
+        <w:t xml:space="preserve"> CA</w:t>
+      </w:r>
+      <w:r>
         <w:rPr>
           <w:rFonts w:ascii="Arial" w:eastAsia="Times New Roman" w:hAnsi="Arial" w:cs="Arial"/>
           <w:bCs/>
@@ -915,65 +640,13 @@
           <w:iCs/>
           <w:color w:val="000000" w:themeColor="text1"/>
           <w:kern w:val="0"/>
-          <w:sz w:val="21"/>
-          <w:szCs w:val="21"/>
+          <w:sz w:val="20"/>
+          <w:szCs w:val="20"/>
           <w14:ligatures w14:val="none"/>
         </w:rPr>
-      </w:pPr>
-      <w:r>
-        <w:rPr>
-          <w:rFonts w:ascii="Arial" w:eastAsia="Times New Roman" w:hAnsi="Arial" w:cs="Arial"/>
-          <w:bCs/>
-          <w:color w:val="000000" w:themeColor="text1"/>
-          <w:kern w:val="0"/>
-          <w:sz w:val="21"/>
-          <w:szCs w:val="21"/>
-          <w14:ligatures w14:val="none"/>
-        </w:rPr>
-        <w:t xml:space="preserve">Built a Flask-based </w:t>
+        <w:t xml:space="preserve"> </w:t>
       </w:r>
       <w:r>
-        <w:rPr>
-          <w:rFonts w:ascii="Arial" w:eastAsia="Times New Roman" w:hAnsi="Arial" w:cs="Arial"/>
-          <w:bCs/>
-          <w:color w:val="000000" w:themeColor="text1"/>
-          <w:kern w:val="0"/>
-          <w:sz w:val="21"/>
-          <w:szCs w:val="21"/>
-          <w14:ligatures w14:val="none"/>
-        </w:rPr>
-        <w:t xml:space="preserve">Instagram Graph API integration using Python and </w:t>
-      </w:r>
-      <w:proofErr w:type="spellStart"/>
-      <w:r>
-        <w:rPr>
-          <w:rFonts w:ascii="Arial" w:eastAsia="Times New Roman" w:hAnsi="Arial" w:cs="Arial"/>
-          <w:bCs/>
-          <w:color w:val="000000" w:themeColor="text1"/>
-          <w:kern w:val="0"/>
-          <w:sz w:val="21"/>
-          <w:szCs w:val="21"/>
-          <w14:ligatures w14:val="none"/>
-        </w:rPr>
-        <w:t>PyDantic</w:t>
-      </w:r>
-      <w:proofErr w:type="spellEnd"/>
-      <w:r>
-        <w:rPr>
-          <w:rFonts w:ascii="Arial" w:eastAsia="Times New Roman" w:hAnsi="Arial" w:cs="Arial"/>
-          <w:bCs/>
-          <w:color w:val="000000" w:themeColor="text1"/>
-          <w:kern w:val="0"/>
-          <w:sz w:val="21"/>
-          <w:szCs w:val="21"/>
-          <w14:ligatures w14:val="none"/>
-        </w:rPr>
-        <w:t>, with OAuth Authentication and automated hashtag/recipe detection.</w:t>
-      </w:r>
-    </w:p>
-    <w:p>
-      <w:pPr>
-        <w:spacing w:after="0" w:line="276" w:lineRule="auto"/>
         <w:rPr>
           <w:rFonts w:ascii="Arial" w:eastAsia="Times New Roman" w:hAnsi="Arial" w:cs="Arial"/>
           <w:bCs/>
@@ -981,110 +654,11 @@
           <w:iCs/>
           <w:color w:val="000000" w:themeColor="text1"/>
           <w:kern w:val="0"/>
-          <w:sz w:val="21"/>
-          <w:szCs w:val="21"/>
+          <w:sz w:val="20"/>
+          <w:szCs w:val="20"/>
           <w14:ligatures w14:val="none"/>
         </w:rPr>
-      </w:pPr>
-      <w:r>
-        <w:rPr>
-          <w:rFonts w:ascii="Arial" w:eastAsia="Times New Roman" w:hAnsi="Arial" w:cs="Arial"/>
-          <w:b/>
-          <w:i/>
-          <w:iCs/>
-          <w:color w:val="000000" w:themeColor="text1"/>
-          <w:kern w:val="0"/>
-          <w:sz w:val="21"/>
-          <w:szCs w:val="21"/>
-          <w14:ligatures w14:val="none"/>
-        </w:rPr>
-        <w:t xml:space="preserve">AI </w:t>
-      </w:r>
-      <w:r>
-        <w:rPr>
-          <w:rFonts w:ascii="Arial" w:eastAsia="Times New Roman" w:hAnsi="Arial" w:cs="Arial"/>
-          <w:b/>
-          <w:i/>
-          <w:iCs/>
-          <w:color w:val="000000" w:themeColor="text1"/>
-          <w:kern w:val="0"/>
-          <w:sz w:val="21"/>
-          <w:szCs w:val="21"/>
-          <w14:ligatures w14:val="none"/>
-        </w:rPr>
-        <w:t xml:space="preserve">Engineer </w:t>
-      </w:r>
-      <w:r>
-        <w:rPr>
-          <w:rFonts w:ascii="Arial" w:eastAsia="Times New Roman" w:hAnsi="Arial" w:cs="Arial"/>
-          <w:b/>
-          <w:i/>
-          <w:iCs/>
-          <w:color w:val="000000" w:themeColor="text1"/>
-          <w:kern w:val="0"/>
-          <w:sz w:val="21"/>
-          <w:szCs w:val="21"/>
-          <w14:ligatures w14:val="none"/>
-        </w:rPr>
-        <w:t xml:space="preserve">Intern, </w:t>
-      </w:r>
-      <w:proofErr w:type="spellStart"/>
-      <w:r>
-        <w:rPr>
-          <w:rFonts w:ascii="Arial" w:eastAsia="Times New Roman" w:hAnsi="Arial" w:cs="Arial"/>
-          <w:b/>
-          <w:i/>
-          <w:iCs/>
-          <w:color w:val="000000" w:themeColor="text1"/>
-          <w:kern w:val="0"/>
-          <w:sz w:val="21"/>
-          <w:szCs w:val="21"/>
-          <w14:ligatures w14:val="none"/>
-        </w:rPr>
-        <w:t>Dreamable</w:t>
-      </w:r>
-      <w:proofErr w:type="spellEnd"/>
-      <w:r>
-        <w:rPr>
-          <w:rFonts w:ascii="Arial" w:eastAsia="Times New Roman" w:hAnsi="Arial" w:cs="Arial"/>
-          <w:b/>
-          <w:i/>
-          <w:iCs/>
-          <w:color w:val="000000" w:themeColor="text1"/>
-          <w:kern w:val="0"/>
-          <w:sz w:val="21"/>
-          <w:szCs w:val="21"/>
-          <w14:ligatures w14:val="none"/>
-        </w:rPr>
-        <w:t xml:space="preserve"> Inc.</w:t>
-      </w:r>
-      <w:r>
-        <w:rPr>
-          <w:rFonts w:ascii="Arial" w:eastAsia="Times New Roman" w:hAnsi="Arial" w:cs="Arial"/>
-          <w:b/>
-          <w:i/>
-          <w:iCs/>
-          <w:color w:val="000000" w:themeColor="text1"/>
-          <w:kern w:val="0"/>
-          <w:sz w:val="21"/>
-          <w:szCs w:val="21"/>
-          <w14:ligatures w14:val="none"/>
-        </w:rPr>
-        <w:t>, San Francisco,</w:t>
-      </w:r>
-      <w:r>
-        <w:rPr>
-          <w:rFonts w:ascii="Arial" w:eastAsia="Times New Roman" w:hAnsi="Arial" w:cs="Arial"/>
-          <w:b/>
-          <w:i/>
-          <w:iCs/>
-          <w:color w:val="000000" w:themeColor="text1"/>
-          <w:kern w:val="0"/>
-          <w:sz w:val="21"/>
-          <w:szCs w:val="21"/>
-          <w14:ligatures w14:val="none"/>
-        </w:rPr>
-        <w:t xml:space="preserve"> CA</w:t>
+        <w:tab/>
       </w:r>
       <w:r>
         <w:rPr>
@@ -1094,11 +668,11 @@
           <w:iCs/>
           <w:color w:val="000000" w:themeColor="text1"/>
           <w:kern w:val="0"/>
-          <w:sz w:val="21"/>
-          <w:szCs w:val="21"/>
+          <w:sz w:val="20"/>
+          <w:szCs w:val="20"/>
           <w14:ligatures w14:val="none"/>
         </w:rPr>
-        <w:t xml:space="preserve"> </w:t>
+        <w:tab/>
       </w:r>
       <w:r>
         <w:rPr>
@@ -1108,11 +682,12 @@
           <w:iCs/>
           <w:color w:val="000000" w:themeColor="text1"/>
           <w:kern w:val="0"/>
-          <w:sz w:val="21"/>
-          <w:szCs w:val="21"/>
+          <w:sz w:val="20"/>
+          <w:szCs w:val="20"/>
           <w14:ligatures w14:val="none"/>
         </w:rPr>
         <w:tab/>
+        <w:t xml:space="preserve">  </w:t>
       </w:r>
       <w:r>
         <w:rPr>
@@ -1122,8 +697,8 @@
           <w:iCs/>
           <w:color w:val="000000" w:themeColor="text1"/>
           <w:kern w:val="0"/>
-          <w:sz w:val="21"/>
-          <w:szCs w:val="21"/>
+          <w:sz w:val="20"/>
+          <w:szCs w:val="20"/>
           <w14:ligatures w14:val="none"/>
         </w:rPr>
         <w:tab/>
@@ -1136,8 +711,8 @@
           <w:iCs/>
           <w:color w:val="000000" w:themeColor="text1"/>
           <w:kern w:val="0"/>
-          <w:sz w:val="21"/>
-          <w:szCs w:val="21"/>
+          <w:sz w:val="20"/>
+          <w:szCs w:val="20"/>
           <w14:ligatures w14:val="none"/>
         </w:rPr>
         <w:tab/>
@@ -1151,11 +726,11 @@
           <w:iCs/>
           <w:color w:val="000000" w:themeColor="text1"/>
           <w:kern w:val="0"/>
-          <w:sz w:val="21"/>
-          <w:szCs w:val="21"/>
+          <w:sz w:val="20"/>
+          <w:szCs w:val="20"/>
           <w14:ligatures w14:val="none"/>
         </w:rPr>
-        <w:tab/>
+        <w:t>May</w:t>
       </w:r>
       <w:r>
         <w:rPr>
@@ -1165,12 +740,11 @@
           <w:iCs/>
           <w:color w:val="000000" w:themeColor="text1"/>
           <w:kern w:val="0"/>
-          <w:sz w:val="21"/>
-          <w:szCs w:val="21"/>
+          <w:sz w:val="20"/>
+          <w:szCs w:val="20"/>
           <w14:ligatures w14:val="none"/>
         </w:rPr>
-        <w:tab/>
-        <w:t xml:space="preserve">  </w:t>
+        <w:t xml:space="preserve"> 2025 </w:t>
       </w:r>
       <w:r>
         <w:rPr>
@@ -1180,11 +754,11 @@
           <w:iCs/>
           <w:color w:val="000000" w:themeColor="text1"/>
           <w:kern w:val="0"/>
-          <w:sz w:val="21"/>
-          <w:szCs w:val="21"/>
+          <w:sz w:val="20"/>
+          <w:szCs w:val="20"/>
           <w14:ligatures w14:val="none"/>
         </w:rPr>
-        <w:t>May</w:t>
+        <w:t>-</w:t>
       </w:r>
       <w:r>
         <w:rPr>
@@ -1194,11 +768,11 @@
           <w:iCs/>
           <w:color w:val="000000" w:themeColor="text1"/>
           <w:kern w:val="0"/>
-          <w:sz w:val="21"/>
-          <w:szCs w:val="21"/>
+          <w:sz w:val="20"/>
+          <w:szCs w:val="20"/>
           <w14:ligatures w14:val="none"/>
         </w:rPr>
-        <w:t xml:space="preserve"> 2025 </w:t>
+        <w:t xml:space="preserve"> </w:t>
       </w:r>
       <w:r>
         <w:rPr>
@@ -1208,11 +782,11 @@
           <w:iCs/>
           <w:color w:val="000000" w:themeColor="text1"/>
           <w:kern w:val="0"/>
-          <w:sz w:val="21"/>
-          <w:szCs w:val="21"/>
+          <w:sz w:val="20"/>
+          <w:szCs w:val="20"/>
           <w14:ligatures w14:val="none"/>
         </w:rPr>
-        <w:t>-</w:t>
+        <w:t>A</w:t>
       </w:r>
       <w:r>
         <w:rPr>
@@ -1222,19 +796,18 @@
           <w:iCs/>
           <w:color w:val="000000" w:themeColor="text1"/>
           <w:kern w:val="0"/>
-          <w:sz w:val="21"/>
-          <w:szCs w:val="21"/>
+          <w:sz w:val="20"/>
+          <w:szCs w:val="20"/>
           <w14:ligatures w14:val="none"/>
         </w:rPr>
-        <w:t xml:space="preserve"> Aug 2025</w:t>
+        <w:t>ug 2025</w:t>
       </w:r>
     </w:p>
     <w:p>
       <w:pPr>
-        <w:pStyle w:val="ListParagraph"/>
         <w:numPr>
           <w:ilvl w:val="0"/>
-          <w:numId w:val="39"/>
+          <w:numId w:val="44"/>
         </w:numPr>
         <w:spacing w:after="0" w:line="276" w:lineRule="auto"/>
         <w:rPr>
@@ -1242,8 +815,8 @@
           <w:bCs/>
           <w:color w:val="000000" w:themeColor="text1"/>
           <w:kern w:val="0"/>
-          <w:sz w:val="21"/>
-          <w:szCs w:val="21"/>
+          <w:sz w:val="20"/>
+          <w:szCs w:val="20"/>
           <w14:ligatures w14:val="none"/>
         </w:rPr>
       </w:pPr>
@@ -1253,596 +826,149 @@
           <w:bCs/>
           <w:color w:val="000000" w:themeColor="text1"/>
           <w:kern w:val="0"/>
-          <w:sz w:val="21"/>
-          <w:szCs w:val="21"/>
+          <w:sz w:val="20"/>
+          <w:szCs w:val="20"/>
           <w14:ligatures w14:val="none"/>
         </w:rPr>
-        <w:t xml:space="preserve">Contributed with the team to </w:t>
+        <w:t>Fine-tuned large-scale transformer models (Qwen-2.5-7B) using PyTorch, Hugging Face, and LoRA, optimizing for accuracy, cost-efficiency, and memory constraints.</w:t>
       </w:r>
-      <w:r>
+    </w:p>
+    <w:p>
+      <w:pPr>
+        <w:numPr>
+          <w:ilvl w:val="0"/>
+          <w:numId w:val="44"/>
+        </w:numPr>
+        <w:spacing w:after="0" w:line="276" w:lineRule="auto"/>
         <w:rPr>
           <w:rFonts w:ascii="Arial" w:eastAsia="Times New Roman" w:hAnsi="Arial" w:cs="Arial"/>
           <w:bCs/>
           <w:color w:val="000000" w:themeColor="text1"/>
           <w:kern w:val="0"/>
-          <w:sz w:val="21"/>
-          <w:szCs w:val="21"/>
+          <w:sz w:val="20"/>
+          <w:szCs w:val="20"/>
           <w14:ligatures w14:val="none"/>
         </w:rPr>
-        <w:t>f</w:t>
-      </w:r>
+      </w:pPr>
       <w:r>
         <w:rPr>
           <w:rFonts w:ascii="Arial" w:eastAsia="Times New Roman" w:hAnsi="Arial" w:cs="Arial"/>
           <w:bCs/>
           <w:color w:val="000000" w:themeColor="text1"/>
           <w:kern w:val="0"/>
-          <w:sz w:val="21"/>
-          <w:szCs w:val="21"/>
+          <w:sz w:val="20"/>
+          <w:szCs w:val="20"/>
           <w14:ligatures w14:val="none"/>
         </w:rPr>
-        <w:t>inetune a Qwen-2.5-7B-param</w:t>
+        <w:t>Led dataset curation, cleaning, and validation using Pandas, NumPy, and Hugging Face Datasets to ensure high-quality training data.</w:t>
       </w:r>
-      <w:r>
+    </w:p>
+    <w:p>
+      <w:pPr>
+        <w:numPr>
+          <w:ilvl w:val="0"/>
+          <w:numId w:val="44"/>
+        </w:numPr>
+        <w:spacing w:after="0" w:line="276" w:lineRule="auto"/>
         <w:rPr>
           <w:rFonts w:ascii="Arial" w:eastAsia="Times New Roman" w:hAnsi="Arial" w:cs="Arial"/>
           <w:bCs/>
           <w:color w:val="000000" w:themeColor="text1"/>
           <w:kern w:val="0"/>
-          <w:sz w:val="21"/>
-          <w:szCs w:val="21"/>
+          <w:sz w:val="20"/>
+          <w:szCs w:val="20"/>
           <w14:ligatures w14:val="none"/>
         </w:rPr>
-        <w:t xml:space="preserve"> using </w:t>
-      </w:r>
-      <w:proofErr w:type="spellStart"/>
+      </w:pPr>
       <w:r>
         <w:rPr>
           <w:rFonts w:ascii="Arial" w:eastAsia="Times New Roman" w:hAnsi="Arial" w:cs="Arial"/>
           <w:bCs/>
           <w:color w:val="000000" w:themeColor="text1"/>
           <w:kern w:val="0"/>
-          <w:sz w:val="21"/>
-          <w:szCs w:val="21"/>
+          <w:sz w:val="20"/>
+          <w:szCs w:val="20"/>
           <w14:ligatures w14:val="none"/>
         </w:rPr>
-        <w:t>Huggingface</w:t>
+        <w:t>Evaluated models using systematic experimentation and hyperparameter tuning, reducing validation loss and improving generalization; tracked results via Weights &amp; Biases.</w:t>
       </w:r>
-      <w:proofErr w:type="spellEnd"/>
-      <w:r>
+    </w:p>
+    <w:p>
+      <w:pPr>
+        <w:numPr>
+          <w:ilvl w:val="0"/>
+          <w:numId w:val="44"/>
+        </w:numPr>
+        <w:spacing w:after="0" w:line="276" w:lineRule="auto"/>
         <w:rPr>
           <w:rFonts w:ascii="Arial" w:eastAsia="Times New Roman" w:hAnsi="Arial" w:cs="Arial"/>
           <w:bCs/>
           <w:color w:val="000000" w:themeColor="text1"/>
           <w:kern w:val="0"/>
-          <w:sz w:val="21"/>
-          <w:szCs w:val="21"/>
+          <w:sz w:val="20"/>
+          <w:szCs w:val="20"/>
           <w14:ligatures w14:val="none"/>
         </w:rPr>
-        <w:t>,</w:t>
-      </w:r>
+      </w:pPr>
       <w:r>
         <w:rPr>
           <w:rFonts w:ascii="Arial" w:eastAsia="Times New Roman" w:hAnsi="Arial" w:cs="Arial"/>
           <w:bCs/>
           <w:color w:val="000000" w:themeColor="text1"/>
           <w:kern w:val="0"/>
-          <w:sz w:val="21"/>
-          <w:szCs w:val="21"/>
+          <w:sz w:val="20"/>
+          <w:szCs w:val="20"/>
           <w14:ligatures w14:val="none"/>
         </w:rPr>
-        <w:t xml:space="preserve"> </w:t>
+        <w:t>Built and deployed ML services on Google Cloud Run, supporting scalable and reproducible inference pipelines.</w:t>
       </w:r>
-      <w:proofErr w:type="spellStart"/>
-      <w:r>
+    </w:p>
+    <w:p>
+      <w:pPr>
+        <w:numPr>
+          <w:ilvl w:val="0"/>
+          <w:numId w:val="44"/>
+        </w:numPr>
+        <w:spacing w:after="0" w:line="276" w:lineRule="auto"/>
         <w:rPr>
           <w:rFonts w:ascii="Arial" w:eastAsia="Times New Roman" w:hAnsi="Arial" w:cs="Arial"/>
           <w:bCs/>
           <w:color w:val="000000" w:themeColor="text1"/>
           <w:kern w:val="0"/>
-          <w:sz w:val="21"/>
-          <w:szCs w:val="21"/>
+          <w:sz w:val="20"/>
+          <w:szCs w:val="20"/>
           <w14:ligatures w14:val="none"/>
         </w:rPr>
-        <w:t>PyTorch</w:t>
-      </w:r>
-      <w:proofErr w:type="spellEnd"/>
+      </w:pPr>
       <w:r>
         <w:rPr>
           <w:rFonts w:ascii="Arial" w:eastAsia="Times New Roman" w:hAnsi="Arial" w:cs="Arial"/>
           <w:bCs/>
           <w:color w:val="000000" w:themeColor="text1"/>
           <w:kern w:val="0"/>
-          <w:sz w:val="21"/>
-          <w:szCs w:val="21"/>
+          <w:sz w:val="20"/>
+          <w:szCs w:val="20"/>
           <w14:ligatures w14:val="none"/>
         </w:rPr>
-        <w:t>,</w:t>
+        <w:t>Collaborated with engineers and product stakeholders to align ML solutions with real-world business requirements.</w:t>
       </w:r>
-      <w:r>
+    </w:p>
+    <w:p>
+      <w:pPr>
+        <w:spacing w:after="0" w:line="276" w:lineRule="auto"/>
         <w:rPr>
           <w:rFonts w:ascii="Arial" w:eastAsia="Times New Roman" w:hAnsi="Arial" w:cs="Arial"/>
           <w:bCs/>
           <w:color w:val="000000" w:themeColor="text1"/>
           <w:kern w:val="0"/>
-          <w:sz w:val="21"/>
-          <w:szCs w:val="21"/>
+          <w:sz w:val="20"/>
+          <w:szCs w:val="20"/>
           <w14:ligatures w14:val="none"/>
         </w:rPr>
-        <w:t xml:space="preserve"> </w:t>
-      </w:r>
-      <w:r>
-        <w:rPr>
-          <w:rFonts w:ascii="Arial" w:eastAsia="Times New Roman" w:hAnsi="Arial" w:cs="Arial"/>
-          <w:bCs/>
-          <w:color w:val="000000" w:themeColor="text1"/>
-          <w:kern w:val="0"/>
-          <w:sz w:val="21"/>
-          <w:szCs w:val="21"/>
-          <w14:ligatures w14:val="none"/>
-        </w:rPr>
-        <w:t>Lambda</w:t>
-      </w:r>
-      <w:r>
-        <w:rPr>
-          <w:rFonts w:ascii="Arial" w:eastAsia="Times New Roman" w:hAnsi="Arial" w:cs="Arial"/>
-          <w:bCs/>
-          <w:color w:val="000000" w:themeColor="text1"/>
-          <w:kern w:val="0"/>
-          <w:sz w:val="21"/>
-          <w:szCs w:val="21"/>
-          <w14:ligatures w14:val="none"/>
-        </w:rPr>
-        <w:t xml:space="preserve"> (Cloud computing)</w:t>
-      </w:r>
-      <w:r>
-        <w:rPr>
-          <w:rFonts w:ascii="Arial" w:eastAsia="Times New Roman" w:hAnsi="Arial" w:cs="Arial"/>
-          <w:bCs/>
-          <w:color w:val="000000" w:themeColor="text1"/>
-          <w:kern w:val="0"/>
-          <w:sz w:val="21"/>
-          <w:szCs w:val="21"/>
-          <w14:ligatures w14:val="none"/>
-        </w:rPr>
-        <w:t xml:space="preserve">, </w:t>
-      </w:r>
-      <w:proofErr w:type="spellStart"/>
-      <w:r>
-        <w:rPr>
-          <w:rFonts w:ascii="Arial" w:eastAsia="Times New Roman" w:hAnsi="Arial" w:cs="Arial"/>
-          <w:bCs/>
-          <w:color w:val="000000" w:themeColor="text1"/>
-          <w:kern w:val="0"/>
-          <w:sz w:val="21"/>
-          <w:szCs w:val="21"/>
-          <w14:ligatures w14:val="none"/>
-        </w:rPr>
-        <w:t>LoRA</w:t>
-      </w:r>
-      <w:proofErr w:type="spellEnd"/>
-      <w:r>
-        <w:rPr>
-          <w:rFonts w:ascii="Arial" w:eastAsia="Times New Roman" w:hAnsi="Arial" w:cs="Arial"/>
-          <w:bCs/>
-          <w:color w:val="000000" w:themeColor="text1"/>
-          <w:kern w:val="0"/>
-          <w:sz w:val="21"/>
-          <w:szCs w:val="21"/>
-          <w14:ligatures w14:val="none"/>
-        </w:rPr>
-        <w:t xml:space="preserve"> (</w:t>
-      </w:r>
-      <w:r>
-        <w:rPr>
-          <w:rFonts w:ascii="Arial" w:eastAsia="Times New Roman" w:hAnsi="Arial" w:cs="Arial"/>
-          <w:bCs/>
-          <w:color w:val="000000" w:themeColor="text1"/>
-          <w:kern w:val="0"/>
-          <w:sz w:val="21"/>
-          <w:szCs w:val="21"/>
-          <w14:ligatures w14:val="none"/>
-        </w:rPr>
-        <w:t>cost</w:t>
-      </w:r>
-      <w:r>
-        <w:rPr>
-          <w:rFonts w:ascii="Arial" w:eastAsia="Times New Roman" w:hAnsi="Arial" w:cs="Arial"/>
-          <w:bCs/>
-          <w:color w:val="000000" w:themeColor="text1"/>
-          <w:kern w:val="0"/>
-          <w:sz w:val="21"/>
-          <w:szCs w:val="21"/>
-          <w14:ligatures w14:val="none"/>
-        </w:rPr>
-        <w:t xml:space="preserve"> and memory</w:t>
-      </w:r>
-      <w:r>
-        <w:rPr>
-          <w:rFonts w:ascii="Arial" w:eastAsia="Times New Roman" w:hAnsi="Arial" w:cs="Arial"/>
-          <w:bCs/>
-          <w:color w:val="000000" w:themeColor="text1"/>
-          <w:kern w:val="0"/>
-          <w:sz w:val="21"/>
-          <w:szCs w:val="21"/>
-          <w14:ligatures w14:val="none"/>
-        </w:rPr>
-        <w:t xml:space="preserve"> efficient training</w:t>
-      </w:r>
-      <w:r>
-        <w:rPr>
-          <w:rFonts w:ascii="Arial" w:eastAsia="Times New Roman" w:hAnsi="Arial" w:cs="Arial"/>
-          <w:bCs/>
-          <w:color w:val="000000" w:themeColor="text1"/>
-          <w:kern w:val="0"/>
-          <w:sz w:val="21"/>
-          <w:szCs w:val="21"/>
-          <w14:ligatures w14:val="none"/>
-        </w:rPr>
-        <w:t>)</w:t>
-      </w:r>
-      <w:r>
-        <w:rPr>
-          <w:rFonts w:ascii="Arial" w:eastAsia="Times New Roman" w:hAnsi="Arial" w:cs="Arial"/>
-          <w:bCs/>
-          <w:color w:val="000000" w:themeColor="text1"/>
-          <w:kern w:val="0"/>
-          <w:sz w:val="21"/>
-          <w:szCs w:val="21"/>
-          <w14:ligatures w14:val="none"/>
-        </w:rPr>
-        <w:t xml:space="preserve"> on </w:t>
-      </w:r>
-      <w:r>
-        <w:rPr>
-          <w:rFonts w:ascii="Arial" w:eastAsia="Times New Roman" w:hAnsi="Arial" w:cs="Arial"/>
-          <w:bCs/>
-          <w:color w:val="000000" w:themeColor="text1"/>
-          <w:kern w:val="0"/>
-          <w:sz w:val="21"/>
-          <w:szCs w:val="21"/>
-          <w14:ligatures w14:val="none"/>
-        </w:rPr>
-        <w:t xml:space="preserve">Q&amp;A tasks </w:t>
-      </w:r>
-      <w:r>
-        <w:rPr>
-          <w:rFonts w:ascii="Arial" w:eastAsia="Times New Roman" w:hAnsi="Arial" w:cs="Arial"/>
-          <w:bCs/>
-          <w:color w:val="000000" w:themeColor="text1"/>
-          <w:kern w:val="0"/>
-          <w:sz w:val="21"/>
-          <w:szCs w:val="21"/>
-          <w14:ligatures w14:val="none"/>
-        </w:rPr>
-        <w:t>and hosted on Cloud Run</w:t>
-      </w:r>
-      <w:r>
-        <w:rPr>
-          <w:rFonts w:ascii="Arial" w:eastAsia="Times New Roman" w:hAnsi="Arial" w:cs="Arial"/>
-          <w:bCs/>
-          <w:color w:val="000000" w:themeColor="text1"/>
-          <w:kern w:val="0"/>
-          <w:sz w:val="21"/>
-          <w:szCs w:val="21"/>
-          <w14:ligatures w14:val="none"/>
-        </w:rPr>
-        <w:t xml:space="preserve"> (</w:t>
-      </w:r>
-      <w:r>
-        <w:rPr>
-          <w:rFonts w:ascii="Arial" w:eastAsia="Times New Roman" w:hAnsi="Arial" w:cs="Arial"/>
-          <w:bCs/>
-          <w:color w:val="000000" w:themeColor="text1"/>
-          <w:kern w:val="0"/>
-          <w:sz w:val="21"/>
-          <w:szCs w:val="21"/>
-          <w14:ligatures w14:val="none"/>
-        </w:rPr>
-        <w:t>GCP</w:t>
-      </w:r>
-      <w:r>
-        <w:rPr>
-          <w:rFonts w:ascii="Arial" w:eastAsia="Times New Roman" w:hAnsi="Arial" w:cs="Arial"/>
-          <w:bCs/>
-          <w:color w:val="000000" w:themeColor="text1"/>
-          <w:kern w:val="0"/>
-          <w:sz w:val="21"/>
-          <w:szCs w:val="21"/>
-          <w14:ligatures w14:val="none"/>
-        </w:rPr>
-        <w:t>)</w:t>
-      </w:r>
-      <w:r>
-        <w:rPr>
-          <w:rFonts w:ascii="Arial" w:eastAsia="Times New Roman" w:hAnsi="Arial" w:cs="Arial"/>
-          <w:bCs/>
-          <w:color w:val="000000" w:themeColor="text1"/>
-          <w:kern w:val="0"/>
-          <w:sz w:val="21"/>
-          <w:szCs w:val="21"/>
-          <w14:ligatures w14:val="none"/>
-        </w:rPr>
-        <w:t>.</w:t>
-      </w:r>
+      </w:pPr>
     </w:p>
     <w:p>
       <w:pPr>
-        <w:pStyle w:val="ListParagraph"/>
-        <w:numPr>
-          <w:ilvl w:val="0"/>
-          <w:numId w:val="39"/>
-        </w:numPr>
-        <w:spacing w:after="0" w:line="276" w:lineRule="auto"/>
-        <w:rPr>
-          <w:rFonts w:ascii="Arial" w:eastAsia="Times New Roman" w:hAnsi="Arial" w:cs="Arial"/>
-          <w:bCs/>
-          <w:color w:val="000000" w:themeColor="text1"/>
-          <w:kern w:val="0"/>
-          <w:sz w:val="21"/>
-          <w:szCs w:val="21"/>
-          <w14:ligatures w14:val="none"/>
-        </w:rPr>
-      </w:pPr>
-      <w:r>
-        <w:rPr>
-          <w:rFonts w:ascii="Arial" w:eastAsia="Times New Roman" w:hAnsi="Arial" w:cs="Arial"/>
-          <w:bCs/>
-          <w:color w:val="000000" w:themeColor="text1"/>
-          <w:kern w:val="0"/>
-          <w:sz w:val="21"/>
-          <w:szCs w:val="21"/>
-          <w14:ligatures w14:val="none"/>
-        </w:rPr>
-        <w:t xml:space="preserve">Led </w:t>
-      </w:r>
-      <w:r>
-        <w:rPr>
-          <w:rFonts w:ascii="Arial" w:eastAsia="Times New Roman" w:hAnsi="Arial" w:cs="Arial"/>
-          <w:bCs/>
-          <w:color w:val="000000" w:themeColor="text1"/>
-          <w:kern w:val="0"/>
-          <w:sz w:val="21"/>
-          <w:szCs w:val="21"/>
-          <w14:ligatures w14:val="none"/>
-        </w:rPr>
-        <w:t>Dataset curation</w:t>
-      </w:r>
-      <w:r>
-        <w:rPr>
-          <w:rFonts w:ascii="Arial" w:eastAsia="Times New Roman" w:hAnsi="Arial" w:cs="Arial"/>
-          <w:bCs/>
-          <w:color w:val="000000" w:themeColor="text1"/>
-          <w:kern w:val="0"/>
-          <w:sz w:val="21"/>
-          <w:szCs w:val="21"/>
-          <w14:ligatures w14:val="none"/>
-        </w:rPr>
-        <w:t xml:space="preserve"> using pandas, </w:t>
-      </w:r>
-      <w:proofErr w:type="spellStart"/>
-      <w:r>
-        <w:rPr>
-          <w:rFonts w:ascii="Arial" w:eastAsia="Times New Roman" w:hAnsi="Arial" w:cs="Arial"/>
-          <w:bCs/>
-          <w:color w:val="000000" w:themeColor="text1"/>
-          <w:kern w:val="0"/>
-          <w:sz w:val="21"/>
-          <w:szCs w:val="21"/>
-          <w14:ligatures w14:val="none"/>
-        </w:rPr>
-        <w:t>numpy</w:t>
-      </w:r>
-      <w:proofErr w:type="spellEnd"/>
-      <w:r>
-        <w:rPr>
-          <w:rFonts w:ascii="Arial" w:eastAsia="Times New Roman" w:hAnsi="Arial" w:cs="Arial"/>
-          <w:bCs/>
-          <w:color w:val="000000" w:themeColor="text1"/>
-          <w:kern w:val="0"/>
-          <w:sz w:val="21"/>
-          <w:szCs w:val="21"/>
-          <w14:ligatures w14:val="none"/>
-        </w:rPr>
-        <w:t xml:space="preserve"> and </w:t>
-      </w:r>
-      <w:r>
-        <w:rPr>
-          <w:rFonts w:ascii="Arial" w:eastAsia="Times New Roman" w:hAnsi="Arial" w:cs="Arial"/>
-          <w:bCs/>
-          <w:color w:val="000000" w:themeColor="text1"/>
-          <w:kern w:val="0"/>
-          <w:sz w:val="21"/>
-          <w:szCs w:val="21"/>
-          <w14:ligatures w14:val="none"/>
-        </w:rPr>
-        <w:t>datasets library</w:t>
-      </w:r>
-      <w:r>
-        <w:rPr>
-          <w:rFonts w:ascii="Arial" w:eastAsia="Times New Roman" w:hAnsi="Arial" w:cs="Arial"/>
-          <w:bCs/>
-          <w:color w:val="000000" w:themeColor="text1"/>
-          <w:kern w:val="0"/>
-          <w:sz w:val="21"/>
-          <w:szCs w:val="21"/>
-          <w14:ligatures w14:val="none"/>
-        </w:rPr>
-        <w:t xml:space="preserve"> </w:t>
-      </w:r>
-    </w:p>
-    <w:p>
-      <w:pPr>
-        <w:pStyle w:val="ListParagraph"/>
-        <w:numPr>
-          <w:ilvl w:val="0"/>
-          <w:numId w:val="39"/>
-        </w:numPr>
-        <w:spacing w:after="0" w:line="276" w:lineRule="auto"/>
-        <w:rPr>
-          <w:rFonts w:ascii="Arial" w:eastAsia="Times New Roman" w:hAnsi="Arial" w:cs="Arial"/>
-          <w:bCs/>
-          <w:color w:val="000000" w:themeColor="text1"/>
-          <w:kern w:val="0"/>
-          <w:sz w:val="21"/>
-          <w:szCs w:val="21"/>
-          <w14:ligatures w14:val="none"/>
-        </w:rPr>
-      </w:pPr>
-      <w:r>
-        <w:rPr>
-          <w:rFonts w:ascii="Arial" w:eastAsia="Times New Roman" w:hAnsi="Arial" w:cs="Arial"/>
-          <w:bCs/>
-          <w:color w:val="000000" w:themeColor="text1"/>
-          <w:kern w:val="0"/>
-          <w:sz w:val="21"/>
-          <w:szCs w:val="21"/>
-          <w14:ligatures w14:val="none"/>
-        </w:rPr>
-        <w:t>E</w:t>
-      </w:r>
-      <w:r>
-        <w:rPr>
-          <w:rFonts w:ascii="Arial" w:eastAsia="Times New Roman" w:hAnsi="Arial" w:cs="Arial"/>
-          <w:bCs/>
-          <w:color w:val="000000" w:themeColor="text1"/>
-          <w:kern w:val="0"/>
-          <w:sz w:val="21"/>
-          <w:szCs w:val="21"/>
-          <w14:ligatures w14:val="none"/>
-        </w:rPr>
-        <w:t>valuated model</w:t>
-      </w:r>
-      <w:r>
-        <w:rPr>
-          <w:rFonts w:ascii="Arial" w:eastAsia="Times New Roman" w:hAnsi="Arial" w:cs="Arial"/>
-          <w:bCs/>
-          <w:color w:val="000000" w:themeColor="text1"/>
-          <w:kern w:val="0"/>
-          <w:sz w:val="21"/>
-          <w:szCs w:val="21"/>
-          <w14:ligatures w14:val="none"/>
-        </w:rPr>
-        <w:t xml:space="preserve"> and hyperparameters tuned</w:t>
-      </w:r>
-      <w:r>
-        <w:rPr>
-          <w:rFonts w:ascii="Arial" w:eastAsia="Times New Roman" w:hAnsi="Arial" w:cs="Arial"/>
-          <w:bCs/>
-          <w:color w:val="000000" w:themeColor="text1"/>
-          <w:kern w:val="0"/>
-          <w:sz w:val="21"/>
-          <w:szCs w:val="21"/>
-          <w14:ligatures w14:val="none"/>
-        </w:rPr>
-        <w:t xml:space="preserve"> to achieve</w:t>
-      </w:r>
-      <w:r>
-        <w:rPr>
-          <w:rFonts w:ascii="Arial" w:eastAsia="Times New Roman" w:hAnsi="Arial" w:cs="Arial"/>
-          <w:bCs/>
-          <w:color w:val="000000" w:themeColor="text1"/>
-          <w:kern w:val="0"/>
-          <w:sz w:val="21"/>
-          <w:szCs w:val="21"/>
-          <w14:ligatures w14:val="none"/>
-        </w:rPr>
-        <w:t xml:space="preserve"> very low valuation loss</w:t>
-      </w:r>
-      <w:r>
-        <w:rPr>
-          <w:rFonts w:ascii="Arial" w:eastAsia="Times New Roman" w:hAnsi="Arial" w:cs="Arial"/>
-          <w:bCs/>
-          <w:color w:val="000000" w:themeColor="text1"/>
-          <w:kern w:val="0"/>
-          <w:sz w:val="21"/>
-          <w:szCs w:val="21"/>
-          <w14:ligatures w14:val="none"/>
-        </w:rPr>
-        <w:t>, tracked</w:t>
-      </w:r>
-      <w:r>
-        <w:rPr>
-          <w:rFonts w:ascii="Arial" w:eastAsia="Times New Roman" w:hAnsi="Arial" w:cs="Arial"/>
-          <w:bCs/>
-          <w:color w:val="000000" w:themeColor="text1"/>
-          <w:kern w:val="0"/>
-          <w:sz w:val="21"/>
-          <w:szCs w:val="21"/>
-          <w14:ligatures w14:val="none"/>
-        </w:rPr>
-        <w:t xml:space="preserve"> using </w:t>
-      </w:r>
-      <w:proofErr w:type="spellStart"/>
-      <w:r>
-        <w:rPr>
-          <w:rFonts w:ascii="Arial" w:eastAsia="Times New Roman" w:hAnsi="Arial" w:cs="Arial"/>
-          <w:bCs/>
-          <w:color w:val="000000" w:themeColor="text1"/>
-          <w:kern w:val="0"/>
-          <w:sz w:val="21"/>
-          <w:szCs w:val="21"/>
-          <w14:ligatures w14:val="none"/>
-        </w:rPr>
-        <w:t>wandb</w:t>
-      </w:r>
-      <w:proofErr w:type="spellEnd"/>
-      <w:r>
-        <w:rPr>
-          <w:rFonts w:ascii="Arial" w:eastAsia="Times New Roman" w:hAnsi="Arial" w:cs="Arial"/>
-          <w:bCs/>
-          <w:color w:val="000000" w:themeColor="text1"/>
-          <w:kern w:val="0"/>
-          <w:sz w:val="21"/>
-          <w:szCs w:val="21"/>
-          <w14:ligatures w14:val="none"/>
-        </w:rPr>
-        <w:t xml:space="preserve"> (</w:t>
-      </w:r>
-      <w:r>
-        <w:rPr>
-          <w:rFonts w:ascii="Arial" w:eastAsia="Times New Roman" w:hAnsi="Arial" w:cs="Arial"/>
-          <w:bCs/>
-          <w:color w:val="000000" w:themeColor="text1"/>
-          <w:kern w:val="0"/>
-          <w:sz w:val="21"/>
-          <w:szCs w:val="21"/>
-          <w14:ligatures w14:val="none"/>
-        </w:rPr>
-        <w:t>model logging and experiment tracking</w:t>
-      </w:r>
-      <w:r>
-        <w:rPr>
-          <w:rFonts w:ascii="Arial" w:eastAsia="Times New Roman" w:hAnsi="Arial" w:cs="Arial"/>
-          <w:bCs/>
-          <w:color w:val="000000" w:themeColor="text1"/>
-          <w:kern w:val="0"/>
-          <w:sz w:val="21"/>
-          <w:szCs w:val="21"/>
-          <w14:ligatures w14:val="none"/>
-        </w:rPr>
-        <w:t>)</w:t>
-      </w:r>
-      <w:r>
-        <w:rPr>
-          <w:rFonts w:ascii="Arial" w:eastAsia="Times New Roman" w:hAnsi="Arial" w:cs="Arial"/>
-          <w:bCs/>
-          <w:color w:val="000000" w:themeColor="text1"/>
-          <w:kern w:val="0"/>
-          <w:sz w:val="21"/>
-          <w:szCs w:val="21"/>
-          <w14:ligatures w14:val="none"/>
-        </w:rPr>
-        <w:t>.</w:t>
-      </w:r>
-    </w:p>
-    <w:p>
-      <w:pPr>
-        <w:pStyle w:val="ListParagraph"/>
-        <w:numPr>
-          <w:ilvl w:val="0"/>
-          <w:numId w:val="39"/>
-        </w:numPr>
         <w:pBdr>
           <w:top w:val="nil"/>
           <w:left w:val="nil"/>
@@ -1860,140 +986,34 @@
         <w:spacing w:after="40" w:line="276" w:lineRule="auto"/>
         <w:rPr>
           <w:rFonts w:ascii="Arial" w:eastAsia="Calibri" w:hAnsi="Arial" w:cs="Arial"/>
-          <w:bCs/>
-          <w:i/>
-          <w:iCs/>
+          <w:b/>
           <w:color w:val="000000"/>
-          <w:sz w:val="21"/>
-          <w:szCs w:val="21"/>
+          <w:sz w:val="20"/>
+          <w:szCs w:val="20"/>
+          <w:u w:val="single"/>
         </w:rPr>
       </w:pPr>
       <w:r>
         <w:rPr>
-          <w:rFonts w:ascii="Arial" w:eastAsia="Times New Roman" w:hAnsi="Arial" w:cs="Arial"/>
-          <w:bCs/>
-          <w:color w:val="000000" w:themeColor="text1"/>
-          <w:kern w:val="0"/>
-          <w:sz w:val="21"/>
-          <w:szCs w:val="21"/>
-          <w14:ligatures w14:val="none"/>
-        </w:rPr>
-        <w:t xml:space="preserve">Additionally, </w:t>
-      </w:r>
-      <w:proofErr w:type="gramStart"/>
-      <w:r>
-        <w:rPr>
-          <w:rFonts w:ascii="Arial" w:eastAsia="Times New Roman" w:hAnsi="Arial" w:cs="Arial"/>
-          <w:bCs/>
-          <w:color w:val="000000" w:themeColor="text1"/>
-          <w:kern w:val="0"/>
-          <w:sz w:val="21"/>
-          <w:szCs w:val="21"/>
-          <w14:ligatures w14:val="none"/>
-        </w:rPr>
-        <w:t>Developed</w:t>
-      </w:r>
-      <w:proofErr w:type="gramEnd"/>
-      <w:r>
-        <w:rPr>
-          <w:rFonts w:ascii="Arial" w:eastAsia="Times New Roman" w:hAnsi="Arial" w:cs="Arial"/>
-          <w:bCs/>
-          <w:color w:val="000000" w:themeColor="text1"/>
-          <w:kern w:val="0"/>
-          <w:sz w:val="21"/>
-          <w:szCs w:val="21"/>
-          <w14:ligatures w14:val="none"/>
-        </w:rPr>
-        <w:t xml:space="preserve"> an AI-powered Outreach </w:t>
+          <w:rFonts w:ascii="Arial" w:eastAsia="Calibri" w:hAnsi="Arial" w:cs="Arial"/>
+          <w:b/>
+          <w:color w:val="000000"/>
+          <w:sz w:val="20"/>
+          <w:szCs w:val="20"/>
+          <w:u w:val="single"/>
+        </w:rPr>
+        <w:t>PROJECTS</w:t>
       </w:r>
       <w:r>
         <w:rPr>
-          <w:rFonts w:ascii="Arial" w:eastAsia="Times New Roman" w:hAnsi="Arial" w:cs="Arial"/>
-          <w:bCs/>
-          <w:color w:val="000000" w:themeColor="text1"/>
-          <w:kern w:val="0"/>
-          <w:sz w:val="21"/>
-          <w:szCs w:val="21"/>
-          <w14:ligatures w14:val="none"/>
-        </w:rPr>
-        <w:t>Agent</w:t>
+          <w:rFonts w:ascii="Arial" w:eastAsia="Calibri" w:hAnsi="Arial" w:cs="Arial"/>
+          <w:b/>
+          <w:color w:val="000000"/>
+          <w:sz w:val="20"/>
+          <w:szCs w:val="20"/>
+        </w:rPr>
+        <w:tab/>
       </w:r>
-      <w:r>
-        <w:rPr>
-          <w:rFonts w:ascii="Arial" w:eastAsia="Times New Roman" w:hAnsi="Arial" w:cs="Arial"/>
-          <w:bCs/>
-          <w:color w:val="000000" w:themeColor="text1"/>
-          <w:kern w:val="0"/>
-          <w:sz w:val="21"/>
-          <w:szCs w:val="21"/>
-          <w14:ligatures w14:val="none"/>
-        </w:rPr>
-        <w:t xml:space="preserve"> using </w:t>
-      </w:r>
-      <w:proofErr w:type="spellStart"/>
-      <w:r>
-        <w:rPr>
-          <w:rFonts w:ascii="Arial" w:eastAsia="Times New Roman" w:hAnsi="Arial" w:cs="Arial"/>
-          <w:bCs/>
-          <w:color w:val="000000" w:themeColor="text1"/>
-          <w:kern w:val="0"/>
-          <w:sz w:val="21"/>
-          <w:szCs w:val="21"/>
-          <w14:ligatures w14:val="none"/>
-        </w:rPr>
-        <w:t>Lang</w:t>
-      </w:r>
-      <w:r>
-        <w:rPr>
-          <w:rFonts w:ascii="Arial" w:eastAsia="Times New Roman" w:hAnsi="Arial" w:cs="Arial"/>
-          <w:bCs/>
-          <w:color w:val="000000" w:themeColor="text1"/>
-          <w:kern w:val="0"/>
-          <w:sz w:val="21"/>
-          <w:szCs w:val="21"/>
-          <w14:ligatures w14:val="none"/>
-        </w:rPr>
-        <w:t>chain</w:t>
-      </w:r>
-      <w:proofErr w:type="spellEnd"/>
-      <w:r>
-        <w:rPr>
-          <w:rFonts w:ascii="Arial" w:eastAsia="Times New Roman" w:hAnsi="Arial" w:cs="Arial"/>
-          <w:bCs/>
-          <w:color w:val="000000" w:themeColor="text1"/>
-          <w:kern w:val="0"/>
-          <w:sz w:val="21"/>
-          <w:szCs w:val="21"/>
-          <w14:ligatures w14:val="none"/>
-        </w:rPr>
-        <w:t xml:space="preserve">, Exa.ai along with OpenAI API Integration </w:t>
-      </w:r>
-      <w:r>
-        <w:rPr>
-          <w:rFonts w:ascii="Arial" w:eastAsia="Times New Roman" w:hAnsi="Arial" w:cs="Arial"/>
-          <w:bCs/>
-          <w:color w:val="000000" w:themeColor="text1"/>
-          <w:kern w:val="0"/>
-          <w:sz w:val="21"/>
-          <w:szCs w:val="21"/>
-          <w14:ligatures w14:val="none"/>
-        </w:rPr>
-        <w:t xml:space="preserve">to automate messaging workflows. </w:t>
-      </w:r>
-    </w:p>
-    <w:p>
-      <w:pPr>
-        <w:spacing w:after="0" w:line="276" w:lineRule="auto"/>
-        <w:rPr>
-          <w:rFonts w:ascii="Arial" w:eastAsia="Times New Roman" w:hAnsi="Arial" w:cs="Arial"/>
-          <w:bCs/>
-          <w:color w:val="000000" w:themeColor="text1"/>
-          <w:kern w:val="0"/>
-          <w:sz w:val="21"/>
-          <w:szCs w:val="21"/>
-          <w14:ligatures w14:val="none"/>
-        </w:rPr>
-      </w:pPr>
     </w:p>
     <w:p>
       <w:pPr>
@@ -2014,11 +1034,10 @@
         <w:spacing w:after="40" w:line="276" w:lineRule="auto"/>
         <w:rPr>
           <w:rFonts w:ascii="Arial" w:eastAsia="Calibri" w:hAnsi="Arial" w:cs="Arial"/>
-          <w:b/>
+          <w:bCs/>
           <w:color w:val="000000"/>
-          <w:sz w:val="21"/>
-          <w:szCs w:val="21"/>
-          <w:u w:val="single"/>
+          <w:sz w:val="20"/>
+          <w:szCs w:val="20"/>
         </w:rPr>
       </w:pPr>
       <w:r>
@@ -2026,422 +1045,211 @@
           <w:rFonts w:ascii="Arial" w:eastAsia="Calibri" w:hAnsi="Arial" w:cs="Arial"/>
           <w:b/>
           <w:color w:val="000000"/>
-          <w:sz w:val="21"/>
-          <w:szCs w:val="21"/>
-          <w:u w:val="single"/>
-        </w:rPr>
-        <w:t>PROJECTS</w:t>
-      </w:r>
-      <w:r>
-        <w:rPr>
-          <w:rFonts w:ascii="Arial" w:eastAsia="Calibri" w:hAnsi="Arial" w:cs="Arial"/>
-          <w:b/>
-          <w:color w:val="000000"/>
-          <w:sz w:val="21"/>
-          <w:szCs w:val="21"/>
-        </w:rPr>
-        <w:tab/>
-      </w:r>
-    </w:p>
-    <w:p>
-      <w:pPr>
-        <w:pBdr>
-          <w:top w:val="nil"/>
-          <w:left w:val="nil"/>
-          <w:bottom w:val="nil"/>
-          <w:right w:val="nil"/>
-          <w:between w:val="nil"/>
-        </w:pBdr>
-        <w:tabs>
-          <w:tab w:val="left" w:pos="360"/>
-          <w:tab w:val="left" w:pos="1440"/>
-          <w:tab w:val="left" w:pos="5760"/>
-          <w:tab w:val="left" w:pos="7920"/>
-          <w:tab w:val="right" w:pos="10780"/>
-        </w:tabs>
-        <w:spacing w:after="40" w:line="276" w:lineRule="auto"/>
-        <w:rPr>
-          <w:rFonts w:ascii="Arial" w:eastAsia="Calibri" w:hAnsi="Arial" w:cs="Arial"/>
-          <w:bCs/>
-          <w:color w:val="000000"/>
-          <w:sz w:val="21"/>
-          <w:szCs w:val="21"/>
-        </w:rPr>
-      </w:pPr>
-      <w:r>
-        <w:rPr>
-          <w:rFonts w:ascii="Arial" w:eastAsia="Calibri" w:hAnsi="Arial" w:cs="Arial"/>
-          <w:b/>
-          <w:color w:val="000000"/>
-          <w:sz w:val="21"/>
-          <w:szCs w:val="21"/>
+          <w:sz w:val="20"/>
+          <w:szCs w:val="20"/>
         </w:rPr>
         <w:t xml:space="preserve">MedAssistGPT-401M </w:t>
       </w:r>
-      <w:r>
-        <w:rPr>
-          <w:rFonts w:ascii="Arial" w:eastAsia="Calibri" w:hAnsi="Arial" w:cs="Arial"/>
-          <w:bCs/>
-          <w:color w:val="000000"/>
-          <w:sz w:val="21"/>
-          <w:szCs w:val="21"/>
-        </w:rPr>
-        <w:fldChar w:fldCharType="begin"/>
-      </w:r>
-      <w:r>
-        <w:rPr>
-          <w:rFonts w:ascii="Arial" w:eastAsia="Calibri" w:hAnsi="Arial" w:cs="Arial"/>
-          <w:bCs/>
-          <w:color w:val="000000"/>
-          <w:sz w:val="21"/>
-          <w:szCs w:val="21"/>
-        </w:rPr>
-        <w:instrText>HYPERLINK "https://github.com/kunjcr2/how-llms-are-made/tree/main/MedAssistGPT"</w:instrText>
-      </w:r>
-      <w:r>
-        <w:rPr>
-          <w:rFonts w:ascii="Arial" w:eastAsia="Calibri" w:hAnsi="Arial" w:cs="Arial"/>
-          <w:bCs/>
-          <w:color w:val="000000"/>
-          <w:sz w:val="21"/>
-          <w:szCs w:val="21"/>
-        </w:rPr>
-      </w:r>
-      <w:r>
-        <w:rPr>
-          <w:rFonts w:ascii="Arial" w:eastAsia="Calibri" w:hAnsi="Arial" w:cs="Arial"/>
-          <w:bCs/>
-          <w:color w:val="000000"/>
-          <w:sz w:val="21"/>
-          <w:szCs w:val="21"/>
-        </w:rPr>
-        <w:fldChar w:fldCharType="separate"/>
-      </w:r>
-      <w:proofErr w:type="spellStart"/>
-      <w:r>
-        <w:rPr>
-          <w:rStyle w:val="Hyperlink"/>
-          <w:rFonts w:ascii="Arial" w:eastAsia="Calibri" w:hAnsi="Arial" w:cs="Arial"/>
-          <w:bCs/>
-          <w:sz w:val="21"/>
-          <w:szCs w:val="21"/>
-        </w:rPr>
-        <w:t>Github</w:t>
-      </w:r>
-      <w:proofErr w:type="spellEnd"/>
-      <w:r>
-        <w:rPr>
-          <w:rFonts w:ascii="Arial" w:eastAsia="Calibri" w:hAnsi="Arial" w:cs="Arial"/>
-          <w:bCs/>
-          <w:color w:val="000000"/>
-          <w:sz w:val="21"/>
-          <w:szCs w:val="21"/>
-        </w:rPr>
-        <w:fldChar w:fldCharType="end"/>
-      </w:r>
-      <w:r>
-        <w:rPr>
-          <w:rFonts w:ascii="Arial" w:eastAsia="Calibri" w:hAnsi="Arial" w:cs="Arial"/>
-          <w:bCs/>
-          <w:color w:val="000000"/>
-          <w:sz w:val="21"/>
-          <w:szCs w:val="21"/>
-        </w:rPr>
-        <w:t xml:space="preserve"> | </w:t>
-      </w:r>
       <w:hyperlink r:id="rId10" w:history="1">
-        <w:proofErr w:type="spellStart"/>
         <w:r>
           <w:rPr>
             <w:rStyle w:val="Hyperlink"/>
             <w:rFonts w:ascii="Arial" w:eastAsia="Calibri" w:hAnsi="Arial" w:cs="Arial"/>
             <w:bCs/>
-            <w:sz w:val="21"/>
-            <w:szCs w:val="21"/>
+            <w:sz w:val="20"/>
+            <w:szCs w:val="20"/>
           </w:rPr>
-          <w:t>Huggingface</w:t>
+          <w:t>Github</w:t>
         </w:r>
-        <w:proofErr w:type="spellEnd"/>
       </w:hyperlink>
       <w:r>
         <w:rPr>
           <w:rFonts w:ascii="Arial" w:eastAsia="Calibri" w:hAnsi="Arial" w:cs="Arial"/>
           <w:bCs/>
           <w:color w:val="000000"/>
-          <w:sz w:val="21"/>
-          <w:szCs w:val="21"/>
+          <w:sz w:val="20"/>
+          <w:szCs w:val="20"/>
         </w:rPr>
         <w:t xml:space="preserve"> | </w:t>
       </w:r>
       <w:hyperlink r:id="rId11" w:history="1">
-        <w:proofErr w:type="spellStart"/>
         <w:r>
           <w:rPr>
             <w:rStyle w:val="Hyperlink"/>
             <w:rFonts w:ascii="Arial" w:eastAsia="Calibri" w:hAnsi="Arial" w:cs="Arial"/>
             <w:bCs/>
-            <w:sz w:val="21"/>
-            <w:szCs w:val="21"/>
+            <w:sz w:val="20"/>
+            <w:szCs w:val="20"/>
+          </w:rPr>
+          <w:t>Huggingface</w:t>
+        </w:r>
+      </w:hyperlink>
+      <w:r>
+        <w:rPr>
+          <w:rFonts w:ascii="Arial" w:eastAsia="Calibri" w:hAnsi="Arial" w:cs="Arial"/>
+          <w:bCs/>
+          <w:color w:val="000000"/>
+          <w:sz w:val="20"/>
+          <w:szCs w:val="20"/>
+        </w:rPr>
+        <w:t xml:space="preserve"> | </w:t>
+      </w:r>
+      <w:hyperlink r:id="rId12" w:history="1">
+        <w:r>
+          <w:rPr>
+            <w:rStyle w:val="Hyperlink"/>
+            <w:rFonts w:ascii="Arial" w:eastAsia="Calibri" w:hAnsi="Arial" w:cs="Arial"/>
+            <w:bCs/>
+            <w:sz w:val="20"/>
+            <w:szCs w:val="20"/>
           </w:rPr>
           <w:t>WandB</w:t>
         </w:r>
-        <w:proofErr w:type="spellEnd"/>
       </w:hyperlink>
     </w:p>
     <w:p>
       <w:pPr>
-        <w:pStyle w:val="ListParagraph"/>
         <w:numPr>
           <w:ilvl w:val="0"/>
-          <w:numId w:val="39"/>
+          <w:numId w:val="45"/>
         </w:numPr>
         <w:spacing w:after="0" w:line="276" w:lineRule="auto"/>
         <w:rPr>
-          <w:rFonts w:ascii="Arial" w:eastAsia="Calibri" w:hAnsi="Arial" w:cs="Arial"/>
+          <w:rFonts w:ascii="Arial" w:hAnsi="Arial" w:cs="Arial"/>
           <w:bCs/>
-          <w:color w:val="000000"/>
-          <w:sz w:val="21"/>
-          <w:szCs w:val="21"/>
+          <w:color w:val="000000" w:themeColor="text1"/>
+          <w:sz w:val="20"/>
+          <w:szCs w:val="20"/>
         </w:rPr>
       </w:pPr>
       <w:r>
         <w:rPr>
-          <w:rFonts w:ascii="Arial" w:eastAsia="Calibri" w:hAnsi="Arial" w:cs="Arial"/>
+          <w:rFonts w:ascii="Arial" w:hAnsi="Arial" w:cs="Arial"/>
           <w:bCs/>
-          <w:color w:val="000000"/>
-          <w:sz w:val="21"/>
-          <w:szCs w:val="21"/>
-        </w:rPr>
-        <w:t xml:space="preserve">Built and pretrained a 401M-parameter GPT from scratch on 2M+ PubMed documents using </w:t>
-      </w:r>
-      <w:proofErr w:type="spellStart"/>
-      <w:r>
-        <w:rPr>
-          <w:rFonts w:ascii="Arial" w:eastAsia="Calibri" w:hAnsi="Arial" w:cs="Arial"/>
-          <w:bCs/>
-          <w:color w:val="000000"/>
-          <w:sz w:val="21"/>
-          <w:szCs w:val="21"/>
-        </w:rPr>
-        <w:t>PyTorch</w:t>
-      </w:r>
-      <w:proofErr w:type="spellEnd"/>
-      <w:r>
-        <w:rPr>
-          <w:rFonts w:ascii="Arial" w:eastAsia="Calibri" w:hAnsi="Arial" w:cs="Arial"/>
-          <w:bCs/>
-          <w:color w:val="000000"/>
-          <w:sz w:val="21"/>
-          <w:szCs w:val="21"/>
-        </w:rPr>
-        <w:t xml:space="preserve">; implemented </w:t>
-      </w:r>
-      <w:proofErr w:type="spellStart"/>
-      <w:r>
-        <w:rPr>
-          <w:rFonts w:ascii="Arial" w:eastAsia="Calibri" w:hAnsi="Arial" w:cs="Arial"/>
-          <w:bCs/>
-          <w:color w:val="000000"/>
-          <w:sz w:val="21"/>
-          <w:szCs w:val="21"/>
-        </w:rPr>
-        <w:t>RoPE</w:t>
-      </w:r>
-      <w:proofErr w:type="spellEnd"/>
-      <w:r>
-        <w:rPr>
-          <w:rFonts w:ascii="Arial" w:eastAsia="Calibri" w:hAnsi="Arial" w:cs="Arial"/>
-          <w:bCs/>
-          <w:color w:val="000000"/>
-          <w:sz w:val="21"/>
-          <w:szCs w:val="21"/>
-        </w:rPr>
-        <w:t xml:space="preserve">, Grouped Query Attention (GQA), </w:t>
-      </w:r>
-      <w:proofErr w:type="spellStart"/>
-      <w:r>
-        <w:rPr>
-          <w:rFonts w:ascii="Arial" w:eastAsia="Calibri" w:hAnsi="Arial" w:cs="Arial"/>
-          <w:bCs/>
-          <w:color w:val="000000"/>
-          <w:sz w:val="21"/>
-          <w:szCs w:val="21"/>
-        </w:rPr>
-        <w:t>SwiGLU</w:t>
-      </w:r>
-      <w:proofErr w:type="spellEnd"/>
-      <w:r>
-        <w:rPr>
-          <w:rFonts w:ascii="Arial" w:eastAsia="Calibri" w:hAnsi="Arial" w:cs="Arial"/>
-          <w:bCs/>
-          <w:color w:val="000000"/>
-          <w:sz w:val="21"/>
-          <w:szCs w:val="21"/>
-        </w:rPr>
-        <w:t xml:space="preserve">, and </w:t>
-      </w:r>
-      <w:proofErr w:type="spellStart"/>
-      <w:r>
-        <w:rPr>
-          <w:rFonts w:ascii="Arial" w:eastAsia="Calibri" w:hAnsi="Arial" w:cs="Arial"/>
-          <w:bCs/>
-          <w:color w:val="000000"/>
-          <w:sz w:val="21"/>
-          <w:szCs w:val="21"/>
-        </w:rPr>
-        <w:t>RMSNorm</w:t>
-      </w:r>
-      <w:proofErr w:type="spellEnd"/>
-      <w:r>
-        <w:rPr>
-          <w:rFonts w:ascii="Arial" w:eastAsia="Calibri" w:hAnsi="Arial" w:cs="Arial"/>
-          <w:bCs/>
-          <w:color w:val="000000"/>
-          <w:sz w:val="21"/>
-          <w:szCs w:val="21"/>
-        </w:rPr>
-        <w:t xml:space="preserve"> </w:t>
-      </w:r>
-      <w:r>
-        <w:rPr>
-          <w:rFonts w:ascii="Arial" w:eastAsia="Calibri" w:hAnsi="Arial" w:cs="Arial"/>
-          <w:bCs/>
-          <w:color w:val="000000"/>
-          <w:sz w:val="21"/>
-          <w:szCs w:val="21"/>
-        </w:rPr>
-        <w:t>as</w:t>
-      </w:r>
-      <w:r>
-        <w:rPr>
-          <w:rFonts w:ascii="Arial" w:eastAsia="Calibri" w:hAnsi="Arial" w:cs="Arial"/>
-          <w:bCs/>
-          <w:color w:val="000000"/>
-          <w:sz w:val="21"/>
-          <w:szCs w:val="21"/>
-        </w:rPr>
-        <w:t xml:space="preserve"> a modern transformer architecture.</w:t>
+          <w:color w:val="000000" w:themeColor="text1"/>
+          <w:sz w:val="20"/>
+          <w:szCs w:val="20"/>
+        </w:rPr>
+        <w:t>Pretrained a 401M-parameter transformer model from scratch using PyTorch on 2M+ domain-specific documents, focusing on large-scale data preprocessing, training stability, and evaluation.</w:t>
       </w:r>
     </w:p>
     <w:p>
       <w:pPr>
-        <w:pStyle w:val="ListParagraph"/>
         <w:numPr>
           <w:ilvl w:val="0"/>
-          <w:numId w:val="39"/>
+          <w:numId w:val="45"/>
         </w:numPr>
         <w:spacing w:after="0" w:line="276" w:lineRule="auto"/>
         <w:rPr>
-          <w:rFonts w:ascii="Arial" w:eastAsia="Calibri" w:hAnsi="Arial" w:cs="Arial"/>
+          <w:rFonts w:ascii="Arial" w:hAnsi="Arial" w:cs="Arial"/>
           <w:bCs/>
-          <w:color w:val="000000"/>
-          <w:sz w:val="21"/>
-          <w:szCs w:val="21"/>
+          <w:color w:val="000000" w:themeColor="text1"/>
+          <w:sz w:val="20"/>
+          <w:szCs w:val="20"/>
         </w:rPr>
       </w:pPr>
       <w:r>
         <w:rPr>
-          <w:rFonts w:ascii="Arial" w:eastAsia="Calibri" w:hAnsi="Arial" w:cs="Arial"/>
+          <w:rFonts w:ascii="Arial" w:hAnsi="Arial" w:cs="Arial"/>
           <w:bCs/>
-          <w:color w:val="000000"/>
-          <w:sz w:val="21"/>
-          <w:szCs w:val="21"/>
-        </w:rPr>
-        <w:t xml:space="preserve">Optimized for A100 GPU with bf16, Flash Attention, gradient accumulation, and </w:t>
-      </w:r>
-      <w:proofErr w:type="spellStart"/>
-      <w:r>
-        <w:rPr>
-          <w:rFonts w:ascii="Arial" w:eastAsia="Calibri" w:hAnsi="Arial" w:cs="Arial"/>
-          <w:bCs/>
-          <w:color w:val="000000"/>
-          <w:sz w:val="21"/>
-          <w:szCs w:val="21"/>
-        </w:rPr>
-        <w:t>OneCycleLR</w:t>
-      </w:r>
-      <w:proofErr w:type="spellEnd"/>
-      <w:r>
-        <w:rPr>
-          <w:rFonts w:ascii="Arial" w:eastAsia="Calibri" w:hAnsi="Arial" w:cs="Arial"/>
-          <w:bCs/>
-          <w:color w:val="000000"/>
-          <w:sz w:val="21"/>
-          <w:szCs w:val="21"/>
-        </w:rPr>
-        <w:t xml:space="preserve"> scheduling; experiments tracked via Weights &amp; Biases with automatic </w:t>
-      </w:r>
-      <w:proofErr w:type="spellStart"/>
-      <w:proofErr w:type="gramStart"/>
-      <w:r>
-        <w:rPr>
-          <w:rFonts w:ascii="Arial" w:eastAsia="Calibri" w:hAnsi="Arial" w:cs="Arial"/>
-          <w:bCs/>
-          <w:color w:val="000000"/>
-          <w:sz w:val="21"/>
-          <w:szCs w:val="21"/>
-        </w:rPr>
-        <w:t>HuggingFace</w:t>
-      </w:r>
-      <w:proofErr w:type="spellEnd"/>
-      <w:r>
-        <w:rPr>
-          <w:rFonts w:ascii="Arial" w:eastAsia="Calibri" w:hAnsi="Arial" w:cs="Arial"/>
-          <w:bCs/>
-          <w:color w:val="000000"/>
-          <w:sz w:val="21"/>
-          <w:szCs w:val="21"/>
-        </w:rPr>
-        <w:t xml:space="preserve"> Hub</w:t>
-      </w:r>
-      <w:proofErr w:type="gramEnd"/>
-      <w:r>
-        <w:rPr>
-          <w:rFonts w:ascii="Arial" w:eastAsia="Calibri" w:hAnsi="Arial" w:cs="Arial"/>
-          <w:bCs/>
-          <w:color w:val="000000"/>
-          <w:sz w:val="21"/>
-          <w:szCs w:val="21"/>
-        </w:rPr>
-        <w:t xml:space="preserve"> checkpoint uploads.</w:t>
+          <w:color w:val="000000" w:themeColor="text1"/>
+          <w:sz w:val="20"/>
+          <w:szCs w:val="20"/>
+        </w:rPr>
+        <w:t>Designed efficient ML pipelines using memory-mapped datasets and automated preprocessing to support reproducibility and scalability.</w:t>
       </w:r>
     </w:p>
     <w:p>
       <w:pPr>
-        <w:pStyle w:val="ListParagraph"/>
         <w:numPr>
           <w:ilvl w:val="0"/>
-          <w:numId w:val="39"/>
+          <w:numId w:val="45"/>
         </w:numPr>
         <w:spacing w:after="0" w:line="276" w:lineRule="auto"/>
         <w:rPr>
-          <w:rFonts w:ascii="Arial" w:eastAsia="Calibri" w:hAnsi="Arial" w:cs="Arial"/>
+          <w:rFonts w:ascii="Arial" w:hAnsi="Arial" w:cs="Arial"/>
           <w:bCs/>
-          <w:color w:val="000000"/>
-          <w:sz w:val="21"/>
-          <w:szCs w:val="21"/>
+          <w:color w:val="000000" w:themeColor="text1"/>
+          <w:sz w:val="20"/>
+          <w:szCs w:val="20"/>
         </w:rPr>
       </w:pPr>
       <w:r>
         <w:rPr>
-          <w:rFonts w:ascii="Arial" w:eastAsia="Calibri" w:hAnsi="Arial" w:cs="Arial"/>
+          <w:rFonts w:ascii="Arial" w:hAnsi="Arial" w:cs="Arial"/>
           <w:bCs/>
-          <w:color w:val="000000"/>
-          <w:sz w:val="21"/>
-          <w:szCs w:val="21"/>
-        </w:rPr>
-        <w:t>Developed a memory-efficient data pipeline using memory-mapped arrays (~0 RAM overhead) and custom XML-to-text cleaning for biomedical literature preprocessing.</w:t>
+          <w:color w:val="000000" w:themeColor="text1"/>
+          <w:sz w:val="20"/>
+          <w:szCs w:val="20"/>
+        </w:rPr>
+        <w:t>Applied modern transformer techniques (RoPE, GQA, RMSNorm) and optimized training on A100 GPUs with bf16 and Flash Attention.</w:t>
       </w:r>
     </w:p>
     <w:p>
       <w:pPr>
+        <w:numPr>
+          <w:ilvl w:val="0"/>
+          <w:numId w:val="45"/>
+        </w:numPr>
         <w:spacing w:after="0" w:line="276" w:lineRule="auto"/>
         <w:rPr>
           <w:rFonts w:ascii="Arial" w:hAnsi="Arial" w:cs="Arial"/>
           <w:bCs/>
           <w:color w:val="000000" w:themeColor="text1"/>
-          <w:sz w:val="21"/>
-          <w:szCs w:val="21"/>
+          <w:sz w:val="20"/>
+          <w:szCs w:val="20"/>
+        </w:rPr>
+      </w:pPr>
+      <w:r>
+        <w:rPr>
+          <w:rFonts w:ascii="Arial" w:hAnsi="Arial" w:cs="Arial"/>
+          <w:bCs/>
+          <w:color w:val="000000" w:themeColor="text1"/>
+          <w:sz w:val="20"/>
+          <w:szCs w:val="20"/>
+        </w:rPr>
+        <w:t xml:space="preserve">Logged experiments, metrics, and checkpoints using </w:t>
+      </w:r>
+      <w:r>
+        <w:rPr>
+          <w:rFonts w:ascii="Arial" w:hAnsi="Arial" w:cs="Arial"/>
+          <w:bCs/>
+          <w:color w:val="000000" w:themeColor="text1"/>
+          <w:sz w:val="20"/>
+          <w:szCs w:val="20"/>
+        </w:rPr>
+        <w:t>W</w:t>
+      </w:r>
+      <w:r>
+        <w:rPr>
+          <w:rFonts w:ascii="Arial" w:hAnsi="Arial" w:cs="Arial"/>
+          <w:bCs/>
+          <w:color w:val="000000" w:themeColor="text1"/>
+          <w:sz w:val="20"/>
+          <w:szCs w:val="20"/>
+        </w:rPr>
+        <w:t>&amp;B</w:t>
+      </w:r>
+      <w:r>
+        <w:rPr>
+          <w:rFonts w:ascii="Arial" w:hAnsi="Arial" w:cs="Arial"/>
+          <w:bCs/>
+          <w:color w:val="000000" w:themeColor="text1"/>
+          <w:sz w:val="20"/>
+          <w:szCs w:val="20"/>
+        </w:rPr>
+        <w:t xml:space="preserve"> and Hugging Face Hub for transparent model tracking.</w:t>
+      </w:r>
+    </w:p>
+    <w:p>
+      <w:pPr>
+        <w:spacing w:after="0" w:line="276" w:lineRule="auto"/>
+        <w:rPr>
+          <w:rFonts w:ascii="Arial" w:hAnsi="Arial" w:cs="Arial"/>
+          <w:bCs/>
+          <w:color w:val="000000" w:themeColor="text1"/>
+          <w:sz w:val="20"/>
+          <w:szCs w:val="20"/>
         </w:rPr>
       </w:pPr>
       <w:r>
@@ -2449,8 +1257,8 @@
           <w:rFonts w:ascii="Arial" w:hAnsi="Arial" w:cs="Arial"/>
           <w:b/>
           <w:color w:val="000000" w:themeColor="text1"/>
-          <w:sz w:val="21"/>
-          <w:szCs w:val="21"/>
+          <w:sz w:val="20"/>
+          <w:szCs w:val="20"/>
         </w:rPr>
         <w:t>Qwen-2.5</w:t>
       </w:r>
@@ -2459,8 +1267,8 @@
           <w:rFonts w:ascii="Arial" w:hAnsi="Arial" w:cs="Arial"/>
           <w:b/>
           <w:color w:val="000000" w:themeColor="text1"/>
-          <w:sz w:val="21"/>
-          <w:szCs w:val="21"/>
+          <w:sz w:val="20"/>
+          <w:szCs w:val="20"/>
         </w:rPr>
         <w:t>-0.5B Finetune</w:t>
       </w:r>
@@ -2469,32 +1277,30 @@
           <w:rFonts w:ascii="Arial" w:hAnsi="Arial" w:cs="Arial"/>
           <w:bCs/>
           <w:color w:val="000000" w:themeColor="text1"/>
-          <w:sz w:val="21"/>
-          <w:szCs w:val="21"/>
+          <w:sz w:val="20"/>
+          <w:szCs w:val="20"/>
         </w:rPr>
         <w:t xml:space="preserve"> </w:t>
       </w:r>
-      <w:hyperlink r:id="rId12" w:history="1">
-        <w:proofErr w:type="spellStart"/>
+      <w:hyperlink r:id="rId13" w:history="1">
         <w:r>
           <w:rPr>
             <w:rStyle w:val="Hyperlink"/>
             <w:rFonts w:ascii="Arial" w:hAnsi="Arial" w:cs="Arial"/>
             <w:bCs/>
-            <w:sz w:val="21"/>
-            <w:szCs w:val="21"/>
+            <w:sz w:val="20"/>
+            <w:szCs w:val="20"/>
           </w:rPr>
           <w:t>Github</w:t>
         </w:r>
-        <w:proofErr w:type="spellEnd"/>
       </w:hyperlink>
       <w:r>
         <w:rPr>
           <w:rFonts w:ascii="Arial" w:hAnsi="Arial" w:cs="Arial"/>
           <w:bCs/>
           <w:color w:val="000000" w:themeColor="text1"/>
-          <w:sz w:val="21"/>
-          <w:szCs w:val="21"/>
+          <w:sz w:val="20"/>
+          <w:szCs w:val="20"/>
         </w:rPr>
         <w:t xml:space="preserve"> </w:t>
       </w:r>
@@ -2502,31 +1308,29 @@
         <w:rPr>
           <w:rFonts w:ascii="Arial" w:hAnsi="Arial" w:cs="Arial"/>
           <w:bCs/>
-          <w:sz w:val="21"/>
-          <w:szCs w:val="21"/>
+          <w:sz w:val="20"/>
+          <w:szCs w:val="20"/>
         </w:rPr>
         <w:t xml:space="preserve">| </w:t>
       </w:r>
-      <w:hyperlink r:id="rId13" w:history="1">
-        <w:proofErr w:type="spellStart"/>
+      <w:hyperlink r:id="rId14" w:history="1">
         <w:r>
           <w:rPr>
             <w:rStyle w:val="Hyperlink"/>
             <w:rFonts w:ascii="Arial" w:hAnsi="Arial" w:cs="Arial"/>
             <w:bCs/>
-            <w:sz w:val="21"/>
-            <w:szCs w:val="21"/>
+            <w:sz w:val="20"/>
+            <w:szCs w:val="20"/>
           </w:rPr>
           <w:t>Huggingface</w:t>
         </w:r>
-        <w:proofErr w:type="spellEnd"/>
       </w:hyperlink>
       <w:r>
         <w:rPr>
           <w:rFonts w:ascii="Arial" w:hAnsi="Arial" w:cs="Arial"/>
           <w:bCs/>
-          <w:sz w:val="21"/>
-          <w:szCs w:val="21"/>
+          <w:sz w:val="20"/>
+          <w:szCs w:val="20"/>
         </w:rPr>
         <w:t xml:space="preserve"> </w:t>
       </w:r>
@@ -2534,40 +1338,37 @@
         <w:rPr>
           <w:rFonts w:ascii="Arial" w:hAnsi="Arial" w:cs="Arial"/>
           <w:bCs/>
-          <w:sz w:val="21"/>
-          <w:szCs w:val="21"/>
+          <w:sz w:val="20"/>
+          <w:szCs w:val="20"/>
         </w:rPr>
         <w:t xml:space="preserve">| </w:t>
       </w:r>
-      <w:hyperlink r:id="rId14" w:history="1">
-        <w:proofErr w:type="spellStart"/>
+      <w:hyperlink r:id="rId15" w:history="1">
         <w:r>
           <w:rPr>
             <w:rStyle w:val="Hyperlink"/>
             <w:rFonts w:ascii="Arial" w:hAnsi="Arial" w:cs="Arial"/>
             <w:bCs/>
-            <w:sz w:val="21"/>
-            <w:szCs w:val="21"/>
+            <w:sz w:val="20"/>
+            <w:szCs w:val="20"/>
           </w:rPr>
           <w:t>Dockerhub</w:t>
         </w:r>
-        <w:proofErr w:type="spellEnd"/>
       </w:hyperlink>
     </w:p>
     <w:p>
       <w:pPr>
-        <w:pStyle w:val="ListParagraph"/>
         <w:numPr>
           <w:ilvl w:val="0"/>
-          <w:numId w:val="39"/>
+          <w:numId w:val="46"/>
         </w:numPr>
         <w:spacing w:after="0" w:line="276" w:lineRule="auto"/>
         <w:rPr>
           <w:rFonts w:ascii="Arial" w:hAnsi="Arial" w:cs="Arial"/>
           <w:bCs/>
           <w:color w:val="000000" w:themeColor="text1"/>
-          <w:sz w:val="21"/>
-          <w:szCs w:val="21"/>
+          <w:sz w:val="20"/>
+          <w:szCs w:val="20"/>
         </w:rPr>
       </w:pPr>
       <w:r>
@@ -2575,70 +1376,71 @@
           <w:rFonts w:ascii="Arial" w:hAnsi="Arial" w:cs="Arial"/>
           <w:bCs/>
           <w:color w:val="000000" w:themeColor="text1"/>
-          <w:sz w:val="21"/>
-          <w:szCs w:val="21"/>
-        </w:rPr>
-        <w:t xml:space="preserve">Independently fine-tuned Qwen-2.5-0.5B using Hugging Face Transformers, </w:t>
+          <w:sz w:val="20"/>
+          <w:szCs w:val="20"/>
+        </w:rPr>
+        <w:t>Fine-tuned transformer models using supervised and preference-based learning (DPO) for instruction-following and text understanding tasks.</w:t>
       </w:r>
-      <w:proofErr w:type="spellStart"/>
-      <w:r>
+    </w:p>
+    <w:p>
+      <w:pPr>
+        <w:numPr>
+          <w:ilvl w:val="0"/>
+          <w:numId w:val="46"/>
+        </w:numPr>
+        <w:spacing w:after="0" w:line="276" w:lineRule="auto"/>
         <w:rPr>
           <w:rFonts w:ascii="Arial" w:hAnsi="Arial" w:cs="Arial"/>
           <w:bCs/>
           <w:color w:val="000000" w:themeColor="text1"/>
-          <w:sz w:val="21"/>
-          <w:szCs w:val="21"/>
-        </w:rPr>
-        <w:t>PyTorch</w:t>
-      </w:r>
-      <w:proofErr w:type="spellEnd"/>
+          <w:sz w:val="20"/>
+          <w:szCs w:val="20"/>
+        </w:rPr>
+      </w:pPr>
       <w:r>
         <w:rPr>
           <w:rFonts w:ascii="Arial" w:hAnsi="Arial" w:cs="Arial"/>
           <w:bCs/>
           <w:color w:val="000000" w:themeColor="text1"/>
-          <w:sz w:val="21"/>
-          <w:szCs w:val="21"/>
-        </w:rPr>
-        <w:t xml:space="preserve">, </w:t>
+          <w:sz w:val="20"/>
+          <w:szCs w:val="20"/>
+        </w:rPr>
+        <w:t>Implemented efficient training strategies (LoRA, gradient checkpointing, bf16) to reduce compute</w:t>
       </w:r>
-      <w:proofErr w:type="spellStart"/>
       <w:r>
         <w:rPr>
           <w:rFonts w:ascii="Arial" w:hAnsi="Arial" w:cs="Arial"/>
           <w:bCs/>
           <w:color w:val="000000" w:themeColor="text1"/>
-          <w:sz w:val="21"/>
-          <w:szCs w:val="21"/>
-        </w:rPr>
-        <w:t>LoRA</w:t>
+          <w:sz w:val="20"/>
+          <w:szCs w:val="20"/>
+        </w:rPr>
+        <w:t xml:space="preserve">, </w:t>
       </w:r>
-      <w:proofErr w:type="spellEnd"/>
       <w:r>
         <w:rPr>
           <w:rFonts w:ascii="Arial" w:hAnsi="Arial" w:cs="Arial"/>
           <w:bCs/>
           <w:color w:val="000000" w:themeColor="text1"/>
-          <w:sz w:val="21"/>
-          <w:szCs w:val="21"/>
-        </w:rPr>
-        <w:t>, and DPO (post-training human alignment) on Google Colab A100 (GPU compute) for instruction-following tasks.</w:t>
+          <w:sz w:val="20"/>
+          <w:szCs w:val="20"/>
+        </w:rPr>
+        <w:t>memory costs.</w:t>
       </w:r>
     </w:p>
     <w:p>
       <w:pPr>
-        <w:pStyle w:val="ListParagraph"/>
         <w:numPr>
           <w:ilvl w:val="0"/>
-          <w:numId w:val="39"/>
+          <w:numId w:val="46"/>
         </w:numPr>
         <w:spacing w:after="0" w:line="276" w:lineRule="auto"/>
         <w:rPr>
           <w:rFonts w:ascii="Arial" w:hAnsi="Arial" w:cs="Arial"/>
           <w:bCs/>
           <w:color w:val="000000" w:themeColor="text1"/>
-          <w:sz w:val="21"/>
-          <w:szCs w:val="21"/>
+          <w:sz w:val="20"/>
+          <w:szCs w:val="20"/>
         </w:rPr>
       </w:pPr>
       <w:r>
@@ -2646,154 +1448,160 @@
           <w:rFonts w:ascii="Arial" w:hAnsi="Arial" w:cs="Arial"/>
           <w:bCs/>
           <w:color w:val="000000" w:themeColor="text1"/>
-          <w:sz w:val="21"/>
-          <w:szCs w:val="21"/>
-        </w:rPr>
-        <w:t>Trained with bf16</w:t>
+          <w:sz w:val="20"/>
+          <w:szCs w:val="20"/>
+        </w:rPr>
+        <w:t>Built a production-ready inference pipeline using vLLM and Docker, enabling scalable and low-latency deployment.</w:t>
       </w:r>
-      <w:r>
+    </w:p>
+    <w:p>
+      <w:pPr>
+        <w:numPr>
+          <w:ilvl w:val="0"/>
+          <w:numId w:val="46"/>
+        </w:numPr>
+        <w:spacing w:after="0" w:line="276" w:lineRule="auto"/>
         <w:rPr>
           <w:rFonts w:ascii="Arial" w:hAnsi="Arial" w:cs="Arial"/>
           <w:bCs/>
           <w:color w:val="000000" w:themeColor="text1"/>
-          <w:sz w:val="21"/>
-          <w:szCs w:val="21"/>
-        </w:rPr>
-        <w:t xml:space="preserve"> (</w:t>
-      </w:r>
-      <w:r>
-        <w:rPr>
-          <w:rFonts w:ascii="Arial" w:hAnsi="Arial" w:cs="Arial"/>
-          <w:bCs/>
-          <w:i/>
-          <w:iCs/>
-          <w:color w:val="000000" w:themeColor="text1"/>
-          <w:sz w:val="21"/>
-          <w:szCs w:val="21"/>
-        </w:rPr>
-        <w:t>lower memory usage</w:t>
-      </w:r>
+          <w:sz w:val="20"/>
+          <w:szCs w:val="20"/>
+        </w:rPr>
+      </w:pPr>
       <w:r>
         <w:rPr>
           <w:rFonts w:ascii="Arial" w:hAnsi="Arial" w:cs="Arial"/>
           <w:bCs/>
           <w:color w:val="000000" w:themeColor="text1"/>
-          <w:sz w:val="21"/>
-          <w:szCs w:val="21"/>
-        </w:rPr>
-        <w:t>)</w:t>
+          <w:sz w:val="20"/>
+          <w:szCs w:val="20"/>
+        </w:rPr>
+        <w:t>Emphasized experiment tracking, versioning, and reproducibility across training and deployment stages.</w:t>
       </w:r>
+    </w:p>
+    <w:p>
+      <w:pPr>
+        <w:spacing w:after="0" w:line="276" w:lineRule="auto"/>
+        <w:rPr>
+          <w:rFonts w:ascii="Arial" w:hAnsi="Arial" w:cs="Arial"/>
+          <w:b/>
+          <w:color w:val="000000" w:themeColor="text1"/>
+          <w:sz w:val="20"/>
+          <w:szCs w:val="20"/>
+          <w:u w:val="single"/>
+        </w:rPr>
+      </w:pPr>
+    </w:p>
+    <w:p>
+      <w:pPr>
+        <w:spacing w:after="0" w:line="276" w:lineRule="auto"/>
+        <w:rPr>
+          <w:rFonts w:ascii="Arial" w:hAnsi="Arial" w:cs="Arial"/>
+          <w:b/>
+          <w:color w:val="000000" w:themeColor="text1"/>
+          <w:sz w:val="20"/>
+          <w:szCs w:val="20"/>
+          <w:u w:val="single"/>
+        </w:rPr>
+      </w:pPr>
       <w:r>
+        <w:rPr>
+          <w:rFonts w:ascii="Arial" w:hAnsi="Arial" w:cs="Arial"/>
+          <w:b/>
+          <w:color w:val="000000" w:themeColor="text1"/>
+          <w:sz w:val="20"/>
+          <w:szCs w:val="20"/>
+          <w:u w:val="single"/>
+        </w:rPr>
+        <w:t>SKILLS</w:t>
+      </w:r>
+    </w:p>
+    <w:p>
+      <w:pPr>
+        <w:spacing w:after="0" w:line="276" w:lineRule="auto"/>
         <w:rPr>
           <w:rFonts w:ascii="Arial" w:hAnsi="Arial" w:cs="Arial"/>
           <w:bCs/>
           <w:color w:val="000000" w:themeColor="text1"/>
-          <w:sz w:val="21"/>
-          <w:szCs w:val="21"/>
-        </w:rPr>
-        <w:t>, gradient checkpointing, Flash Attention</w:t>
-      </w:r>
+          <w:sz w:val="20"/>
+          <w:szCs w:val="20"/>
+        </w:rPr>
+      </w:pPr>
       <w:r>
         <w:rPr>
           <w:rFonts w:ascii="Arial" w:hAnsi="Arial" w:cs="Arial"/>
           <w:bCs/>
           <w:color w:val="000000" w:themeColor="text1"/>
-          <w:sz w:val="21"/>
-          <w:szCs w:val="21"/>
-        </w:rPr>
-        <w:t xml:space="preserve"> (</w:t>
+          <w:sz w:val="20"/>
+          <w:szCs w:val="20"/>
+        </w:rPr>
+        <w:t xml:space="preserve">Machine Learning: Supervised &amp; Unsupervised Learning, Deep Learning, Model Evaluation  </w:t>
       </w:r>
-      <w:r>
-        <w:rPr>
-          <w:rFonts w:ascii="Arial" w:hAnsi="Arial" w:cs="Arial"/>
-          <w:bCs/>
-          <w:i/>
-          <w:iCs/>
-          <w:color w:val="000000" w:themeColor="text1"/>
-          <w:sz w:val="21"/>
-          <w:szCs w:val="21"/>
-        </w:rPr>
-        <w:t>faster training</w:t>
-      </w:r>
-      <w:r>
+    </w:p>
+    <w:p>
+      <w:pPr>
+        <w:spacing w:after="0" w:line="276" w:lineRule="auto"/>
         <w:rPr>
           <w:rFonts w:ascii="Arial" w:hAnsi="Arial" w:cs="Arial"/>
           <w:bCs/>
           <w:color w:val="000000" w:themeColor="text1"/>
-          <w:sz w:val="21"/>
-          <w:szCs w:val="21"/>
-        </w:rPr>
-        <w:t>)</w:t>
-      </w:r>
+          <w:sz w:val="20"/>
+          <w:szCs w:val="20"/>
+        </w:rPr>
+      </w:pPr>
       <w:r>
         <w:rPr>
           <w:rFonts w:ascii="Arial" w:hAnsi="Arial" w:cs="Arial"/>
           <w:bCs/>
           <w:color w:val="000000" w:themeColor="text1"/>
-          <w:sz w:val="21"/>
-          <w:szCs w:val="21"/>
-        </w:rPr>
-        <w:t xml:space="preserve">, and tf32 </w:t>
-      </w:r>
-      <w:r>
-        <w:rPr>
-          <w:rFonts w:ascii="Arial" w:hAnsi="Arial" w:cs="Arial"/>
-          <w:bCs/>
-          <w:i/>
-          <w:iCs/>
-          <w:color w:val="000000" w:themeColor="text1"/>
-          <w:sz w:val="21"/>
-          <w:szCs w:val="21"/>
-        </w:rPr>
-        <w:t>(for memory efficiency and faster inference)</w:t>
+          <w:sz w:val="20"/>
+          <w:szCs w:val="20"/>
+        </w:rPr>
+        <w:t>Natural Language Processing</w:t>
       </w:r>
       <w:r>
         <w:rPr>
           <w:rFonts w:ascii="Arial" w:hAnsi="Arial" w:cs="Arial"/>
           <w:bCs/>
           <w:color w:val="000000" w:themeColor="text1"/>
-          <w:sz w:val="21"/>
-          <w:szCs w:val="21"/>
-        </w:rPr>
-        <w:t xml:space="preserve">; experiments tracked in Weights &amp; Biases </w:t>
+          <w:sz w:val="20"/>
+          <w:szCs w:val="20"/>
+        </w:rPr>
+        <w:t xml:space="preserve">: Transformers, Fine-tuning, Text Classification  </w:t>
       </w:r>
-      <w:r>
-        <w:rPr>
-          <w:rFonts w:ascii="Arial" w:hAnsi="Arial" w:cs="Arial"/>
-          <w:bCs/>
-          <w:i/>
-          <w:iCs/>
-          <w:color w:val="000000" w:themeColor="text1"/>
-          <w:sz w:val="21"/>
-          <w:szCs w:val="21"/>
-        </w:rPr>
-        <w:t>(experiment logging)</w:t>
-      </w:r>
-      <w:r>
+    </w:p>
+    <w:p>
+      <w:pPr>
+        <w:spacing w:after="0" w:line="276" w:lineRule="auto"/>
         <w:rPr>
           <w:rFonts w:ascii="Arial" w:hAnsi="Arial" w:cs="Arial"/>
           <w:bCs/>
           <w:color w:val="000000" w:themeColor="text1"/>
-          <w:sz w:val="21"/>
-          <w:szCs w:val="21"/>
-        </w:rPr>
-        <w:t>.</w:t>
+          <w:sz w:val="20"/>
+          <w:szCs w:val="20"/>
+        </w:rPr>
+      </w:pPr>
+      <w:r>
+        <w:rPr>
+          <w:rFonts w:ascii="Arial" w:hAnsi="Arial" w:cs="Arial"/>
+          <w:bCs/>
+          <w:color w:val="000000" w:themeColor="text1"/>
+          <w:sz w:val="20"/>
+          <w:szCs w:val="20"/>
+        </w:rPr>
+        <w:t xml:space="preserve">Programming: Python  </w:t>
       </w:r>
     </w:p>
     <w:p>
       <w:pPr>
-        <w:pStyle w:val="ListParagraph"/>
-        <w:numPr>
-          <w:ilvl w:val="0"/>
-          <w:numId w:val="39"/>
-        </w:numPr>
         <w:spacing w:after="0" w:line="276" w:lineRule="auto"/>
         <w:rPr>
           <w:rFonts w:ascii="Arial" w:hAnsi="Arial" w:cs="Arial"/>
           <w:bCs/>
           <w:color w:val="000000" w:themeColor="text1"/>
-          <w:sz w:val="21"/>
-          <w:szCs w:val="21"/>
+          <w:sz w:val="20"/>
+          <w:szCs w:val="20"/>
         </w:rPr>
       </w:pPr>
       <w:r>
@@ -2801,434 +1609,32 @@
           <w:rFonts w:ascii="Arial" w:hAnsi="Arial" w:cs="Arial"/>
           <w:bCs/>
           <w:color w:val="000000" w:themeColor="text1"/>
-          <w:sz w:val="21"/>
-          <w:szCs w:val="21"/>
-        </w:rPr>
-        <w:t xml:space="preserve">Packaged an inference-ready Docker image powered by </w:t>
+          <w:sz w:val="20"/>
+          <w:szCs w:val="20"/>
+        </w:rPr>
+        <w:t xml:space="preserve">Libraries: PyTorch, Hugging Face, Scikit-learn, NumPy, Pandas  </w:t>
       </w:r>
-      <w:proofErr w:type="spellStart"/>
-      <w:r>
+    </w:p>
+    <w:p>
+      <w:pPr>
+        <w:spacing w:after="0" w:line="276" w:lineRule="auto"/>
         <w:rPr>
           <w:rFonts w:ascii="Arial" w:hAnsi="Arial" w:cs="Arial"/>
           <w:bCs/>
           <w:color w:val="000000" w:themeColor="text1"/>
-          <w:sz w:val="21"/>
-          <w:szCs w:val="21"/>
-        </w:rPr>
-        <w:t>vLLM</w:t>
-      </w:r>
-      <w:proofErr w:type="spellEnd"/>
+          <w:sz w:val="20"/>
+          <w:szCs w:val="20"/>
+        </w:rPr>
+      </w:pPr>
       <w:r>
         <w:rPr>
           <w:rFonts w:ascii="Arial" w:hAnsi="Arial" w:cs="Arial"/>
           <w:bCs/>
           <w:color w:val="000000" w:themeColor="text1"/>
-          <w:sz w:val="21"/>
-          <w:szCs w:val="21"/>
-        </w:rPr>
-        <w:t xml:space="preserve"> </w:t>
-      </w:r>
-      <w:r>
-        <w:rPr>
-          <w:rFonts w:ascii="Arial" w:hAnsi="Arial" w:cs="Arial"/>
-          <w:bCs/>
-          <w:i/>
-          <w:iCs/>
-          <w:color w:val="000000" w:themeColor="text1"/>
-          <w:sz w:val="21"/>
-          <w:szCs w:val="21"/>
-        </w:rPr>
-        <w:t>(</w:t>
-      </w:r>
-      <w:r>
-        <w:rPr>
-          <w:rFonts w:ascii="Arial" w:hAnsi="Arial" w:cs="Arial"/>
-          <w:bCs/>
-          <w:i/>
-          <w:iCs/>
-          <w:color w:val="000000" w:themeColor="text1"/>
-          <w:sz w:val="21"/>
-          <w:szCs w:val="21"/>
-        </w:rPr>
-        <w:t>faster inference</w:t>
-      </w:r>
-      <w:r>
-        <w:rPr>
-          <w:rFonts w:ascii="Arial" w:hAnsi="Arial" w:cs="Arial"/>
-          <w:bCs/>
-          <w:i/>
-          <w:iCs/>
-          <w:color w:val="000000" w:themeColor="text1"/>
-          <w:sz w:val="21"/>
-          <w:szCs w:val="21"/>
-        </w:rPr>
-        <w:t>)</w:t>
-      </w:r>
-      <w:r>
-        <w:rPr>
-          <w:rFonts w:ascii="Arial" w:hAnsi="Arial" w:cs="Arial"/>
-          <w:bCs/>
-          <w:color w:val="000000" w:themeColor="text1"/>
-          <w:sz w:val="21"/>
-          <w:szCs w:val="21"/>
-        </w:rPr>
-        <w:t xml:space="preserve">; artifacts published on </w:t>
-      </w:r>
-      <w:proofErr w:type="spellStart"/>
-      <w:r>
-        <w:rPr>
-          <w:rFonts w:ascii="Arial" w:hAnsi="Arial" w:cs="Arial"/>
-          <w:bCs/>
-          <w:color w:val="000000" w:themeColor="text1"/>
-          <w:sz w:val="21"/>
-          <w:szCs w:val="21"/>
-        </w:rPr>
-        <w:t>DockerHub</w:t>
-      </w:r>
-      <w:proofErr w:type="spellEnd"/>
-      <w:r>
-        <w:rPr>
-          <w:rFonts w:ascii="Arial" w:hAnsi="Arial" w:cs="Arial"/>
-          <w:bCs/>
-          <w:color w:val="000000" w:themeColor="text1"/>
-          <w:sz w:val="21"/>
-          <w:szCs w:val="21"/>
-        </w:rPr>
-        <w:t xml:space="preserve"> and mirrored on Hugging Face Hub </w:t>
-      </w:r>
-      <w:r>
-        <w:rPr>
-          <w:rFonts w:ascii="Arial" w:hAnsi="Arial" w:cs="Arial"/>
-          <w:bCs/>
-          <w:i/>
-          <w:iCs/>
-          <w:color w:val="000000" w:themeColor="text1"/>
-          <w:sz w:val="21"/>
-          <w:szCs w:val="21"/>
-        </w:rPr>
-        <w:t>(deployment-ready)</w:t>
-      </w:r>
-    </w:p>
-    <w:p>
-      <w:pPr>
-        <w:spacing w:after="0" w:line="276" w:lineRule="auto"/>
-        <w:rPr>
-          <w:rFonts w:ascii="Arial" w:hAnsi="Arial" w:cs="Arial"/>
-          <w:bCs/>
-          <w:color w:val="000000" w:themeColor="text1"/>
-          <w:sz w:val="21"/>
-          <w:szCs w:val="21"/>
-        </w:rPr>
-      </w:pPr>
-      <w:r>
-        <w:rPr>
-          <w:rFonts w:ascii="Arial" w:hAnsi="Arial" w:cs="Arial"/>
-          <w:b/>
-          <w:color w:val="000000" w:themeColor="text1"/>
-          <w:sz w:val="21"/>
-          <w:szCs w:val="21"/>
-        </w:rPr>
-        <w:t>Max</w:t>
-      </w:r>
-      <w:r>
-        <w:rPr>
-          <w:rFonts w:ascii="Arial" w:hAnsi="Arial" w:cs="Arial"/>
-          <w:b/>
-          <w:color w:val="000000" w:themeColor="text1"/>
-          <w:sz w:val="21"/>
-          <w:szCs w:val="21"/>
-        </w:rPr>
-        <w:t xml:space="preserve"> </w:t>
-      </w:r>
-      <w:r>
-        <w:rPr>
-          <w:rFonts w:ascii="Arial" w:hAnsi="Arial" w:cs="Arial"/>
-          <w:b/>
-          <w:color w:val="000000" w:themeColor="text1"/>
-          <w:sz w:val="21"/>
-          <w:szCs w:val="21"/>
-        </w:rPr>
-        <w:t>–</w:t>
-      </w:r>
-      <w:r>
-        <w:rPr>
-          <w:rFonts w:ascii="Arial" w:hAnsi="Arial" w:cs="Arial"/>
-          <w:b/>
-          <w:color w:val="000000" w:themeColor="text1"/>
-          <w:sz w:val="21"/>
-          <w:szCs w:val="21"/>
-        </w:rPr>
-        <w:t xml:space="preserve"> </w:t>
-      </w:r>
-      <w:r>
-        <w:rPr>
-          <w:rFonts w:ascii="Arial" w:hAnsi="Arial" w:cs="Arial"/>
-          <w:b/>
-          <w:color w:val="000000" w:themeColor="text1"/>
-          <w:sz w:val="21"/>
-          <w:szCs w:val="21"/>
-        </w:rPr>
-        <w:t>Personal Voice Assistant</w:t>
-      </w:r>
-      <w:r>
-        <w:rPr>
-          <w:rFonts w:ascii="Arial" w:hAnsi="Arial" w:cs="Arial"/>
-          <w:bCs/>
-          <w:color w:val="000000" w:themeColor="text1"/>
-          <w:sz w:val="21"/>
-          <w:szCs w:val="21"/>
-        </w:rPr>
-        <w:t xml:space="preserve"> </w:t>
-      </w:r>
-      <w:hyperlink r:id="rId15" w:history="1">
-        <w:proofErr w:type="spellStart"/>
-        <w:r>
-          <w:rPr>
-            <w:rStyle w:val="Hyperlink"/>
-            <w:rFonts w:ascii="Arial" w:hAnsi="Arial" w:cs="Arial"/>
-            <w:bCs/>
-            <w:sz w:val="21"/>
-            <w:szCs w:val="21"/>
-          </w:rPr>
-          <w:t>Github</w:t>
-        </w:r>
-        <w:proofErr w:type="spellEnd"/>
-      </w:hyperlink>
-    </w:p>
-    <w:p>
-      <w:pPr>
-        <w:pStyle w:val="ListParagraph"/>
-        <w:numPr>
-          <w:ilvl w:val="0"/>
-          <w:numId w:val="36"/>
-        </w:numPr>
-        <w:spacing w:after="0" w:line="276" w:lineRule="auto"/>
-        <w:rPr>
-          <w:rFonts w:ascii="Arial" w:hAnsi="Arial" w:cs="Arial"/>
-          <w:color w:val="000000" w:themeColor="text1"/>
-          <w:sz w:val="21"/>
-          <w:szCs w:val="21"/>
-        </w:rPr>
-      </w:pPr>
-      <w:r>
-        <w:rPr>
-          <w:rFonts w:ascii="Arial" w:hAnsi="Arial" w:cs="Arial"/>
-          <w:color w:val="000000" w:themeColor="text1"/>
-          <w:sz w:val="21"/>
-          <w:szCs w:val="21"/>
-        </w:rPr>
-        <w:t xml:space="preserve">Developed a voice activated AI Agent using </w:t>
-      </w:r>
-      <w:proofErr w:type="spellStart"/>
-      <w:r>
-        <w:rPr>
-          <w:rFonts w:ascii="Arial" w:hAnsi="Arial" w:cs="Arial"/>
-          <w:color w:val="000000" w:themeColor="text1"/>
-          <w:sz w:val="21"/>
-          <w:szCs w:val="21"/>
-        </w:rPr>
-        <w:t>Langchain</w:t>
-      </w:r>
-      <w:proofErr w:type="spellEnd"/>
-      <w:r>
-        <w:rPr>
-          <w:rFonts w:ascii="Arial" w:hAnsi="Arial" w:cs="Arial"/>
-          <w:color w:val="000000" w:themeColor="text1"/>
-          <w:sz w:val="21"/>
-          <w:szCs w:val="21"/>
-        </w:rPr>
-        <w:t xml:space="preserve">, OpenAI, and </w:t>
-      </w:r>
-      <w:proofErr w:type="spellStart"/>
-      <w:r>
-        <w:rPr>
-          <w:rFonts w:ascii="Arial" w:hAnsi="Arial" w:cs="Arial"/>
-          <w:color w:val="000000" w:themeColor="text1"/>
-          <w:sz w:val="21"/>
-          <w:szCs w:val="21"/>
-        </w:rPr>
-        <w:t>SpeechRecognition</w:t>
-      </w:r>
-      <w:proofErr w:type="spellEnd"/>
-      <w:r>
-        <w:rPr>
-          <w:rFonts w:ascii="Arial" w:hAnsi="Arial" w:cs="Arial"/>
-          <w:color w:val="000000" w:themeColor="text1"/>
-          <w:sz w:val="21"/>
-          <w:szCs w:val="21"/>
-        </w:rPr>
-        <w:t xml:space="preserve"> to automate tasks along with hands-free interaction.</w:t>
-      </w:r>
-    </w:p>
-    <w:p>
-      <w:pPr>
-        <w:pStyle w:val="ListParagraph"/>
-        <w:numPr>
-          <w:ilvl w:val="0"/>
-          <w:numId w:val="36"/>
-        </w:numPr>
-        <w:spacing w:after="0" w:line="276" w:lineRule="auto"/>
-        <w:rPr>
-          <w:rFonts w:ascii="Arial" w:hAnsi="Arial" w:cs="Arial"/>
-          <w:bCs/>
-          <w:color w:val="000000" w:themeColor="text1"/>
-          <w:sz w:val="21"/>
-          <w:szCs w:val="21"/>
-        </w:rPr>
-      </w:pPr>
-      <w:r>
-        <w:rPr>
-          <w:rFonts w:ascii="Arial" w:hAnsi="Arial" w:cs="Arial"/>
-          <w:bCs/>
-          <w:color w:val="000000" w:themeColor="text1"/>
-          <w:sz w:val="21"/>
-          <w:szCs w:val="21"/>
-        </w:rPr>
-        <w:t xml:space="preserve">Tools </w:t>
-      </w:r>
-      <w:proofErr w:type="gramStart"/>
-      <w:r>
-        <w:rPr>
-          <w:rFonts w:ascii="Arial" w:hAnsi="Arial" w:cs="Arial"/>
-          <w:bCs/>
-          <w:color w:val="000000" w:themeColor="text1"/>
-          <w:sz w:val="21"/>
-          <w:szCs w:val="21"/>
-        </w:rPr>
-        <w:t>like,</w:t>
-      </w:r>
-      <w:proofErr w:type="gramEnd"/>
-      <w:r>
-        <w:rPr>
-          <w:rFonts w:ascii="Arial" w:hAnsi="Arial" w:cs="Arial"/>
-          <w:bCs/>
-          <w:color w:val="000000" w:themeColor="text1"/>
-          <w:sz w:val="21"/>
-          <w:szCs w:val="21"/>
-        </w:rPr>
-        <w:t xml:space="preserve"> Web Search, </w:t>
-      </w:r>
-      <w:proofErr w:type="spellStart"/>
-      <w:r>
-        <w:rPr>
-          <w:rFonts w:ascii="Arial" w:hAnsi="Arial" w:cs="Arial"/>
-          <w:bCs/>
-          <w:color w:val="000000" w:themeColor="text1"/>
-          <w:sz w:val="21"/>
-          <w:szCs w:val="21"/>
-        </w:rPr>
-        <w:t>Youtube</w:t>
-      </w:r>
-      <w:proofErr w:type="spellEnd"/>
-      <w:r>
-        <w:rPr>
-          <w:rFonts w:ascii="Arial" w:hAnsi="Arial" w:cs="Arial"/>
-          <w:bCs/>
-          <w:color w:val="000000" w:themeColor="text1"/>
-          <w:sz w:val="21"/>
-          <w:szCs w:val="21"/>
-        </w:rPr>
-        <w:t xml:space="preserve"> Streaming, Emailing, File generation with wide range of extensions, </w:t>
-      </w:r>
-      <w:proofErr w:type="gramStart"/>
-      <w:r>
-        <w:rPr>
-          <w:rFonts w:ascii="Arial" w:hAnsi="Arial" w:cs="Arial"/>
-          <w:bCs/>
-          <w:color w:val="000000" w:themeColor="text1"/>
-          <w:sz w:val="21"/>
-          <w:szCs w:val="21"/>
-        </w:rPr>
-        <w:t>knowledge based</w:t>
-      </w:r>
-      <w:proofErr w:type="gramEnd"/>
-      <w:r>
-        <w:rPr>
-          <w:rFonts w:ascii="Arial" w:hAnsi="Arial" w:cs="Arial"/>
-          <w:bCs/>
-          <w:color w:val="000000" w:themeColor="text1"/>
-          <w:sz w:val="21"/>
-          <w:szCs w:val="21"/>
-        </w:rPr>
-        <w:t xml:space="preserve"> Retrieval Augmented Generation</w:t>
-      </w:r>
-      <w:r>
-        <w:rPr>
-          <w:rFonts w:ascii="Arial" w:hAnsi="Arial" w:cs="Arial"/>
-          <w:bCs/>
-          <w:color w:val="000000" w:themeColor="text1"/>
-          <w:sz w:val="21"/>
-          <w:szCs w:val="21"/>
-        </w:rPr>
-        <w:t>, controlling camera and much more</w:t>
-      </w:r>
-      <w:r>
-        <w:rPr>
-          <w:rFonts w:ascii="Arial" w:hAnsi="Arial" w:cs="Arial"/>
-          <w:bCs/>
-          <w:color w:val="000000" w:themeColor="text1"/>
-          <w:sz w:val="21"/>
-          <w:szCs w:val="21"/>
-        </w:rPr>
-        <w:t xml:space="preserve"> are integrated.</w:t>
-      </w:r>
-    </w:p>
-    <w:p>
-      <w:pPr>
-        <w:spacing w:after="0" w:line="276" w:lineRule="auto"/>
-        <w:rPr>
-          <w:rFonts w:ascii="Arial" w:hAnsi="Arial" w:cs="Arial"/>
-          <w:bCs/>
-          <w:color w:val="000000" w:themeColor="text1"/>
-          <w:sz w:val="21"/>
-          <w:szCs w:val="21"/>
-        </w:rPr>
-      </w:pPr>
-    </w:p>
-    <w:p>
-      <w:pPr>
-        <w:spacing w:after="0" w:line="276" w:lineRule="auto"/>
-        <w:rPr>
-          <w:rFonts w:ascii="Arial" w:hAnsi="Arial" w:cs="Arial"/>
-          <w:bCs/>
-          <w:color w:val="000000" w:themeColor="text1"/>
-          <w:sz w:val="21"/>
-          <w:szCs w:val="21"/>
-        </w:rPr>
-      </w:pPr>
-      <w:r>
-        <w:rPr>
-          <w:rFonts w:ascii="Arial" w:hAnsi="Arial" w:cs="Arial"/>
-          <w:bCs/>
-          <w:color w:val="000000" w:themeColor="text1"/>
-          <w:sz w:val="21"/>
-          <w:szCs w:val="21"/>
-        </w:rPr>
-        <w:t xml:space="preserve">And more on </w:t>
-      </w:r>
-      <w:hyperlink r:id="rId16" w:history="1">
-        <w:proofErr w:type="spellStart"/>
-        <w:r>
-          <w:rPr>
-            <w:rStyle w:val="Hyperlink"/>
-            <w:rFonts w:ascii="Arial" w:hAnsi="Arial" w:cs="Arial"/>
-            <w:bCs/>
-            <w:sz w:val="21"/>
-            <w:szCs w:val="21"/>
-          </w:rPr>
-          <w:t>Github</w:t>
-        </w:r>
-        <w:proofErr w:type="spellEnd"/>
-      </w:hyperlink>
-      <w:r>
-        <w:rPr>
-          <w:rFonts w:ascii="Arial" w:hAnsi="Arial" w:cs="Arial"/>
-          <w:bCs/>
-          <w:color w:val="000000" w:themeColor="text1"/>
-          <w:sz w:val="21"/>
-          <w:szCs w:val="21"/>
-        </w:rPr>
-        <w:t>.</w:t>
+          <w:sz w:val="20"/>
+          <w:szCs w:val="20"/>
+        </w:rPr>
+        <w:t>MLOps &amp; Cloud: Docker, Azure ML, GCP, Weights &amp; Biases</w:t>
       </w:r>
     </w:p>
     <w:sectPr>
@@ -3619,6 +2025,155 @@
     </w:lvl>
   </w:abstractNum>
   <w:abstractNum w:abstractNumId="3" w15:restartNumberingAfterBreak="0">
+    <w:nsid w:val="07A31748"/>
+    <w:multiLevelType w:val="multilevel"/>
+    <w:tmpl w:val="8F60CB80"/>
+    <w:lvl w:ilvl="0">
+      <w:start w:val="1"/>
+      <w:numFmt w:val="bullet"/>
+      <w:lvlText w:val=""/>
+      <w:lvlJc w:val="left"/>
+      <w:pPr>
+        <w:tabs>
+          <w:tab w:val="num" w:pos="720"/>
+        </w:tabs>
+        <w:ind w:left="720" w:hanging="360"/>
+      </w:pPr>
+      <w:rPr>
+        <w:rFonts w:ascii="Symbol" w:hAnsi="Symbol" w:hint="default"/>
+        <w:sz w:val="20"/>
+      </w:rPr>
+    </w:lvl>
+    <w:lvl w:ilvl="1" w:tentative="1">
+      <w:start w:val="1"/>
+      <w:numFmt w:val="bullet"/>
+      <w:lvlText w:val="o"/>
+      <w:lvlJc w:val="left"/>
+      <w:pPr>
+        <w:tabs>
+          <w:tab w:val="num" w:pos="1440"/>
+        </w:tabs>
+        <w:ind w:left="1440" w:hanging="360"/>
+      </w:pPr>
+      <w:rPr>
+        <w:rFonts w:ascii="Courier New" w:hAnsi="Courier New" w:hint="default"/>
+        <w:sz w:val="20"/>
+      </w:rPr>
+    </w:lvl>
+    <w:lvl w:ilvl="2" w:tentative="1">
+      <w:start w:val="1"/>
+      <w:numFmt w:val="bullet"/>
+      <w:lvlText w:val=""/>
+      <w:lvlJc w:val="left"/>
+      <w:pPr>
+        <w:tabs>
+          <w:tab w:val="num" w:pos="2160"/>
+        </w:tabs>
+        <w:ind w:left="2160" w:hanging="360"/>
+      </w:pPr>
+      <w:rPr>
+        <w:rFonts w:ascii="Wingdings" w:hAnsi="Wingdings" w:hint="default"/>
+        <w:sz w:val="20"/>
+      </w:rPr>
+    </w:lvl>
+    <w:lvl w:ilvl="3" w:tentative="1">
+      <w:start w:val="1"/>
+      <w:numFmt w:val="bullet"/>
+      <w:lvlText w:val=""/>
+      <w:lvlJc w:val="left"/>
+      <w:pPr>
+        <w:tabs>
+          <w:tab w:val="num" w:pos="2880"/>
+        </w:tabs>
+        <w:ind w:left="2880" w:hanging="360"/>
+      </w:pPr>
+      <w:rPr>
+        <w:rFonts w:ascii="Wingdings" w:hAnsi="Wingdings" w:hint="default"/>
+        <w:sz w:val="20"/>
+      </w:rPr>
+    </w:lvl>
+    <w:lvl w:ilvl="4" w:tentative="1">
+      <w:start w:val="1"/>
+      <w:numFmt w:val="bullet"/>
+      <w:lvlText w:val=""/>
+      <w:lvlJc w:val="left"/>
+      <w:pPr>
+        <w:tabs>
+          <w:tab w:val="num" w:pos="3600"/>
+        </w:tabs>
+        <w:ind w:left="3600" w:hanging="360"/>
+      </w:pPr>
+      <w:rPr>
+        <w:rFonts w:ascii="Wingdings" w:hAnsi="Wingdings" w:hint="default"/>
+        <w:sz w:val="20"/>
+      </w:rPr>
+    </w:lvl>
+    <w:lvl w:ilvl="5" w:tentative="1">
+      <w:start w:val="1"/>
+      <w:numFmt w:val="bullet"/>
+      <w:lvlText w:val=""/>
+      <w:lvlJc w:val="left"/>
+      <w:pPr>
+        <w:tabs>
+          <w:tab w:val="num" w:pos="4320"/>
+        </w:tabs>
+        <w:ind w:left="4320" w:hanging="360"/>
+      </w:pPr>
+      <w:rPr>
+        <w:rFonts w:ascii="Wingdings" w:hAnsi="Wingdings" w:hint="default"/>
+        <w:sz w:val="20"/>
+      </w:rPr>
+    </w:lvl>
+    <w:lvl w:ilvl="6" w:tentative="1">
+      <w:start w:val="1"/>
+      <w:numFmt w:val="bullet"/>
+      <w:lvlText w:val=""/>
+      <w:lvlJc w:val="left"/>
+      <w:pPr>
+        <w:tabs>
+          <w:tab w:val="num" w:pos="5040"/>
+        </w:tabs>
+        <w:ind w:left="5040" w:hanging="360"/>
+      </w:pPr>
+      <w:rPr>
+        <w:rFonts w:ascii="Wingdings" w:hAnsi="Wingdings" w:hint="default"/>
+        <w:sz w:val="20"/>
+      </w:rPr>
+    </w:lvl>
+    <w:lvl w:ilvl="7" w:tentative="1">
+      <w:start w:val="1"/>
+      <w:numFmt w:val="bullet"/>
+      <w:lvlText w:val=""/>
+      <w:lvlJc w:val="left"/>
+      <w:pPr>
+        <w:tabs>
+          <w:tab w:val="num" w:pos="5760"/>
+        </w:tabs>
+        <w:ind w:left="5760" w:hanging="360"/>
+      </w:pPr>
+      <w:rPr>
+        <w:rFonts w:ascii="Wingdings" w:hAnsi="Wingdings" w:hint="default"/>
+        <w:sz w:val="20"/>
+      </w:rPr>
+    </w:lvl>
+    <w:lvl w:ilvl="8" w:tentative="1">
+      <w:start w:val="1"/>
+      <w:numFmt w:val="bullet"/>
+      <w:lvlText w:val=""/>
+      <w:lvlJc w:val="left"/>
+      <w:pPr>
+        <w:tabs>
+          <w:tab w:val="num" w:pos="6480"/>
+        </w:tabs>
+        <w:ind w:left="6480" w:hanging="360"/>
+      </w:pPr>
+      <w:rPr>
+        <w:rFonts w:ascii="Wingdings" w:hAnsi="Wingdings" w:hint="default"/>
+        <w:sz w:val="20"/>
+      </w:rPr>
+    </w:lvl>
+  </w:abstractNum>
+  <w:abstractNum w:abstractNumId="4" w15:restartNumberingAfterBreak="0">
     <w:nsid w:val="089D16F2"/>
     <w:multiLevelType w:val="hybridMultilevel"/>
     <w:tmpl w:val="7E121E70"/>
@@ -3709,7 +2264,7 @@
       </w:pPr>
     </w:lvl>
   </w:abstractNum>
-  <w:abstractNum w:abstractNumId="4" w15:restartNumberingAfterBreak="0">
+  <w:abstractNum w:abstractNumId="5" w15:restartNumberingAfterBreak="0">
     <w:nsid w:val="0C3A47F9"/>
     <w:multiLevelType w:val="hybridMultilevel"/>
     <w:tmpl w:val="A25AE4CC"/>
@@ -3822,7 +2377,7 @@
       </w:rPr>
     </w:lvl>
   </w:abstractNum>
-  <w:abstractNum w:abstractNumId="5" w15:restartNumberingAfterBreak="0">
+  <w:abstractNum w:abstractNumId="6" w15:restartNumberingAfterBreak="0">
     <w:nsid w:val="11E94A5C"/>
     <w:multiLevelType w:val="hybridMultilevel"/>
     <w:tmpl w:val="400A1B38"/>
@@ -3911,7 +2466,7 @@
       </w:pPr>
     </w:lvl>
   </w:abstractNum>
-  <w:abstractNum w:abstractNumId="6" w15:restartNumberingAfterBreak="0">
+  <w:abstractNum w:abstractNumId="7" w15:restartNumberingAfterBreak="0">
     <w:nsid w:val="14FB0384"/>
     <w:multiLevelType w:val="multilevel"/>
     <w:tmpl w:val="238AA7C2"/>
@@ -4060,7 +2615,7 @@
       </w:rPr>
     </w:lvl>
   </w:abstractNum>
-  <w:abstractNum w:abstractNumId="7" w15:restartNumberingAfterBreak="0">
+  <w:abstractNum w:abstractNumId="8" w15:restartNumberingAfterBreak="0">
     <w:nsid w:val="177D5DE5"/>
     <w:multiLevelType w:val="hybridMultilevel"/>
     <w:tmpl w:val="B6822BD6"/>
@@ -4173,7 +2728,7 @@
       </w:rPr>
     </w:lvl>
   </w:abstractNum>
-  <w:abstractNum w:abstractNumId="8" w15:restartNumberingAfterBreak="0">
+  <w:abstractNum w:abstractNumId="9" w15:restartNumberingAfterBreak="0">
     <w:nsid w:val="1BD74AD9"/>
     <w:multiLevelType w:val="hybridMultilevel"/>
     <w:tmpl w:val="401E500E"/>
@@ -4286,7 +2841,7 @@
       </w:rPr>
     </w:lvl>
   </w:abstractNum>
-  <w:abstractNum w:abstractNumId="9" w15:restartNumberingAfterBreak="0">
+  <w:abstractNum w:abstractNumId="10" w15:restartNumberingAfterBreak="0">
     <w:nsid w:val="1C1F0A20"/>
     <w:multiLevelType w:val="hybridMultilevel"/>
     <w:tmpl w:val="45BCA45A"/>
@@ -4399,7 +2954,7 @@
       </w:rPr>
     </w:lvl>
   </w:abstractNum>
-  <w:abstractNum w:abstractNumId="10" w15:restartNumberingAfterBreak="0">
+  <w:abstractNum w:abstractNumId="11" w15:restartNumberingAfterBreak="0">
     <w:nsid w:val="1E211409"/>
     <w:multiLevelType w:val="multilevel"/>
     <w:tmpl w:val="751E6936"/>
@@ -4545,7 +3100,7 @@
       </w:rPr>
     </w:lvl>
   </w:abstractNum>
-  <w:abstractNum w:abstractNumId="11" w15:restartNumberingAfterBreak="0">
+  <w:abstractNum w:abstractNumId="12" w15:restartNumberingAfterBreak="0">
     <w:nsid w:val="1E554CA0"/>
     <w:multiLevelType w:val="hybridMultilevel"/>
     <w:tmpl w:val="DABAA1FC"/>
@@ -4658,7 +3213,7 @@
       </w:rPr>
     </w:lvl>
   </w:abstractNum>
-  <w:abstractNum w:abstractNumId="12" w15:restartNumberingAfterBreak="0">
+  <w:abstractNum w:abstractNumId="13" w15:restartNumberingAfterBreak="0">
     <w:nsid w:val="20284A08"/>
     <w:multiLevelType w:val="hybridMultilevel"/>
     <w:tmpl w:val="AABEE534"/>
@@ -4771,7 +3326,7 @@
       </w:rPr>
     </w:lvl>
   </w:abstractNum>
-  <w:abstractNum w:abstractNumId="13" w15:restartNumberingAfterBreak="0">
+  <w:abstractNum w:abstractNumId="14" w15:restartNumberingAfterBreak="0">
     <w:nsid w:val="221651D9"/>
     <w:multiLevelType w:val="multilevel"/>
     <w:tmpl w:val="751E6936"/>
@@ -4917,7 +3472,7 @@
       </w:rPr>
     </w:lvl>
   </w:abstractNum>
-  <w:abstractNum w:abstractNumId="14" w15:restartNumberingAfterBreak="0">
+  <w:abstractNum w:abstractNumId="15" w15:restartNumberingAfterBreak="0">
     <w:nsid w:val="23577A58"/>
     <w:multiLevelType w:val="hybridMultilevel"/>
     <w:tmpl w:val="A300D350"/>
@@ -5030,7 +3585,7 @@
       </w:rPr>
     </w:lvl>
   </w:abstractNum>
-  <w:abstractNum w:abstractNumId="15" w15:restartNumberingAfterBreak="0">
+  <w:abstractNum w:abstractNumId="16" w15:restartNumberingAfterBreak="0">
     <w:nsid w:val="25F42DA6"/>
     <w:multiLevelType w:val="multilevel"/>
     <w:tmpl w:val="E00CC7E6"/>
@@ -5179,7 +3734,7 @@
       </w:rPr>
     </w:lvl>
   </w:abstractNum>
-  <w:abstractNum w:abstractNumId="16" w15:restartNumberingAfterBreak="0">
+  <w:abstractNum w:abstractNumId="17" w15:restartNumberingAfterBreak="0">
     <w:nsid w:val="2B7D2112"/>
     <w:multiLevelType w:val="hybridMultilevel"/>
     <w:tmpl w:val="4078A258"/>
@@ -5292,7 +3847,7 @@
       </w:rPr>
     </w:lvl>
   </w:abstractNum>
-  <w:abstractNum w:abstractNumId="17" w15:restartNumberingAfterBreak="0">
+  <w:abstractNum w:abstractNumId="18" w15:restartNumberingAfterBreak="0">
     <w:nsid w:val="2C0F7CF9"/>
     <w:multiLevelType w:val="hybridMultilevel"/>
     <w:tmpl w:val="E7FC5446"/>
@@ -5405,7 +3960,7 @@
       </w:rPr>
     </w:lvl>
   </w:abstractNum>
-  <w:abstractNum w:abstractNumId="18" w15:restartNumberingAfterBreak="0">
+  <w:abstractNum w:abstractNumId="19" w15:restartNumberingAfterBreak="0">
     <w:nsid w:val="2F796059"/>
     <w:multiLevelType w:val="hybridMultilevel"/>
     <w:tmpl w:val="1D4087C2"/>
@@ -5518,7 +4073,7 @@
       </w:rPr>
     </w:lvl>
   </w:abstractNum>
-  <w:abstractNum w:abstractNumId="19" w15:restartNumberingAfterBreak="0">
+  <w:abstractNum w:abstractNumId="20" w15:restartNumberingAfterBreak="0">
     <w:nsid w:val="37AE5930"/>
     <w:multiLevelType w:val="hybridMultilevel"/>
     <w:tmpl w:val="889E8DC6"/>
@@ -5630,7 +4185,7 @@
       </w:rPr>
     </w:lvl>
   </w:abstractNum>
-  <w:abstractNum w:abstractNumId="20" w15:restartNumberingAfterBreak="0">
+  <w:abstractNum w:abstractNumId="21" w15:restartNumberingAfterBreak="0">
     <w:nsid w:val="38DD2FA4"/>
     <w:multiLevelType w:val="hybridMultilevel"/>
     <w:tmpl w:val="BE16061E"/>
@@ -5743,7 +4298,305 @@
       </w:rPr>
     </w:lvl>
   </w:abstractNum>
-  <w:abstractNum w:abstractNumId="21" w15:restartNumberingAfterBreak="0">
+  <w:abstractNum w:abstractNumId="22" w15:restartNumberingAfterBreak="0">
+    <w:nsid w:val="3BDE70A9"/>
+    <w:multiLevelType w:val="multilevel"/>
+    <w:tmpl w:val="AE06BCE0"/>
+    <w:lvl w:ilvl="0">
+      <w:start w:val="1"/>
+      <w:numFmt w:val="bullet"/>
+      <w:lvlText w:val=""/>
+      <w:lvlJc w:val="left"/>
+      <w:pPr>
+        <w:tabs>
+          <w:tab w:val="num" w:pos="720"/>
+        </w:tabs>
+        <w:ind w:left="720" w:hanging="360"/>
+      </w:pPr>
+      <w:rPr>
+        <w:rFonts w:ascii="Symbol" w:hAnsi="Symbol" w:hint="default"/>
+        <w:sz w:val="20"/>
+      </w:rPr>
+    </w:lvl>
+    <w:lvl w:ilvl="1" w:tentative="1">
+      <w:start w:val="1"/>
+      <w:numFmt w:val="bullet"/>
+      <w:lvlText w:val="o"/>
+      <w:lvlJc w:val="left"/>
+      <w:pPr>
+        <w:tabs>
+          <w:tab w:val="num" w:pos="1440"/>
+        </w:tabs>
+        <w:ind w:left="1440" w:hanging="360"/>
+      </w:pPr>
+      <w:rPr>
+        <w:rFonts w:ascii="Courier New" w:hAnsi="Courier New" w:hint="default"/>
+        <w:sz w:val="20"/>
+      </w:rPr>
+    </w:lvl>
+    <w:lvl w:ilvl="2" w:tentative="1">
+      <w:start w:val="1"/>
+      <w:numFmt w:val="bullet"/>
+      <w:lvlText w:val=""/>
+      <w:lvlJc w:val="left"/>
+      <w:pPr>
+        <w:tabs>
+          <w:tab w:val="num" w:pos="2160"/>
+        </w:tabs>
+        <w:ind w:left="2160" w:hanging="360"/>
+      </w:pPr>
+      <w:rPr>
+        <w:rFonts w:ascii="Wingdings" w:hAnsi="Wingdings" w:hint="default"/>
+        <w:sz w:val="20"/>
+      </w:rPr>
+    </w:lvl>
+    <w:lvl w:ilvl="3" w:tentative="1">
+      <w:start w:val="1"/>
+      <w:numFmt w:val="bullet"/>
+      <w:lvlText w:val=""/>
+      <w:lvlJc w:val="left"/>
+      <w:pPr>
+        <w:tabs>
+          <w:tab w:val="num" w:pos="2880"/>
+        </w:tabs>
+        <w:ind w:left="2880" w:hanging="360"/>
+      </w:pPr>
+      <w:rPr>
+        <w:rFonts w:ascii="Wingdings" w:hAnsi="Wingdings" w:hint="default"/>
+        <w:sz w:val="20"/>
+      </w:rPr>
+    </w:lvl>
+    <w:lvl w:ilvl="4" w:tentative="1">
+      <w:start w:val="1"/>
+      <w:numFmt w:val="bullet"/>
+      <w:lvlText w:val=""/>
+      <w:lvlJc w:val="left"/>
+      <w:pPr>
+        <w:tabs>
+          <w:tab w:val="num" w:pos="3600"/>
+        </w:tabs>
+        <w:ind w:left="3600" w:hanging="360"/>
+      </w:pPr>
+      <w:rPr>
+        <w:rFonts w:ascii="Wingdings" w:hAnsi="Wingdings" w:hint="default"/>
+        <w:sz w:val="20"/>
+      </w:rPr>
+    </w:lvl>
+    <w:lvl w:ilvl="5" w:tentative="1">
+      <w:start w:val="1"/>
+      <w:numFmt w:val="bullet"/>
+      <w:lvlText w:val=""/>
+      <w:lvlJc w:val="left"/>
+      <w:pPr>
+        <w:tabs>
+          <w:tab w:val="num" w:pos="4320"/>
+        </w:tabs>
+        <w:ind w:left="4320" w:hanging="360"/>
+      </w:pPr>
+      <w:rPr>
+        <w:rFonts w:ascii="Wingdings" w:hAnsi="Wingdings" w:hint="default"/>
+        <w:sz w:val="20"/>
+      </w:rPr>
+    </w:lvl>
+    <w:lvl w:ilvl="6" w:tentative="1">
+      <w:start w:val="1"/>
+      <w:numFmt w:val="bullet"/>
+      <w:lvlText w:val=""/>
+      <w:lvlJc w:val="left"/>
+      <w:pPr>
+        <w:tabs>
+          <w:tab w:val="num" w:pos="5040"/>
+        </w:tabs>
+        <w:ind w:left="5040" w:hanging="360"/>
+      </w:pPr>
+      <w:rPr>
+        <w:rFonts w:ascii="Wingdings" w:hAnsi="Wingdings" w:hint="default"/>
+        <w:sz w:val="20"/>
+      </w:rPr>
+    </w:lvl>
+    <w:lvl w:ilvl="7" w:tentative="1">
+      <w:start w:val="1"/>
+      <w:numFmt w:val="bullet"/>
+      <w:lvlText w:val=""/>
+      <w:lvlJc w:val="left"/>
+      <w:pPr>
+        <w:tabs>
+          <w:tab w:val="num" w:pos="5760"/>
+        </w:tabs>
+        <w:ind w:left="5760" w:hanging="360"/>
+      </w:pPr>
+      <w:rPr>
+        <w:rFonts w:ascii="Wingdings" w:hAnsi="Wingdings" w:hint="default"/>
+        <w:sz w:val="20"/>
+      </w:rPr>
+    </w:lvl>
+    <w:lvl w:ilvl="8" w:tentative="1">
+      <w:start w:val="1"/>
+      <w:numFmt w:val="bullet"/>
+      <w:lvlText w:val=""/>
+      <w:lvlJc w:val="left"/>
+      <w:pPr>
+        <w:tabs>
+          <w:tab w:val="num" w:pos="6480"/>
+        </w:tabs>
+        <w:ind w:left="6480" w:hanging="360"/>
+      </w:pPr>
+      <w:rPr>
+        <w:rFonts w:ascii="Wingdings" w:hAnsi="Wingdings" w:hint="default"/>
+        <w:sz w:val="20"/>
+      </w:rPr>
+    </w:lvl>
+  </w:abstractNum>
+  <w:abstractNum w:abstractNumId="23" w15:restartNumberingAfterBreak="0">
+    <w:nsid w:val="3C2F22C7"/>
+    <w:multiLevelType w:val="multilevel"/>
+    <w:tmpl w:val="E10E87F2"/>
+    <w:lvl w:ilvl="0">
+      <w:start w:val="1"/>
+      <w:numFmt w:val="bullet"/>
+      <w:lvlText w:val=""/>
+      <w:lvlJc w:val="left"/>
+      <w:pPr>
+        <w:tabs>
+          <w:tab w:val="num" w:pos="720"/>
+        </w:tabs>
+        <w:ind w:left="720" w:hanging="360"/>
+      </w:pPr>
+      <w:rPr>
+        <w:rFonts w:ascii="Symbol" w:hAnsi="Symbol" w:hint="default"/>
+        <w:sz w:val="20"/>
+      </w:rPr>
+    </w:lvl>
+    <w:lvl w:ilvl="1" w:tentative="1">
+      <w:start w:val="1"/>
+      <w:numFmt w:val="bullet"/>
+      <w:lvlText w:val="o"/>
+      <w:lvlJc w:val="left"/>
+      <w:pPr>
+        <w:tabs>
+          <w:tab w:val="num" w:pos="1440"/>
+        </w:tabs>
+        <w:ind w:left="1440" w:hanging="360"/>
+      </w:pPr>
+      <w:rPr>
+        <w:rFonts w:ascii="Courier New" w:hAnsi="Courier New" w:hint="default"/>
+        <w:sz w:val="20"/>
+      </w:rPr>
+    </w:lvl>
+    <w:lvl w:ilvl="2" w:tentative="1">
+      <w:start w:val="1"/>
+      <w:numFmt w:val="bullet"/>
+      <w:lvlText w:val=""/>
+      <w:lvlJc w:val="left"/>
+      <w:pPr>
+        <w:tabs>
+          <w:tab w:val="num" w:pos="2160"/>
+        </w:tabs>
+        <w:ind w:left="2160" w:hanging="360"/>
+      </w:pPr>
+      <w:rPr>
+        <w:rFonts w:ascii="Wingdings" w:hAnsi="Wingdings" w:hint="default"/>
+        <w:sz w:val="20"/>
+      </w:rPr>
+    </w:lvl>
+    <w:lvl w:ilvl="3" w:tentative="1">
+      <w:start w:val="1"/>
+      <w:numFmt w:val="bullet"/>
+      <w:lvlText w:val=""/>
+      <w:lvlJc w:val="left"/>
+      <w:pPr>
+        <w:tabs>
+          <w:tab w:val="num" w:pos="2880"/>
+        </w:tabs>
+        <w:ind w:left="2880" w:hanging="360"/>
+      </w:pPr>
+      <w:rPr>
+        <w:rFonts w:ascii="Wingdings" w:hAnsi="Wingdings" w:hint="default"/>
+        <w:sz w:val="20"/>
+      </w:rPr>
+    </w:lvl>
+    <w:lvl w:ilvl="4" w:tentative="1">
+      <w:start w:val="1"/>
+      <w:numFmt w:val="bullet"/>
+      <w:lvlText w:val=""/>
+      <w:lvlJc w:val="left"/>
+      <w:pPr>
+        <w:tabs>
+          <w:tab w:val="num" w:pos="3600"/>
+        </w:tabs>
+        <w:ind w:left="3600" w:hanging="360"/>
+      </w:pPr>
+      <w:rPr>
+        <w:rFonts w:ascii="Wingdings" w:hAnsi="Wingdings" w:hint="default"/>
+        <w:sz w:val="20"/>
+      </w:rPr>
+    </w:lvl>
+    <w:lvl w:ilvl="5" w:tentative="1">
+      <w:start w:val="1"/>
+      <w:numFmt w:val="bullet"/>
+      <w:lvlText w:val=""/>
+      <w:lvlJc w:val="left"/>
+      <w:pPr>
+        <w:tabs>
+          <w:tab w:val="num" w:pos="4320"/>
+        </w:tabs>
+        <w:ind w:left="4320" w:hanging="360"/>
+      </w:pPr>
+      <w:rPr>
+        <w:rFonts w:ascii="Wingdings" w:hAnsi="Wingdings" w:hint="default"/>
+        <w:sz w:val="20"/>
+      </w:rPr>
+    </w:lvl>
+    <w:lvl w:ilvl="6" w:tentative="1">
+      <w:start w:val="1"/>
+      <w:numFmt w:val="bullet"/>
+      <w:lvlText w:val=""/>
+      <w:lvlJc w:val="left"/>
+      <w:pPr>
+        <w:tabs>
+          <w:tab w:val="num" w:pos="5040"/>
+        </w:tabs>
+        <w:ind w:left="5040" w:hanging="360"/>
+      </w:pPr>
+      <w:rPr>
+        <w:rFonts w:ascii="Wingdings" w:hAnsi="Wingdings" w:hint="default"/>
+        <w:sz w:val="20"/>
+      </w:rPr>
+    </w:lvl>
+    <w:lvl w:ilvl="7" w:tentative="1">
+      <w:start w:val="1"/>
+      <w:numFmt w:val="bullet"/>
+      <w:lvlText w:val=""/>
+      <w:lvlJc w:val="left"/>
+      <w:pPr>
+        <w:tabs>
+          <w:tab w:val="num" w:pos="5760"/>
+        </w:tabs>
+        <w:ind w:left="5760" w:hanging="360"/>
+      </w:pPr>
+      <w:rPr>
+        <w:rFonts w:ascii="Wingdings" w:hAnsi="Wingdings" w:hint="default"/>
+        <w:sz w:val="20"/>
+      </w:rPr>
+    </w:lvl>
+    <w:lvl w:ilvl="8" w:tentative="1">
+      <w:start w:val="1"/>
+      <w:numFmt w:val="bullet"/>
+      <w:lvlText w:val=""/>
+      <w:lvlJc w:val="left"/>
+      <w:pPr>
+        <w:tabs>
+          <w:tab w:val="num" w:pos="6480"/>
+        </w:tabs>
+        <w:ind w:left="6480" w:hanging="360"/>
+      </w:pPr>
+      <w:rPr>
+        <w:rFonts w:ascii="Wingdings" w:hAnsi="Wingdings" w:hint="default"/>
+        <w:sz w:val="20"/>
+      </w:rPr>
+    </w:lvl>
+  </w:abstractNum>
+  <w:abstractNum w:abstractNumId="24" w15:restartNumberingAfterBreak="0">
     <w:nsid w:val="404E273A"/>
     <w:multiLevelType w:val="multilevel"/>
     <w:tmpl w:val="1E52781E"/>
@@ -5892,7 +4745,7 @@
       </w:rPr>
     </w:lvl>
   </w:abstractNum>
-  <w:abstractNum w:abstractNumId="22" w15:restartNumberingAfterBreak="0">
+  <w:abstractNum w:abstractNumId="25" w15:restartNumberingAfterBreak="0">
     <w:nsid w:val="40676D5C"/>
     <w:multiLevelType w:val="hybridMultilevel"/>
     <w:tmpl w:val="699E3164"/>
@@ -6005,7 +4858,7 @@
       </w:rPr>
     </w:lvl>
   </w:abstractNum>
-  <w:abstractNum w:abstractNumId="23" w15:restartNumberingAfterBreak="0">
+  <w:abstractNum w:abstractNumId="26" w15:restartNumberingAfterBreak="0">
     <w:nsid w:val="41441687"/>
     <w:multiLevelType w:val="hybridMultilevel"/>
     <w:tmpl w:val="EDF42742"/>
@@ -6118,7 +4971,7 @@
       </w:rPr>
     </w:lvl>
   </w:abstractNum>
-  <w:abstractNum w:abstractNumId="24" w15:restartNumberingAfterBreak="0">
+  <w:abstractNum w:abstractNumId="27" w15:restartNumberingAfterBreak="0">
     <w:nsid w:val="42E8709D"/>
     <w:multiLevelType w:val="hybridMultilevel"/>
     <w:tmpl w:val="F1062CC6"/>
@@ -6231,7 +5084,7 @@
       </w:rPr>
     </w:lvl>
   </w:abstractNum>
-  <w:abstractNum w:abstractNumId="25" w15:restartNumberingAfterBreak="0">
+  <w:abstractNum w:abstractNumId="28" w15:restartNumberingAfterBreak="0">
     <w:nsid w:val="433F1180"/>
     <w:multiLevelType w:val="multilevel"/>
     <w:tmpl w:val="323A6CBE"/>
@@ -6380,7 +5233,7 @@
       </w:rPr>
     </w:lvl>
   </w:abstractNum>
-  <w:abstractNum w:abstractNumId="26" w15:restartNumberingAfterBreak="0">
+  <w:abstractNum w:abstractNumId="29" w15:restartNumberingAfterBreak="0">
     <w:nsid w:val="43AA0962"/>
     <w:multiLevelType w:val="hybridMultilevel"/>
     <w:tmpl w:val="5B7E69DE"/>
@@ -6493,7 +5346,7 @@
       </w:rPr>
     </w:lvl>
   </w:abstractNum>
-  <w:abstractNum w:abstractNumId="27" w15:restartNumberingAfterBreak="0">
+  <w:abstractNum w:abstractNumId="30" w15:restartNumberingAfterBreak="0">
     <w:nsid w:val="43FA087E"/>
     <w:multiLevelType w:val="multilevel"/>
     <w:tmpl w:val="E4620C80"/>
@@ -6660,7 +5513,7 @@
       </w:rPr>
     </w:lvl>
   </w:abstractNum>
-  <w:abstractNum w:abstractNumId="28" w15:restartNumberingAfterBreak="0">
+  <w:abstractNum w:abstractNumId="31" w15:restartNumberingAfterBreak="0">
     <w:nsid w:val="46B0209E"/>
     <w:multiLevelType w:val="multilevel"/>
     <w:tmpl w:val="2624AFD4"/>
@@ -6809,7 +5662,7 @@
       </w:rPr>
     </w:lvl>
   </w:abstractNum>
-  <w:abstractNum w:abstractNumId="29" w15:restartNumberingAfterBreak="0">
+  <w:abstractNum w:abstractNumId="32" w15:restartNumberingAfterBreak="0">
     <w:nsid w:val="493E251F"/>
     <w:multiLevelType w:val="multilevel"/>
     <w:tmpl w:val="B4C8CFE2"/>
@@ -6958,7 +5811,7 @@
       </w:rPr>
     </w:lvl>
   </w:abstractNum>
-  <w:abstractNum w:abstractNumId="30" w15:restartNumberingAfterBreak="0">
+  <w:abstractNum w:abstractNumId="33" w15:restartNumberingAfterBreak="0">
     <w:nsid w:val="549E049A"/>
     <w:multiLevelType w:val="multilevel"/>
     <w:tmpl w:val="76BC6D2C"/>
@@ -7107,7 +5960,7 @@
       </w:rPr>
     </w:lvl>
   </w:abstractNum>
-  <w:abstractNum w:abstractNumId="31" w15:restartNumberingAfterBreak="0">
+  <w:abstractNum w:abstractNumId="34" w15:restartNumberingAfterBreak="0">
     <w:nsid w:val="55DB74C5"/>
     <w:multiLevelType w:val="multilevel"/>
     <w:tmpl w:val="197AB156"/>
@@ -7256,7 +6109,7 @@
       </w:rPr>
     </w:lvl>
   </w:abstractNum>
-  <w:abstractNum w:abstractNumId="32" w15:restartNumberingAfterBreak="0">
+  <w:abstractNum w:abstractNumId="35" w15:restartNumberingAfterBreak="0">
     <w:nsid w:val="5A3207FF"/>
     <w:multiLevelType w:val="multilevel"/>
     <w:tmpl w:val="00FE6DDA"/>
@@ -7405,7 +6258,156 @@
       </w:rPr>
     </w:lvl>
   </w:abstractNum>
-  <w:abstractNum w:abstractNumId="33" w15:restartNumberingAfterBreak="0">
+  <w:abstractNum w:abstractNumId="36" w15:restartNumberingAfterBreak="0">
+    <w:nsid w:val="5B7141EA"/>
+    <w:multiLevelType w:val="multilevel"/>
+    <w:tmpl w:val="DC5A2492"/>
+    <w:lvl w:ilvl="0">
+      <w:start w:val="1"/>
+      <w:numFmt w:val="bullet"/>
+      <w:lvlText w:val=""/>
+      <w:lvlJc w:val="left"/>
+      <w:pPr>
+        <w:tabs>
+          <w:tab w:val="num" w:pos="720"/>
+        </w:tabs>
+        <w:ind w:left="720" w:hanging="360"/>
+      </w:pPr>
+      <w:rPr>
+        <w:rFonts w:ascii="Symbol" w:hAnsi="Symbol" w:hint="default"/>
+        <w:sz w:val="20"/>
+      </w:rPr>
+    </w:lvl>
+    <w:lvl w:ilvl="1" w:tentative="1">
+      <w:start w:val="1"/>
+      <w:numFmt w:val="bullet"/>
+      <w:lvlText w:val="o"/>
+      <w:lvlJc w:val="left"/>
+      <w:pPr>
+        <w:tabs>
+          <w:tab w:val="num" w:pos="1440"/>
+        </w:tabs>
+        <w:ind w:left="1440" w:hanging="360"/>
+      </w:pPr>
+      <w:rPr>
+        <w:rFonts w:ascii="Courier New" w:hAnsi="Courier New" w:hint="default"/>
+        <w:sz w:val="20"/>
+      </w:rPr>
+    </w:lvl>
+    <w:lvl w:ilvl="2" w:tentative="1">
+      <w:start w:val="1"/>
+      <w:numFmt w:val="bullet"/>
+      <w:lvlText w:val=""/>
+      <w:lvlJc w:val="left"/>
+      <w:pPr>
+        <w:tabs>
+          <w:tab w:val="num" w:pos="2160"/>
+        </w:tabs>
+        <w:ind w:left="2160" w:hanging="360"/>
+      </w:pPr>
+      <w:rPr>
+        <w:rFonts w:ascii="Wingdings" w:hAnsi="Wingdings" w:hint="default"/>
+        <w:sz w:val="20"/>
+      </w:rPr>
+    </w:lvl>
+    <w:lvl w:ilvl="3" w:tentative="1">
+      <w:start w:val="1"/>
+      <w:numFmt w:val="bullet"/>
+      <w:lvlText w:val=""/>
+      <w:lvlJc w:val="left"/>
+      <w:pPr>
+        <w:tabs>
+          <w:tab w:val="num" w:pos="2880"/>
+        </w:tabs>
+        <w:ind w:left="2880" w:hanging="360"/>
+      </w:pPr>
+      <w:rPr>
+        <w:rFonts w:ascii="Wingdings" w:hAnsi="Wingdings" w:hint="default"/>
+        <w:sz w:val="20"/>
+      </w:rPr>
+    </w:lvl>
+    <w:lvl w:ilvl="4" w:tentative="1">
+      <w:start w:val="1"/>
+      <w:numFmt w:val="bullet"/>
+      <w:lvlText w:val=""/>
+      <w:lvlJc w:val="left"/>
+      <w:pPr>
+        <w:tabs>
+          <w:tab w:val="num" w:pos="3600"/>
+        </w:tabs>
+        <w:ind w:left="3600" w:hanging="360"/>
+      </w:pPr>
+      <w:rPr>
+        <w:rFonts w:ascii="Wingdings" w:hAnsi="Wingdings" w:hint="default"/>
+        <w:sz w:val="20"/>
+      </w:rPr>
+    </w:lvl>
+    <w:lvl w:ilvl="5" w:tentative="1">
+      <w:start w:val="1"/>
+      <w:numFmt w:val="bullet"/>
+      <w:lvlText w:val=""/>
+      <w:lvlJc w:val="left"/>
+      <w:pPr>
+        <w:tabs>
+          <w:tab w:val="num" w:pos="4320"/>
+        </w:tabs>
+        <w:ind w:left="4320" w:hanging="360"/>
+      </w:pPr>
+      <w:rPr>
+        <w:rFonts w:ascii="Wingdings" w:hAnsi="Wingdings" w:hint="default"/>
+        <w:sz w:val="20"/>
+      </w:rPr>
+    </w:lvl>
+    <w:lvl w:ilvl="6" w:tentative="1">
+      <w:start w:val="1"/>
+      <w:numFmt w:val="bullet"/>
+      <w:lvlText w:val=""/>
+      <w:lvlJc w:val="left"/>
+      <w:pPr>
+        <w:tabs>
+          <w:tab w:val="num" w:pos="5040"/>
+        </w:tabs>
+        <w:ind w:left="5040" w:hanging="360"/>
+      </w:pPr>
+      <w:rPr>
+        <w:rFonts w:ascii="Wingdings" w:hAnsi="Wingdings" w:hint="default"/>
+        <w:sz w:val="20"/>
+      </w:rPr>
+    </w:lvl>
+    <w:lvl w:ilvl="7" w:tentative="1">
+      <w:start w:val="1"/>
+      <w:numFmt w:val="bullet"/>
+      <w:lvlText w:val=""/>
+      <w:lvlJc w:val="left"/>
+      <w:pPr>
+        <w:tabs>
+          <w:tab w:val="num" w:pos="5760"/>
+        </w:tabs>
+        <w:ind w:left="5760" w:hanging="360"/>
+      </w:pPr>
+      <w:rPr>
+        <w:rFonts w:ascii="Wingdings" w:hAnsi="Wingdings" w:hint="default"/>
+        <w:sz w:val="20"/>
+      </w:rPr>
+    </w:lvl>
+    <w:lvl w:ilvl="8" w:tentative="1">
+      <w:start w:val="1"/>
+      <w:numFmt w:val="bullet"/>
+      <w:lvlText w:val=""/>
+      <w:lvlJc w:val="left"/>
+      <w:pPr>
+        <w:tabs>
+          <w:tab w:val="num" w:pos="6480"/>
+        </w:tabs>
+        <w:ind w:left="6480" w:hanging="360"/>
+      </w:pPr>
+      <w:rPr>
+        <w:rFonts w:ascii="Wingdings" w:hAnsi="Wingdings" w:hint="default"/>
+        <w:sz w:val="20"/>
+      </w:rPr>
+    </w:lvl>
+  </w:abstractNum>
+  <w:abstractNum w:abstractNumId="37" w15:restartNumberingAfterBreak="0">
     <w:nsid w:val="616102F8"/>
     <w:multiLevelType w:val="hybridMultilevel"/>
     <w:tmpl w:val="3C084D58"/>
@@ -7518,7 +6520,7 @@
       </w:rPr>
     </w:lvl>
   </w:abstractNum>
-  <w:abstractNum w:abstractNumId="34" w15:restartNumberingAfterBreak="0">
+  <w:abstractNum w:abstractNumId="38" w15:restartNumberingAfterBreak="0">
     <w:nsid w:val="667C669D"/>
     <w:multiLevelType w:val="hybridMultilevel"/>
     <w:tmpl w:val="5B600BD4"/>
@@ -7631,7 +6633,7 @@
       </w:rPr>
     </w:lvl>
   </w:abstractNum>
-  <w:abstractNum w:abstractNumId="35" w15:restartNumberingAfterBreak="0">
+  <w:abstractNum w:abstractNumId="39" w15:restartNumberingAfterBreak="0">
     <w:nsid w:val="684F62E3"/>
     <w:multiLevelType w:val="hybridMultilevel"/>
     <w:tmpl w:val="E6A87048"/>
@@ -7744,7 +6746,7 @@
       </w:rPr>
     </w:lvl>
   </w:abstractNum>
-  <w:abstractNum w:abstractNumId="36" w15:restartNumberingAfterBreak="0">
+  <w:abstractNum w:abstractNumId="40" w15:restartNumberingAfterBreak="0">
     <w:nsid w:val="6D454EA9"/>
     <w:multiLevelType w:val="hybridMultilevel"/>
     <w:tmpl w:val="D19CF8AA"/>
@@ -7856,7 +6858,7 @@
       </w:rPr>
     </w:lvl>
   </w:abstractNum>
-  <w:abstractNum w:abstractNumId="37" w15:restartNumberingAfterBreak="0">
+  <w:abstractNum w:abstractNumId="41" w15:restartNumberingAfterBreak="0">
     <w:nsid w:val="6EB31D9F"/>
     <w:multiLevelType w:val="multilevel"/>
     <w:tmpl w:val="2048E3E2"/>
@@ -8005,7 +7007,7 @@
       </w:rPr>
     </w:lvl>
   </w:abstractNum>
-  <w:abstractNum w:abstractNumId="38" w15:restartNumberingAfterBreak="0">
+  <w:abstractNum w:abstractNumId="42" w15:restartNumberingAfterBreak="0">
     <w:nsid w:val="727072CA"/>
     <w:multiLevelType w:val="multilevel"/>
     <w:tmpl w:val="751E6936"/>
@@ -8151,7 +7153,7 @@
       </w:rPr>
     </w:lvl>
   </w:abstractNum>
-  <w:abstractNum w:abstractNumId="39" w15:restartNumberingAfterBreak="0">
+  <w:abstractNum w:abstractNumId="43" w15:restartNumberingAfterBreak="0">
     <w:nsid w:val="76AC6410"/>
     <w:multiLevelType w:val="hybridMultilevel"/>
     <w:tmpl w:val="EB20EF64"/>
@@ -8264,7 +7266,7 @@
       </w:rPr>
     </w:lvl>
   </w:abstractNum>
-  <w:abstractNum w:abstractNumId="40" w15:restartNumberingAfterBreak="0">
+  <w:abstractNum w:abstractNumId="44" w15:restartNumberingAfterBreak="0">
     <w:nsid w:val="7C4666DC"/>
     <w:multiLevelType w:val="hybridMultilevel"/>
     <w:tmpl w:val="AA2287D6"/>
@@ -8377,7 +7379,7 @@
       </w:rPr>
     </w:lvl>
   </w:abstractNum>
-  <w:abstractNum w:abstractNumId="41" w15:restartNumberingAfterBreak="0">
+  <w:abstractNum w:abstractNumId="45" w15:restartNumberingAfterBreak="0">
     <w:nsid w:val="7F3E4D64"/>
     <w:multiLevelType w:val="hybridMultilevel"/>
     <w:tmpl w:val="9356B436"/>
@@ -8491,130 +7493,142 @@
     </w:lvl>
   </w:abstractNum>
   <w:num w:numId="1" w16cid:durableId="1111243441">
-    <w:abstractNumId w:val="10"/>
+    <w:abstractNumId w:val="11"/>
   </w:num>
   <w:num w:numId="2" w16cid:durableId="1505587538">
-    <w:abstractNumId w:val="30"/>
+    <w:abstractNumId w:val="33"/>
   </w:num>
   <w:num w:numId="3" w16cid:durableId="730688308">
-    <w:abstractNumId w:val="15"/>
+    <w:abstractNumId w:val="16"/>
   </w:num>
   <w:num w:numId="4" w16cid:durableId="1870876268">
-    <w:abstractNumId w:val="37"/>
+    <w:abstractNumId w:val="41"/>
   </w:num>
   <w:num w:numId="5" w16cid:durableId="1564634988">
-    <w:abstractNumId w:val="21"/>
+    <w:abstractNumId w:val="24"/>
   </w:num>
   <w:num w:numId="6" w16cid:durableId="1766413302">
-    <w:abstractNumId w:val="32"/>
+    <w:abstractNumId w:val="35"/>
   </w:num>
   <w:num w:numId="7" w16cid:durableId="1591237485">
-    <w:abstractNumId w:val="31"/>
+    <w:abstractNumId w:val="34"/>
   </w:num>
   <w:num w:numId="8" w16cid:durableId="780999736">
-    <w:abstractNumId w:val="6"/>
+    <w:abstractNumId w:val="7"/>
   </w:num>
   <w:num w:numId="9" w16cid:durableId="2071072394">
     <w:abstractNumId w:val="0"/>
   </w:num>
   <w:num w:numId="10" w16cid:durableId="705986519">
-    <w:abstractNumId w:val="16"/>
+    <w:abstractNumId w:val="17"/>
   </w:num>
   <w:num w:numId="11" w16cid:durableId="1608804585">
-    <w:abstractNumId w:val="40"/>
+    <w:abstractNumId w:val="44"/>
   </w:num>
   <w:num w:numId="12" w16cid:durableId="528496982">
-    <w:abstractNumId w:val="33"/>
+    <w:abstractNumId w:val="37"/>
   </w:num>
   <w:num w:numId="13" w16cid:durableId="860363253">
+    <w:abstractNumId w:val="20"/>
+  </w:num>
+  <w:num w:numId="14" w16cid:durableId="1668361436">
     <w:abstractNumId w:val="19"/>
   </w:num>
-  <w:num w:numId="14" w16cid:durableId="1668361436">
-    <w:abstractNumId w:val="18"/>
-  </w:num>
   <w:num w:numId="15" w16cid:durableId="794569054">
-    <w:abstractNumId w:val="20"/>
+    <w:abstractNumId w:val="21"/>
   </w:num>
   <w:num w:numId="16" w16cid:durableId="2063749215">
-    <w:abstractNumId w:val="8"/>
+    <w:abstractNumId w:val="9"/>
   </w:num>
   <w:num w:numId="17" w16cid:durableId="1592228869">
-    <w:abstractNumId w:val="29"/>
+    <w:abstractNumId w:val="32"/>
   </w:num>
   <w:num w:numId="18" w16cid:durableId="1097872924">
-    <w:abstractNumId w:val="13"/>
+    <w:abstractNumId w:val="14"/>
   </w:num>
   <w:num w:numId="19" w16cid:durableId="49234330">
-    <w:abstractNumId w:val="34"/>
+    <w:abstractNumId w:val="38"/>
   </w:num>
   <w:num w:numId="20" w16cid:durableId="683630995">
     <w:abstractNumId w:val="2"/>
   </w:num>
   <w:num w:numId="21" w16cid:durableId="1713533837">
-    <w:abstractNumId w:val="22"/>
+    <w:abstractNumId w:val="25"/>
   </w:num>
   <w:num w:numId="22" w16cid:durableId="1190096746">
-    <w:abstractNumId w:val="7"/>
+    <w:abstractNumId w:val="8"/>
   </w:num>
   <w:num w:numId="23" w16cid:durableId="557086550">
-    <w:abstractNumId w:val="41"/>
+    <w:abstractNumId w:val="45"/>
   </w:num>
   <w:num w:numId="24" w16cid:durableId="886842479">
-    <w:abstractNumId w:val="35"/>
+    <w:abstractNumId w:val="39"/>
   </w:num>
   <w:num w:numId="25" w16cid:durableId="751198467">
-    <w:abstractNumId w:val="39"/>
+    <w:abstractNumId w:val="43"/>
   </w:num>
   <w:num w:numId="26" w16cid:durableId="91704191">
-    <w:abstractNumId w:val="38"/>
+    <w:abstractNumId w:val="42"/>
   </w:num>
   <w:num w:numId="27" w16cid:durableId="132602492">
+    <w:abstractNumId w:val="5"/>
+  </w:num>
+  <w:num w:numId="28" w16cid:durableId="1173226433">
+    <w:abstractNumId w:val="27"/>
+  </w:num>
+  <w:num w:numId="29" w16cid:durableId="785732153">
+    <w:abstractNumId w:val="6"/>
+  </w:num>
+  <w:num w:numId="30" w16cid:durableId="2127381373">
     <w:abstractNumId w:val="4"/>
   </w:num>
-  <w:num w:numId="28" w16cid:durableId="1173226433">
-    <w:abstractNumId w:val="24"/>
-  </w:num>
-  <w:num w:numId="29" w16cid:durableId="785732153">
-    <w:abstractNumId w:val="5"/>
-  </w:num>
-  <w:num w:numId="30" w16cid:durableId="2127381373">
-    <w:abstractNumId w:val="3"/>
-  </w:num>
   <w:num w:numId="31" w16cid:durableId="563563437">
-    <w:abstractNumId w:val="27"/>
+    <w:abstractNumId w:val="30"/>
   </w:num>
   <w:num w:numId="32" w16cid:durableId="62073649">
-    <w:abstractNumId w:val="23"/>
+    <w:abstractNumId w:val="26"/>
   </w:num>
   <w:num w:numId="33" w16cid:durableId="1796176490">
-    <w:abstractNumId w:val="28"/>
+    <w:abstractNumId w:val="31"/>
   </w:num>
   <w:num w:numId="34" w16cid:durableId="1879125269">
-    <w:abstractNumId w:val="26"/>
+    <w:abstractNumId w:val="29"/>
   </w:num>
   <w:num w:numId="35" w16cid:durableId="107434703">
-    <w:abstractNumId w:val="11"/>
+    <w:abstractNumId w:val="12"/>
   </w:num>
   <w:num w:numId="36" w16cid:durableId="1869024557">
-    <w:abstractNumId w:val="17"/>
+    <w:abstractNumId w:val="18"/>
   </w:num>
   <w:num w:numId="37" w16cid:durableId="988285372">
-    <w:abstractNumId w:val="12"/>
+    <w:abstractNumId w:val="13"/>
   </w:num>
   <w:num w:numId="38" w16cid:durableId="381515990">
     <w:abstractNumId w:val="1"/>
   </w:num>
   <w:num w:numId="39" w16cid:durableId="157573346">
-    <w:abstractNumId w:val="9"/>
+    <w:abstractNumId w:val="10"/>
   </w:num>
   <w:num w:numId="40" w16cid:durableId="192546863">
-    <w:abstractNumId w:val="25"/>
+    <w:abstractNumId w:val="28"/>
   </w:num>
   <w:num w:numId="41" w16cid:durableId="1348824375">
-    <w:abstractNumId w:val="14"/>
+    <w:abstractNumId w:val="15"/>
   </w:num>
   <w:num w:numId="42" w16cid:durableId="1495298027">
+    <w:abstractNumId w:val="40"/>
+  </w:num>
+  <w:num w:numId="43" w16cid:durableId="890265037">
     <w:abstractNumId w:val="36"/>
+  </w:num>
+  <w:num w:numId="44" w16cid:durableId="879628924">
+    <w:abstractNumId w:val="3"/>
+  </w:num>
+  <w:num w:numId="45" w16cid:durableId="1017385308">
+    <w:abstractNumId w:val="22"/>
+  </w:num>
+  <w:num w:numId="46" w16cid:durableId="1701514136">
+    <w:abstractNumId w:val="23"/>
   </w:num>
 </w:numbering>
 </file>
@@ -9934,6 +8948,26 @@
 </a:theme>
 </file>
 
+<file path=word/webextensions/taskpanes.xml><?xml version="1.0" encoding="utf-8"?>
+<wetp:taskpanes xmlns:wetp="http://schemas.microsoft.com/office/webextensions/taskpanes/2010/11">
+  <wetp:taskpane dockstate="right" visibility="0" width="525" row="1">
+    <wetp:webextensionref xmlns:r="http://schemas.openxmlformats.org/officeDocument/2006/relationships" r:id="rId1"/>
+  </wetp:taskpane>
+</wetp:taskpanes>
+</file>
+
+<file path=word/webextensions/webextension1.xml><?xml version="1.0" encoding="utf-8"?>
+<we:webextension xmlns:we="http://schemas.microsoft.com/office/webextensions/webextension/2010/11" id="{2B7D3EB7-F744-4032-970E-107146521E40}">
+  <we:reference id="wa200007708" version="1.0.0.0" store="en-US" storeType="OMEX"/>
+  <we:alternateReferences>
+    <we:reference id="wa200007708" version="1.0.0.0" store="wa200007708" storeType="OMEX"/>
+  </we:alternateReferences>
+  <we:properties/>
+  <we:bindings/>
+  <we:snapshot xmlns:r="http://schemas.openxmlformats.org/officeDocument/2006/relationships"/>
+</we:webextension>
+</file>
+
 <file path=customXml/item1.xml><?xml version="1.0" encoding="utf-8"?>
 <b:Sources xmlns:b="http://schemas.openxmlformats.org/officeDocument/2006/bibliography" xmlns="http://schemas.openxmlformats.org/officeDocument/2006/bibliography" SelectedStyle="\APASixthEditionOfficeOnline.xsl" StyleName="APA" Version="6"/>
 </file>

</xml_diff>